<commit_message>
links to figs paper 3b
</commit_message>
<xml_diff>
--- a/Script_map.docx
+++ b/Script_map.docx
@@ -2603,7 +2603,11 @@
           </mc:Choice>
           <mc:Fallback>
             <w:pict>
-              <v:shape w14:anchorId="1F29FE2A" id="Straight Arrow Connector 195" o:spid="_x0000_s1026" type="#_x0000_t32" style="position:absolute;margin-left:284.5pt;margin-top:-16.75pt;width:13pt;height:28pt;z-index:251719680;visibility:visible;mso-wrap-style:square;mso-width-percent:0;mso-height-percent:0;mso-wrap-distance-left:9pt;mso-wrap-distance-top:0;mso-wrap-distance-right:9pt;mso-wrap-distance-bottom:0;mso-position-horizontal:absolute;mso-position-horizontal-relative:text;mso-position-vertical:absolute;mso-position-vertical-relative:text;mso-width-percent:0;mso-height-percent:0;mso-width-relative:margin;mso-height-relative:margin" o:gfxdata="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" strokecolor="#5b9bd5 [3204]" strokeweight=".5pt">
+              <v:shapetype w14:anchorId="2644BF58" id="_x0000_t32" coordsize="21600,21600" o:spt="32" o:oned="t" path="m,l21600,21600e" filled="f">
+                <v:path arrowok="t" fillok="f" o:connecttype="none"/>
+                <o:lock v:ext="edit" shapetype="t"/>
+              </v:shapetype>
+              <v:shape id="Straight Arrow Connector 195" o:spid="_x0000_s1026" type="#_x0000_t32" style="position:absolute;margin-left:284.5pt;margin-top:-16.75pt;width:13pt;height:28pt;z-index:251719680;visibility:visible;mso-wrap-style:square;mso-width-percent:0;mso-height-percent:0;mso-wrap-distance-left:9pt;mso-wrap-distance-top:0;mso-wrap-distance-right:9pt;mso-wrap-distance-bottom:0;mso-position-horizontal:absolute;mso-position-horizontal-relative:text;mso-position-vertical:absolute;mso-position-vertical-relative:text;mso-width-percent:0;mso-height-percent:0;mso-width-relative:margin;mso-height-relative:margin" o:gfxdata="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" strokecolor="#5b9bd5 [3204]" strokeweight=".5pt">
                 <v:stroke endarrow="block" joinstyle="miter"/>
               </v:shape>
             </w:pict>
@@ -3292,6 +3296,118 @@
       </w:pPr>
       <w:r>
         <w:rPr>
+          <w:b/>
+          <w:noProof/>
+          <w:lang w:val="en-AU" w:eastAsia="en-AU"/>
+        </w:rPr>
+        <mc:AlternateContent>
+          <mc:Choice Requires="wps">
+            <w:drawing>
+              <wp:anchor distT="45720" distB="45720" distL="114300" distR="114300" simplePos="0" relativeHeight="251820032" behindDoc="0" locked="0" layoutInCell="1" allowOverlap="1" wp14:anchorId="6691A6CF" wp14:editId="7CB93653">
+                <wp:simplePos x="0" y="0"/>
+                <wp:positionH relativeFrom="column">
+                  <wp:posOffset>3615055</wp:posOffset>
+                </wp:positionH>
+                <wp:positionV relativeFrom="paragraph">
+                  <wp:posOffset>3806825</wp:posOffset>
+                </wp:positionV>
+                <wp:extent cx="1924050" cy="333375"/>
+                <wp:effectExtent l="0" t="0" r="19050" b="28575"/>
+                <wp:wrapSquare wrapText="bothSides"/>
+                <wp:docPr id="244" name="Text Box 2"/>
+                <wp:cNvGraphicFramePr>
+                  <a:graphicFrameLocks xmlns:a="http://schemas.openxmlformats.org/drawingml/2006/main"/>
+                </wp:cNvGraphicFramePr>
+                <a:graphic xmlns:a="http://schemas.openxmlformats.org/drawingml/2006/main">
+                  <a:graphicData uri="http://schemas.microsoft.com/office/word/2010/wordprocessingShape">
+                    <wps:wsp>
+                      <wps:cNvSpPr txBox="1">
+                        <a:spLocks noChangeArrowheads="1"/>
+                      </wps:cNvSpPr>
+                      <wps:spPr bwMode="auto">
+                        <a:xfrm>
+                          <a:off x="0" y="0"/>
+                          <a:ext cx="1924050" cy="333375"/>
+                        </a:xfrm>
+                        <a:prstGeom prst="rect">
+                          <a:avLst/>
+                        </a:prstGeom>
+                        <a:solidFill>
+                          <a:srgbClr val="FFFFFF"/>
+                        </a:solidFill>
+                        <a:ln w="9525">
+                          <a:solidFill>
+                            <a:srgbClr val="000000"/>
+                          </a:solidFill>
+                          <a:miter lim="800000"/>
+                          <a:headEnd/>
+                          <a:tailEnd/>
+                        </a:ln>
+                      </wps:spPr>
+                      <wps:txbx>
+                        <w:txbxContent>
+                          <w:p>
+                            <w:pPr>
+                              <w:rPr>
+                                <w:lang w:val="en-GB"/>
+                              </w:rPr>
+                            </w:pPr>
+                            <w:r>
+                              <w:rPr>
+                                <w:lang w:val="en-GB"/>
+                              </w:rPr>
+                              <w:t>Paper 3b Nature gaze</w:t>
+                            </w:r>
+                          </w:p>
+                        </w:txbxContent>
+                      </wps:txbx>
+                      <wps:bodyPr rot="0" vert="horz" wrap="square" lIns="91440" tIns="45720" rIns="91440" bIns="45720" anchor="t" anchorCtr="0">
+                        <a:noAutofit/>
+                      </wps:bodyPr>
+                    </wps:wsp>
+                  </a:graphicData>
+                </a:graphic>
+                <wp14:sizeRelH relativeFrom="margin">
+                  <wp14:pctWidth>0</wp14:pctWidth>
+                </wp14:sizeRelH>
+                <wp14:sizeRelV relativeFrom="margin">
+                  <wp14:pctHeight>0</wp14:pctHeight>
+                </wp14:sizeRelV>
+              </wp:anchor>
+            </w:drawing>
+          </mc:Choice>
+          <mc:Fallback>
+            <w:pict>
+              <v:shapetype w14:anchorId="6691A6CF" id="_x0000_t202" coordsize="21600,21600" o:spt="202" path="m,l,21600r21600,l21600,xe">
+                <v:stroke joinstyle="miter"/>
+                <v:path gradientshapeok="t" o:connecttype="rect"/>
+              </v:shapetype>
+              <v:shape id="_x0000_s1042" type="#_x0000_t202" style="position:absolute;margin-left:284.65pt;margin-top:299.75pt;width:151.5pt;height:26.25pt;z-index:251820032;visibility:visible;mso-wrap-style:square;mso-width-percent:0;mso-height-percent:0;mso-wrap-distance-left:9pt;mso-wrap-distance-top:3.6pt;mso-wrap-distance-right:9pt;mso-wrap-distance-bottom:3.6pt;mso-position-horizontal:absolute;mso-position-horizontal-relative:text;mso-position-vertical:absolute;mso-position-vertical-relative:text;mso-width-percent:0;mso-height-percent:0;mso-width-relative:margin;mso-height-relative:margin;v-text-anchor:top" o:gfxdata="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">
+                <v:textbox>
+                  <w:txbxContent>
+                    <w:p>
+                      <w:pPr>
+                        <w:rPr>
+                          <w:lang w:val="en-GB"/>
+                        </w:rPr>
+                      </w:pPr>
+                      <w:r>
+                        <w:rPr>
+                          <w:lang w:val="en-GB"/>
+                        </w:rPr>
+                        <w:t>Paper 3b Nature gaze</w:t>
+                      </w:r>
+                    </w:p>
+                  </w:txbxContent>
+                </v:textbox>
+                <w10:wrap type="square"/>
+              </v:shape>
+            </w:pict>
+          </mc:Fallback>
+        </mc:AlternateContent>
+      </w:r>
+      <w:r>
+        <w:rPr>
           <w:noProof/>
           <w:lang w:val="en-AU" w:eastAsia="en-AU"/>
         </w:rPr>
@@ -3301,13 +3417,13 @@
               <wp:anchor distT="45720" distB="45720" distL="114300" distR="114300" simplePos="0" relativeHeight="251738112" behindDoc="0" locked="0" layoutInCell="1" allowOverlap="1" wp14:anchorId="301D60F1" wp14:editId="721CBE83">
                 <wp:simplePos x="0" y="0"/>
                 <wp:positionH relativeFrom="margin">
-                  <wp:posOffset>5245735</wp:posOffset>
+                  <wp:posOffset>3615055</wp:posOffset>
                 </wp:positionH>
                 <wp:positionV relativeFrom="paragraph">
-                  <wp:posOffset>3392805</wp:posOffset>
+                  <wp:posOffset>2911475</wp:posOffset>
                 </wp:positionV>
-                <wp:extent cx="2131060" cy="895350"/>
-                <wp:effectExtent l="0" t="0" r="21590" b="19050"/>
+                <wp:extent cx="1924050" cy="895350"/>
+                <wp:effectExtent l="0" t="0" r="19050" b="19050"/>
                 <wp:wrapSquare wrapText="bothSides"/>
                 <wp:docPr id="204" name="Text Box 2"/>
                 <wp:cNvGraphicFramePr>
@@ -3322,7 +3438,7 @@
                       <wps:spPr bwMode="auto">
                         <a:xfrm>
                           <a:off x="0" y="0"/>
-                          <a:ext cx="2131060" cy="895350"/>
+                          <a:ext cx="1924050" cy="895350"/>
                         </a:xfrm>
                         <a:prstGeom prst="rect">
                           <a:avLst/>
@@ -3358,43 +3474,25 @@
                               <w:rPr>
                                 <w:lang w:val="en-GB"/>
                               </w:rPr>
-                              <w:t>Which poi</w:t>
-                            </w:r>
-                            <w:r>
-                              <w:rPr>
-                                <w:lang w:val="en-GB"/>
-                              </w:rPr>
-                              <w:t>nts fall within protected areas</w:t>
-                            </w:r>
-                            <w:r>
-                              <w:rPr>
-                                <w:lang w:val="en-GB"/>
-                              </w:rPr>
-                              <w:t xml:space="preserve"> (</w:t>
-                            </w:r>
-                            <w:r>
-                              <w:rPr>
-                                <w:lang w:val="en-GB"/>
-                              </w:rPr>
-                              <w:t xml:space="preserve">this was later </w:t>
-                            </w:r>
-                            <w:r>
-                              <w:rPr>
-                                <w:lang w:val="en-GB"/>
-                              </w:rPr>
-                              <w:t xml:space="preserve">recalculated </w:t>
-                            </w:r>
-                            <w:r>
-                              <w:rPr>
-                                <w:lang w:val="en-GB"/>
-                              </w:rPr>
-                              <w:t xml:space="preserve">Flickr_spatialoverlaps_for_gams.r </w:t>
-                            </w:r>
-                            <w:r>
-                              <w:rPr>
-                                <w:lang w:val="en-GB"/>
-                              </w:rPr>
-                              <w:t>as I changed the PA layers used)</w:t>
+                              <w:t xml:space="preserve">Which </w:t>
+                            </w:r>
+                            <w:r>
+                              <w:rPr>
+                                <w:lang w:val="en-GB"/>
+                              </w:rPr>
+                              <w:t xml:space="preserve">photos </w:t>
+                            </w:r>
+                            <w:r>
+                              <w:rPr>
+                                <w:lang w:val="en-GB"/>
+                              </w:rPr>
+                              <w:t>fall within protected areas</w:t>
+                            </w:r>
+                            <w:r>
+                              <w:rPr>
+                                <w:lang w:val="en-GB"/>
+                              </w:rPr>
+                              <w:t>. Barplots of proportion of users and photos inside PAs.</w:t>
                             </w:r>
                           </w:p>
                         </w:txbxContent>
@@ -3416,7 +3514,7 @@
           </mc:Choice>
           <mc:Fallback>
             <w:pict>
-              <v:shape w14:anchorId="301D60F1" id="_x0000_s1042" type="#_x0000_t202" style="position:absolute;margin-left:413.05pt;margin-top:267.15pt;width:167.8pt;height:70.5pt;z-index:251738112;visibility:visible;mso-wrap-style:square;mso-width-percent:0;mso-height-percent:0;mso-wrap-distance-left:9pt;mso-wrap-distance-top:3.6pt;mso-wrap-distance-right:9pt;mso-wrap-distance-bottom:3.6pt;mso-position-horizontal:absolute;mso-position-horizontal-relative:margin;mso-position-vertical:absolute;mso-position-vertical-relative:text;mso-width-percent:0;mso-height-percent:0;mso-width-relative:margin;mso-height-relative:margin;v-text-anchor:top" o:gfxdata="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" fillcolor="#82a0d7 [2168]" strokecolor="#4472c4 [3208]" strokeweight=".5pt">
+              <v:shape w14:anchorId="301D60F1" id="_x0000_s1043" type="#_x0000_t202" style="position:absolute;margin-left:284.65pt;margin-top:229.25pt;width:151.5pt;height:70.5pt;z-index:251738112;visibility:visible;mso-wrap-style:square;mso-width-percent:0;mso-height-percent:0;mso-wrap-distance-left:9pt;mso-wrap-distance-top:3.6pt;mso-wrap-distance-right:9pt;mso-wrap-distance-bottom:3.6pt;mso-position-horizontal:absolute;mso-position-horizontal-relative:margin;mso-position-vertical:absolute;mso-position-vertical-relative:text;mso-width-percent:0;mso-height-percent:0;mso-width-relative:margin;mso-height-relative:margin;v-text-anchor:top" o:gfxdata="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" fillcolor="#82a0d7 [2168]" strokecolor="#4472c4 [3208]" strokeweight=".5pt">
                 <v:fill color2="#678ccf [2616]" rotate="t" colors="0 #a8b7df;.5 #9aabd9;1 #879ed7" focus="100%" type="gradient">
                   <o:fill v:ext="view" type="gradientUnscaled"/>
                 </v:fill>
@@ -3432,43 +3530,25 @@
                         <w:rPr>
                           <w:lang w:val="en-GB"/>
                         </w:rPr>
-                        <w:t>Which poi</w:t>
-                      </w:r>
-                      <w:r>
-                        <w:rPr>
-                          <w:lang w:val="en-GB"/>
-                        </w:rPr>
-                        <w:t>nts fall within protected areas</w:t>
-                      </w:r>
-                      <w:r>
-                        <w:rPr>
-                          <w:lang w:val="en-GB"/>
-                        </w:rPr>
-                        <w:t xml:space="preserve"> (</w:t>
-                      </w:r>
-                      <w:r>
-                        <w:rPr>
-                          <w:lang w:val="en-GB"/>
-                        </w:rPr>
-                        <w:t xml:space="preserve">this was later </w:t>
-                      </w:r>
-                      <w:r>
-                        <w:rPr>
-                          <w:lang w:val="en-GB"/>
-                        </w:rPr>
-                        <w:t xml:space="preserve">recalculated </w:t>
-                      </w:r>
-                      <w:r>
-                        <w:rPr>
-                          <w:lang w:val="en-GB"/>
-                        </w:rPr>
-                        <w:t xml:space="preserve">Flickr_spatialoverlaps_for_gams.r </w:t>
-                      </w:r>
-                      <w:r>
-                        <w:rPr>
-                          <w:lang w:val="en-GB"/>
-                        </w:rPr>
-                        <w:t>as I changed the PA layers used)</w:t>
+                        <w:t xml:space="preserve">Which </w:t>
+                      </w:r>
+                      <w:r>
+                        <w:rPr>
+                          <w:lang w:val="en-GB"/>
+                        </w:rPr>
+                        <w:t xml:space="preserve">photos </w:t>
+                      </w:r>
+                      <w:r>
+                        <w:rPr>
+                          <w:lang w:val="en-GB"/>
+                        </w:rPr>
+                        <w:t>fall within protected areas</w:t>
+                      </w:r>
+                      <w:r>
+                        <w:rPr>
+                          <w:lang w:val="en-GB"/>
+                        </w:rPr>
+                        <w:t>. Barplots of proportion of users and photos inside PAs.</w:t>
                       </w:r>
                     </w:p>
                   </w:txbxContent>
@@ -3488,13 +3568,784 @@
         <mc:AlternateContent>
           <mc:Choice Requires="wps">
             <w:drawing>
+              <wp:anchor distT="45720" distB="45720" distL="114300" distR="114300" simplePos="0" relativeHeight="251811840" behindDoc="0" locked="0" layoutInCell="1" allowOverlap="1" wp14:anchorId="668B86B1" wp14:editId="11BB17BC">
+                <wp:simplePos x="0" y="0"/>
+                <wp:positionH relativeFrom="column">
+                  <wp:posOffset>1471930</wp:posOffset>
+                </wp:positionH>
+                <wp:positionV relativeFrom="paragraph">
+                  <wp:posOffset>4473575</wp:posOffset>
+                </wp:positionV>
+                <wp:extent cx="1790700" cy="447675"/>
+                <wp:effectExtent l="0" t="0" r="19050" b="28575"/>
+                <wp:wrapSquare wrapText="bothSides"/>
+                <wp:docPr id="239" name="Text Box 2"/>
+                <wp:cNvGraphicFramePr>
+                  <a:graphicFrameLocks xmlns:a="http://schemas.openxmlformats.org/drawingml/2006/main"/>
+                </wp:cNvGraphicFramePr>
+                <a:graphic xmlns:a="http://schemas.openxmlformats.org/drawingml/2006/main">
+                  <a:graphicData uri="http://schemas.microsoft.com/office/word/2010/wordprocessingShape">
+                    <wps:wsp>
+                      <wps:cNvSpPr txBox="1">
+                        <a:spLocks noChangeArrowheads="1"/>
+                      </wps:cNvSpPr>
+                      <wps:spPr bwMode="auto">
+                        <a:xfrm>
+                          <a:off x="0" y="0"/>
+                          <a:ext cx="1790700" cy="447675"/>
+                        </a:xfrm>
+                        <a:prstGeom prst="rect">
+                          <a:avLst/>
+                        </a:prstGeom>
+                        <a:solidFill>
+                          <a:srgbClr val="FFFFFF"/>
+                        </a:solidFill>
+                        <a:ln w="9525">
+                          <a:solidFill>
+                            <a:srgbClr val="000000"/>
+                          </a:solidFill>
+                          <a:miter lim="800000"/>
+                          <a:headEnd/>
+                          <a:tailEnd/>
+                        </a:ln>
+                      </wps:spPr>
+                      <wps:txbx>
+                        <w:txbxContent>
+                          <w:p>
+                            <w:pPr>
+                              <w:rPr>
+                                <w:lang w:val="en-GB"/>
+                              </w:rPr>
+                            </w:pPr>
+                            <w:r>
+                              <w:rPr>
+                                <w:lang w:val="en-GB"/>
+                              </w:rPr>
+                              <w:t>Paper 3b</w:t>
+                            </w:r>
+                            <w:r>
+                              <w:rPr>
+                                <w:lang w:val="en-GB"/>
+                              </w:rPr>
+                              <w:t xml:space="preserve"> Nature gaze</w:t>
+                            </w:r>
+                          </w:p>
+                        </w:txbxContent>
+                      </wps:txbx>
+                      <wps:bodyPr rot="0" vert="horz" wrap="square" lIns="91440" tIns="45720" rIns="91440" bIns="45720" anchor="t" anchorCtr="0">
+                        <a:noAutofit/>
+                      </wps:bodyPr>
+                    </wps:wsp>
+                  </a:graphicData>
+                </a:graphic>
+                <wp14:sizeRelH relativeFrom="margin">
+                  <wp14:pctWidth>0</wp14:pctWidth>
+                </wp14:sizeRelH>
+                <wp14:sizeRelV relativeFrom="margin">
+                  <wp14:pctHeight>0</wp14:pctHeight>
+                </wp14:sizeRelV>
+              </wp:anchor>
+            </w:drawing>
+          </mc:Choice>
+          <mc:Fallback>
+            <w:pict>
+              <v:shape w14:anchorId="668B86B1" id="_x0000_s1044" type="#_x0000_t202" style="position:absolute;margin-left:115.9pt;margin-top:352.25pt;width:141pt;height:35.25pt;z-index:251811840;visibility:visible;mso-wrap-style:square;mso-width-percent:0;mso-height-percent:0;mso-wrap-distance-left:9pt;mso-wrap-distance-top:3.6pt;mso-wrap-distance-right:9pt;mso-wrap-distance-bottom:3.6pt;mso-position-horizontal:absolute;mso-position-horizontal-relative:text;mso-position-vertical:absolute;mso-position-vertical-relative:text;mso-width-percent:0;mso-height-percent:0;mso-width-relative:margin;mso-height-relative:margin;v-text-anchor:top" o:gfxdata="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">
+                <v:textbox>
+                  <w:txbxContent>
+                    <w:p>
+                      <w:pPr>
+                        <w:rPr>
+                          <w:lang w:val="en-GB"/>
+                        </w:rPr>
+                      </w:pPr>
+                      <w:r>
+                        <w:rPr>
+                          <w:lang w:val="en-GB"/>
+                        </w:rPr>
+                        <w:t>Paper 3b</w:t>
+                      </w:r>
+                      <w:r>
+                        <w:rPr>
+                          <w:lang w:val="en-GB"/>
+                        </w:rPr>
+                        <w:t xml:space="preserve"> Nature gaze</w:t>
+                      </w:r>
+                    </w:p>
+                  </w:txbxContent>
+                </v:textbox>
+                <w10:wrap type="square"/>
+              </v:shape>
+            </w:pict>
+          </mc:Fallback>
+        </mc:AlternateContent>
+      </w:r>
+      <w:r>
+        <w:rPr>
+          <w:noProof/>
+          <w:lang w:val="en-AU" w:eastAsia="en-AU"/>
+        </w:rPr>
+        <mc:AlternateContent>
+          <mc:Choice Requires="wps">
+            <w:drawing>
+              <wp:anchor distT="45720" distB="45720" distL="114300" distR="114300" simplePos="0" relativeHeight="251817984" behindDoc="0" locked="0" layoutInCell="1" allowOverlap="1" wp14:anchorId="0ABCC5BA" wp14:editId="06FA1643">
+                <wp:simplePos x="0" y="0"/>
+                <wp:positionH relativeFrom="margin">
+                  <wp:posOffset>-261620</wp:posOffset>
+                </wp:positionH>
+                <wp:positionV relativeFrom="paragraph">
+                  <wp:posOffset>4473575</wp:posOffset>
+                </wp:positionV>
+                <wp:extent cx="1733550" cy="447675"/>
+                <wp:effectExtent l="0" t="0" r="19050" b="28575"/>
+                <wp:wrapSquare wrapText="bothSides"/>
+                <wp:docPr id="243" name="Text Box 2"/>
+                <wp:cNvGraphicFramePr>
+                  <a:graphicFrameLocks xmlns:a="http://schemas.openxmlformats.org/drawingml/2006/main"/>
+                </wp:cNvGraphicFramePr>
+                <a:graphic xmlns:a="http://schemas.openxmlformats.org/drawingml/2006/main">
+                  <a:graphicData uri="http://schemas.microsoft.com/office/word/2010/wordprocessingShape">
+                    <wps:wsp>
+                      <wps:cNvSpPr txBox="1">
+                        <a:spLocks noChangeArrowheads="1"/>
+                      </wps:cNvSpPr>
+                      <wps:spPr bwMode="auto">
+                        <a:xfrm>
+                          <a:off x="0" y="0"/>
+                          <a:ext cx="1733550" cy="447675"/>
+                        </a:xfrm>
+                        <a:prstGeom prst="rect">
+                          <a:avLst/>
+                        </a:prstGeom>
+                        <a:ln>
+                          <a:headEnd/>
+                          <a:tailEnd/>
+                        </a:ln>
+                      </wps:spPr>
+                      <wps:style>
+                        <a:lnRef idx="1">
+                          <a:schemeClr val="accent5"/>
+                        </a:lnRef>
+                        <a:fillRef idx="2">
+                          <a:schemeClr val="accent5"/>
+                        </a:fillRef>
+                        <a:effectRef idx="1">
+                          <a:schemeClr val="accent5"/>
+                        </a:effectRef>
+                        <a:fontRef idx="minor">
+                          <a:schemeClr val="dk1"/>
+                        </a:fontRef>
+                      </wps:style>
+                      <wps:txbx>
+                        <w:txbxContent>
+                          <w:p>
+                            <w:pPr>
+                              <w:rPr>
+                                <w:lang w:val="en-GB"/>
+                              </w:rPr>
+                            </w:pPr>
+                            <w:r>
+                              <w:rPr>
+                                <w:lang w:val="en-GB"/>
+                              </w:rPr>
+                              <w:t>Tables and word clouds for manuscript and SI</w:t>
+                            </w:r>
+                          </w:p>
+                        </w:txbxContent>
+                      </wps:txbx>
+                      <wps:bodyPr rot="0" vert="horz" wrap="square" lIns="91440" tIns="45720" rIns="91440" bIns="45720" anchor="t" anchorCtr="0">
+                        <a:noAutofit/>
+                      </wps:bodyPr>
+                    </wps:wsp>
+                  </a:graphicData>
+                </a:graphic>
+                <wp14:sizeRelH relativeFrom="margin">
+                  <wp14:pctWidth>0</wp14:pctWidth>
+                </wp14:sizeRelH>
+                <wp14:sizeRelV relativeFrom="margin">
+                  <wp14:pctHeight>0</wp14:pctHeight>
+                </wp14:sizeRelV>
+              </wp:anchor>
+            </w:drawing>
+          </mc:Choice>
+          <mc:Fallback>
+            <w:pict>
+              <v:shape w14:anchorId="0ABCC5BA" id="_x0000_s1045" type="#_x0000_t202" style="position:absolute;margin-left:-20.6pt;margin-top:352.25pt;width:136.5pt;height:35.25pt;z-index:251817984;visibility:visible;mso-wrap-style:square;mso-width-percent:0;mso-height-percent:0;mso-wrap-distance-left:9pt;mso-wrap-distance-top:3.6pt;mso-wrap-distance-right:9pt;mso-wrap-distance-bottom:3.6pt;mso-position-horizontal:absolute;mso-position-horizontal-relative:margin;mso-position-vertical:absolute;mso-position-vertical-relative:text;mso-width-percent:0;mso-height-percent:0;mso-width-relative:margin;mso-height-relative:margin;v-text-anchor:top" o:gfxdata="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" fillcolor="#82a0d7 [2168]" strokecolor="#4472c4 [3208]" strokeweight=".5pt">
+                <v:fill color2="#678ccf [2616]" rotate="t" colors="0 #a8b7df;.5 #9aabd9;1 #879ed7" focus="100%" type="gradient">
+                  <o:fill v:ext="view" type="gradientUnscaled"/>
+                </v:fill>
+                <v:textbox>
+                  <w:txbxContent>
+                    <w:p>
+                      <w:pPr>
+                        <w:rPr>
+                          <w:lang w:val="en-GB"/>
+                        </w:rPr>
+                      </w:pPr>
+                      <w:r>
+                        <w:rPr>
+                          <w:lang w:val="en-GB"/>
+                        </w:rPr>
+                        <w:t>Tables and word clouds for manuscript and SI</w:t>
+                      </w:r>
+                    </w:p>
+                  </w:txbxContent>
+                </v:textbox>
+                <w10:wrap type="square" anchorx="margin"/>
+              </v:shape>
+            </w:pict>
+          </mc:Fallback>
+        </mc:AlternateContent>
+      </w:r>
+      <w:r>
+        <w:rPr>
+          <w:noProof/>
+          <w:lang w:val="en-AU" w:eastAsia="en-AU"/>
+        </w:rPr>
+        <mc:AlternateContent>
+          <mc:Choice Requires="wps">
+            <w:drawing>
+              <wp:anchor distT="0" distB="0" distL="114300" distR="114300" simplePos="0" relativeHeight="251794432" behindDoc="0" locked="0" layoutInCell="1" allowOverlap="1" wp14:anchorId="0BDD089D" wp14:editId="39A0261C">
+                <wp:simplePos x="0" y="0"/>
+                <wp:positionH relativeFrom="column">
+                  <wp:posOffset>6186804</wp:posOffset>
+                </wp:positionH>
+                <wp:positionV relativeFrom="paragraph">
+                  <wp:posOffset>3244850</wp:posOffset>
+                </wp:positionV>
+                <wp:extent cx="781050" cy="1914525"/>
+                <wp:effectExtent l="38100" t="0" r="19050" b="47625"/>
+                <wp:wrapNone/>
+                <wp:docPr id="232" name="Straight Arrow Connector 232"/>
+                <wp:cNvGraphicFramePr/>
+                <a:graphic xmlns:a="http://schemas.openxmlformats.org/drawingml/2006/main">
+                  <a:graphicData uri="http://schemas.microsoft.com/office/word/2010/wordprocessingShape">
+                    <wps:wsp>
+                      <wps:cNvCnPr/>
+                      <wps:spPr>
+                        <a:xfrm flipH="1">
+                          <a:off x="0" y="0"/>
+                          <a:ext cx="781050" cy="1914525"/>
+                        </a:xfrm>
+                        <a:prstGeom prst="straightConnector1">
+                          <a:avLst/>
+                        </a:prstGeom>
+                        <a:ln>
+                          <a:prstDash val="lgDash"/>
+                          <a:tailEnd type="triangle"/>
+                        </a:ln>
+                      </wps:spPr>
+                      <wps:style>
+                        <a:lnRef idx="1">
+                          <a:schemeClr val="accent1"/>
+                        </a:lnRef>
+                        <a:fillRef idx="0">
+                          <a:schemeClr val="accent1"/>
+                        </a:fillRef>
+                        <a:effectRef idx="0">
+                          <a:schemeClr val="accent1"/>
+                        </a:effectRef>
+                        <a:fontRef idx="minor">
+                          <a:schemeClr val="tx1"/>
+                        </a:fontRef>
+                      </wps:style>
+                      <wps:bodyPr/>
+                    </wps:wsp>
+                  </a:graphicData>
+                </a:graphic>
+                <wp14:sizeRelH relativeFrom="margin">
+                  <wp14:pctWidth>0</wp14:pctWidth>
+                </wp14:sizeRelH>
+                <wp14:sizeRelV relativeFrom="margin">
+                  <wp14:pctHeight>0</wp14:pctHeight>
+                </wp14:sizeRelV>
+              </wp:anchor>
+            </w:drawing>
+          </mc:Choice>
+          <mc:Fallback>
+            <w:pict>
+              <v:shape w14:anchorId="60A7D149" id="Straight Arrow Connector 232" o:spid="_x0000_s1026" type="#_x0000_t32" style="position:absolute;margin-left:487.15pt;margin-top:255.5pt;width:61.5pt;height:150.75pt;flip:x;z-index:251794432;visibility:visible;mso-wrap-style:square;mso-width-percent:0;mso-height-percent:0;mso-wrap-distance-left:9pt;mso-wrap-distance-top:0;mso-wrap-distance-right:9pt;mso-wrap-distance-bottom:0;mso-position-horizontal:absolute;mso-position-horizontal-relative:text;mso-position-vertical:absolute;mso-position-vertical-relative:text;mso-width-percent:0;mso-height-percent:0;mso-width-relative:margin;mso-height-relative:margin" o:gfxdata="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" strokecolor="#5b9bd5 [3204]" strokeweight=".5pt">
+                <v:stroke dashstyle="longDash" endarrow="block" joinstyle="miter"/>
+              </v:shape>
+            </w:pict>
+          </mc:Fallback>
+        </mc:AlternateContent>
+      </w:r>
+      <w:r>
+        <w:rPr>
+          <w:noProof/>
+          <w:lang w:val="en-AU" w:eastAsia="en-AU"/>
+        </w:rPr>
+        <mc:AlternateContent>
+          <mc:Choice Requires="wps">
+            <w:drawing>
+              <wp:anchor distT="0" distB="0" distL="114300" distR="114300" simplePos="0" relativeHeight="251792384" behindDoc="0" locked="0" layoutInCell="1" allowOverlap="1">
+                <wp:simplePos x="0" y="0"/>
+                <wp:positionH relativeFrom="column">
+                  <wp:posOffset>8342629</wp:posOffset>
+                </wp:positionH>
+                <wp:positionV relativeFrom="paragraph">
+                  <wp:posOffset>2091056</wp:posOffset>
+                </wp:positionV>
+                <wp:extent cx="192405" cy="3068320"/>
+                <wp:effectExtent l="0" t="0" r="74295" b="55880"/>
+                <wp:wrapNone/>
+                <wp:docPr id="231" name="Straight Arrow Connector 231"/>
+                <wp:cNvGraphicFramePr/>
+                <a:graphic xmlns:a="http://schemas.openxmlformats.org/drawingml/2006/main">
+                  <a:graphicData uri="http://schemas.microsoft.com/office/word/2010/wordprocessingShape">
+                    <wps:wsp>
+                      <wps:cNvCnPr/>
+                      <wps:spPr>
+                        <a:xfrm>
+                          <a:off x="0" y="0"/>
+                          <a:ext cx="192405" cy="3068320"/>
+                        </a:xfrm>
+                        <a:prstGeom prst="straightConnector1">
+                          <a:avLst/>
+                        </a:prstGeom>
+                        <a:ln>
+                          <a:prstDash val="lgDash"/>
+                          <a:tailEnd type="triangle"/>
+                        </a:ln>
+                      </wps:spPr>
+                      <wps:style>
+                        <a:lnRef idx="1">
+                          <a:schemeClr val="accent1"/>
+                        </a:lnRef>
+                        <a:fillRef idx="0">
+                          <a:schemeClr val="accent1"/>
+                        </a:fillRef>
+                        <a:effectRef idx="0">
+                          <a:schemeClr val="accent1"/>
+                        </a:effectRef>
+                        <a:fontRef idx="minor">
+                          <a:schemeClr val="tx1"/>
+                        </a:fontRef>
+                      </wps:style>
+                      <wps:bodyPr/>
+                    </wps:wsp>
+                  </a:graphicData>
+                </a:graphic>
+                <wp14:sizeRelH relativeFrom="margin">
+                  <wp14:pctWidth>0</wp14:pctWidth>
+                </wp14:sizeRelH>
+                <wp14:sizeRelV relativeFrom="margin">
+                  <wp14:pctHeight>0</wp14:pctHeight>
+                </wp14:sizeRelV>
+              </wp:anchor>
+            </w:drawing>
+          </mc:Choice>
+          <mc:Fallback>
+            <w:pict>
+              <v:shape w14:anchorId="2BE28BBE" id="Straight Arrow Connector 231" o:spid="_x0000_s1026" type="#_x0000_t32" style="position:absolute;margin-left:656.9pt;margin-top:164.65pt;width:15.15pt;height:241.6pt;z-index:251792384;visibility:visible;mso-wrap-style:square;mso-width-percent:0;mso-height-percent:0;mso-wrap-distance-left:9pt;mso-wrap-distance-top:0;mso-wrap-distance-right:9pt;mso-wrap-distance-bottom:0;mso-position-horizontal:absolute;mso-position-horizontal-relative:text;mso-position-vertical:absolute;mso-position-vertical-relative:text;mso-width-percent:0;mso-height-percent:0;mso-width-relative:margin;mso-height-relative:margin" o:gfxdata="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" strokecolor="#5b9bd5 [3204]" strokeweight=".5pt">
+                <v:stroke dashstyle="longDash" endarrow="block" joinstyle="miter"/>
+              </v:shape>
+            </w:pict>
+          </mc:Fallback>
+        </mc:AlternateContent>
+      </w:r>
+      <w:r>
+        <w:rPr>
+          <w:noProof/>
+          <w:lang w:val="en-AU" w:eastAsia="en-AU"/>
+        </w:rPr>
+        <mc:AlternateContent>
+          <mc:Choice Requires="wps">
+            <w:drawing>
+              <wp:anchor distT="45720" distB="45720" distL="114300" distR="114300" simplePos="0" relativeHeight="251734016" behindDoc="0" locked="0" layoutInCell="1" allowOverlap="1" wp14:anchorId="2DB76D7A" wp14:editId="70EFB16A">
+                <wp:simplePos x="0" y="0"/>
+                <wp:positionH relativeFrom="column">
+                  <wp:posOffset>6024245</wp:posOffset>
+                </wp:positionH>
+                <wp:positionV relativeFrom="paragraph">
+                  <wp:posOffset>2345690</wp:posOffset>
+                </wp:positionV>
+                <wp:extent cx="1993900" cy="1404620"/>
+                <wp:effectExtent l="0" t="0" r="25400" b="19050"/>
+                <wp:wrapSquare wrapText="bothSides"/>
+                <wp:docPr id="198" name="Text Box 2"/>
+                <wp:cNvGraphicFramePr>
+                  <a:graphicFrameLocks xmlns:a="http://schemas.openxmlformats.org/drawingml/2006/main"/>
+                </wp:cNvGraphicFramePr>
+                <a:graphic xmlns:a="http://schemas.openxmlformats.org/drawingml/2006/main">
+                  <a:graphicData uri="http://schemas.microsoft.com/office/word/2010/wordprocessingShape">
+                    <wps:wsp>
+                      <wps:cNvSpPr txBox="1">
+                        <a:spLocks noChangeArrowheads="1"/>
+                      </wps:cNvSpPr>
+                      <wps:spPr bwMode="auto">
+                        <a:xfrm>
+                          <a:off x="0" y="0"/>
+                          <a:ext cx="1993900" cy="1404620"/>
+                        </a:xfrm>
+                        <a:prstGeom prst="rect">
+                          <a:avLst/>
+                        </a:prstGeom>
+                        <a:solidFill>
+                          <a:srgbClr val="FFFFFF"/>
+                        </a:solidFill>
+                        <a:ln w="9525">
+                          <a:solidFill>
+                            <a:srgbClr val="000000"/>
+                          </a:solidFill>
+                          <a:miter lim="800000"/>
+                          <a:headEnd/>
+                          <a:tailEnd/>
+                        </a:ln>
+                      </wps:spPr>
+                      <wps:txbx>
+                        <w:txbxContent>
+                          <w:p>
+                            <w:pPr>
+                              <w:rPr>
+                                <w:lang w:val="en-GB"/>
+                              </w:rPr>
+                            </w:pPr>
+                            <w:r>
+                              <w:rPr>
+                                <w:lang w:val="en-GB"/>
+                              </w:rPr>
+                              <w:t>Dataset output and used for analysis:</w:t>
+                            </w:r>
+                          </w:p>
+                          <w:p>
+                            <w:pPr>
+                              <w:rPr>
+                                <w:lang w:val="en-GB"/>
+                              </w:rPr>
+                            </w:pPr>
+                            <w:r>
+                              <w:rPr>
+                                <w:lang w:val="en-GB"/>
+                              </w:rPr>
+                              <w:t>(</w:t>
+                            </w:r>
+                            <w:r>
+                              <w:rPr>
+                                <w:lang w:val="en-GB"/>
+                              </w:rPr>
+                              <w:t>Flickr_Artic_60N_</w:t>
+                            </w:r>
+                            <w:r>
+                              <w:rPr>
+                                <w:lang w:val="en-GB"/>
+                              </w:rPr>
+                              <w:t>escodes</w:t>
+                            </w:r>
+                            <w:r>
+                              <w:rPr>
+                                <w:lang w:val="en-GB"/>
+                              </w:rPr>
+                              <w:t>_amap</w:t>
+                            </w:r>
+                            <w:r>
+                              <w:rPr>
+                                <w:lang w:val="en-GB"/>
+                              </w:rPr>
+                              <w:t>_plusPAs</w:t>
+                            </w:r>
+                            <w:r>
+                              <w:rPr>
+                                <w:lang w:val="en-GB"/>
+                              </w:rPr>
+                              <w:t>.Rdata</w:t>
+                            </w:r>
+                            <w:r>
+                              <w:rPr>
+                                <w:lang w:val="en-GB"/>
+                              </w:rPr>
+                              <w:t>)</w:t>
+                            </w:r>
+                          </w:p>
+                        </w:txbxContent>
+                      </wps:txbx>
+                      <wps:bodyPr rot="0" vert="horz" wrap="square" lIns="91440" tIns="45720" rIns="91440" bIns="45720" anchor="t" anchorCtr="0">
+                        <a:spAutoFit/>
+                      </wps:bodyPr>
+                    </wps:wsp>
+                  </a:graphicData>
+                </a:graphic>
+                <wp14:sizeRelH relativeFrom="margin">
+                  <wp14:pctWidth>0</wp14:pctWidth>
+                </wp14:sizeRelH>
+                <wp14:sizeRelV relativeFrom="margin">
+                  <wp14:pctHeight>20000</wp14:pctHeight>
+                </wp14:sizeRelV>
+              </wp:anchor>
+            </w:drawing>
+          </mc:Choice>
+          <mc:Fallback>
+            <w:pict>
+              <v:shape w14:anchorId="2DB76D7A" id="_x0000_s1046" type="#_x0000_t202" style="position:absolute;margin-left:474.35pt;margin-top:184.7pt;width:157pt;height:110.6pt;z-index:251734016;visibility:visible;mso-wrap-style:square;mso-width-percent:0;mso-height-percent:200;mso-wrap-distance-left:9pt;mso-wrap-distance-top:3.6pt;mso-wrap-distance-right:9pt;mso-wrap-distance-bottom:3.6pt;mso-position-horizontal:absolute;mso-position-horizontal-relative:text;mso-position-vertical:absolute;mso-position-vertical-relative:text;mso-width-percent:0;mso-height-percent:200;mso-width-relative:margin;mso-height-relative:margin;v-text-anchor:top" o:gfxdata="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">
+                <v:textbox style="mso-fit-shape-to-text:t">
+                  <w:txbxContent>
+                    <w:p>
+                      <w:pPr>
+                        <w:rPr>
+                          <w:lang w:val="en-GB"/>
+                        </w:rPr>
+                      </w:pPr>
+                      <w:r>
+                        <w:rPr>
+                          <w:lang w:val="en-GB"/>
+                        </w:rPr>
+                        <w:t>Dataset output and used for analysis:</w:t>
+                      </w:r>
+                    </w:p>
+                    <w:p>
+                      <w:pPr>
+                        <w:rPr>
+                          <w:lang w:val="en-GB"/>
+                        </w:rPr>
+                      </w:pPr>
+                      <w:r>
+                        <w:rPr>
+                          <w:lang w:val="en-GB"/>
+                        </w:rPr>
+                        <w:t>(</w:t>
+                      </w:r>
+                      <w:r>
+                        <w:rPr>
+                          <w:lang w:val="en-GB"/>
+                        </w:rPr>
+                        <w:t>Flickr_Artic_60N_</w:t>
+                      </w:r>
+                      <w:r>
+                        <w:rPr>
+                          <w:lang w:val="en-GB"/>
+                        </w:rPr>
+                        <w:t>escodes</w:t>
+                      </w:r>
+                      <w:r>
+                        <w:rPr>
+                          <w:lang w:val="en-GB"/>
+                        </w:rPr>
+                        <w:t>_amap</w:t>
+                      </w:r>
+                      <w:r>
+                        <w:rPr>
+                          <w:lang w:val="en-GB"/>
+                        </w:rPr>
+                        <w:t>_plusPAs</w:t>
+                      </w:r>
+                      <w:r>
+                        <w:rPr>
+                          <w:lang w:val="en-GB"/>
+                        </w:rPr>
+                        <w:t>.Rdata</w:t>
+                      </w:r>
+                      <w:r>
+                        <w:rPr>
+                          <w:lang w:val="en-GB"/>
+                        </w:rPr>
+                        <w:t>)</w:t>
+                      </w:r>
+                    </w:p>
+                  </w:txbxContent>
+                </v:textbox>
+                <w10:wrap type="square"/>
+              </v:shape>
+            </w:pict>
+          </mc:Fallback>
+        </mc:AlternateContent>
+      </w:r>
+      <w:r>
+        <w:rPr>
+          <w:noProof/>
+          <w:lang w:val="en-AU" w:eastAsia="en-AU"/>
+        </w:rPr>
+        <mc:AlternateContent>
+          <mc:Choice Requires="wps">
+            <w:drawing>
+              <wp:anchor distT="45720" distB="45720" distL="114300" distR="114300" simplePos="0" relativeHeight="251727872" behindDoc="0" locked="0" layoutInCell="1" allowOverlap="1" wp14:anchorId="10571B4A" wp14:editId="78BEA8A4">
+                <wp:simplePos x="0" y="0"/>
+                <wp:positionH relativeFrom="column">
+                  <wp:posOffset>6348095</wp:posOffset>
+                </wp:positionH>
+                <wp:positionV relativeFrom="paragraph">
+                  <wp:posOffset>1200785</wp:posOffset>
+                </wp:positionV>
+                <wp:extent cx="1993900" cy="1404620"/>
+                <wp:effectExtent l="0" t="0" r="25400" b="27305"/>
+                <wp:wrapSquare wrapText="bothSides"/>
+                <wp:docPr id="15" name="Text Box 2"/>
+                <wp:cNvGraphicFramePr>
+                  <a:graphicFrameLocks xmlns:a="http://schemas.openxmlformats.org/drawingml/2006/main"/>
+                </wp:cNvGraphicFramePr>
+                <a:graphic xmlns:a="http://schemas.openxmlformats.org/drawingml/2006/main">
+                  <a:graphicData uri="http://schemas.microsoft.com/office/word/2010/wordprocessingShape">
+                    <wps:wsp>
+                      <wps:cNvSpPr txBox="1">
+                        <a:spLocks noChangeArrowheads="1"/>
+                      </wps:cNvSpPr>
+                      <wps:spPr bwMode="auto">
+                        <a:xfrm>
+                          <a:off x="0" y="0"/>
+                          <a:ext cx="1993900" cy="1404620"/>
+                        </a:xfrm>
+                        <a:prstGeom prst="rect">
+                          <a:avLst/>
+                        </a:prstGeom>
+                        <a:solidFill>
+                          <a:srgbClr val="FFFFFF"/>
+                        </a:solidFill>
+                        <a:ln w="9525">
+                          <a:solidFill>
+                            <a:srgbClr val="000000"/>
+                          </a:solidFill>
+                          <a:miter lim="800000"/>
+                          <a:headEnd/>
+                          <a:tailEnd/>
+                        </a:ln>
+                      </wps:spPr>
+                      <wps:txbx>
+                        <w:txbxContent>
+                          <w:p>
+                            <w:pPr>
+                              <w:rPr>
+                                <w:lang w:val="en-GB"/>
+                              </w:rPr>
+                            </w:pPr>
+                            <w:r>
+                              <w:rPr>
+                                <w:lang w:val="en-GB"/>
+                              </w:rPr>
+                              <w:t>Dataset output and used for analysis:</w:t>
+                            </w:r>
+                          </w:p>
+                          <w:p>
+                            <w:pPr>
+                              <w:rPr>
+                                <w:lang w:val="en-GB"/>
+                              </w:rPr>
+                            </w:pPr>
+                            <w:r>
+                              <w:rPr>
+                                <w:lang w:val="en-GB"/>
+                              </w:rPr>
+                              <w:t>(</w:t>
+                            </w:r>
+                            <w:r>
+                              <w:rPr>
+                                <w:lang w:val="en-GB"/>
+                              </w:rPr>
+                              <w:t>Flickr_Artic_60N_</w:t>
+                            </w:r>
+                            <w:r>
+                              <w:rPr>
+                                <w:lang w:val="en-GB"/>
+                              </w:rPr>
+                              <w:t>escodes</w:t>
+                            </w:r>
+                            <w:r>
+                              <w:rPr>
+                                <w:lang w:val="en-GB"/>
+                              </w:rPr>
+                              <w:t>_amap.Rdata</w:t>
+                            </w:r>
+                            <w:r>
+                              <w:rPr>
+                                <w:lang w:val="en-GB"/>
+                              </w:rPr>
+                              <w:t>)</w:t>
+                            </w:r>
+                          </w:p>
+                        </w:txbxContent>
+                      </wps:txbx>
+                      <wps:bodyPr rot="0" vert="horz" wrap="square" lIns="91440" tIns="45720" rIns="91440" bIns="45720" anchor="t" anchorCtr="0">
+                        <a:spAutoFit/>
+                      </wps:bodyPr>
+                    </wps:wsp>
+                  </a:graphicData>
+                </a:graphic>
+                <wp14:sizeRelH relativeFrom="margin">
+                  <wp14:pctWidth>0</wp14:pctWidth>
+                </wp14:sizeRelH>
+                <wp14:sizeRelV relativeFrom="margin">
+                  <wp14:pctHeight>20000</wp14:pctHeight>
+                </wp14:sizeRelV>
+              </wp:anchor>
+            </w:drawing>
+          </mc:Choice>
+          <mc:Fallback>
+            <w:pict>
+              <v:shape w14:anchorId="10571B4A" id="_x0000_s1047" type="#_x0000_t202" style="position:absolute;margin-left:499.85pt;margin-top:94.55pt;width:157pt;height:110.6pt;z-index:251727872;visibility:visible;mso-wrap-style:square;mso-width-percent:0;mso-height-percent:200;mso-wrap-distance-left:9pt;mso-wrap-distance-top:3.6pt;mso-wrap-distance-right:9pt;mso-wrap-distance-bottom:3.6pt;mso-position-horizontal:absolute;mso-position-horizontal-relative:text;mso-position-vertical:absolute;mso-position-vertical-relative:text;mso-width-percent:0;mso-height-percent:200;mso-width-relative:margin;mso-height-relative:margin;v-text-anchor:top" o:gfxdata="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">
+                <v:textbox style="mso-fit-shape-to-text:t">
+                  <w:txbxContent>
+                    <w:p>
+                      <w:pPr>
+                        <w:rPr>
+                          <w:lang w:val="en-GB"/>
+                        </w:rPr>
+                      </w:pPr>
+                      <w:r>
+                        <w:rPr>
+                          <w:lang w:val="en-GB"/>
+                        </w:rPr>
+                        <w:t>Dataset output and used for analysis:</w:t>
+                      </w:r>
+                    </w:p>
+                    <w:p>
+                      <w:pPr>
+                        <w:rPr>
+                          <w:lang w:val="en-GB"/>
+                        </w:rPr>
+                      </w:pPr>
+                      <w:r>
+                        <w:rPr>
+                          <w:lang w:val="en-GB"/>
+                        </w:rPr>
+                        <w:t>(</w:t>
+                      </w:r>
+                      <w:r>
+                        <w:rPr>
+                          <w:lang w:val="en-GB"/>
+                        </w:rPr>
+                        <w:t>Flickr_Artic_60N_</w:t>
+                      </w:r>
+                      <w:r>
+                        <w:rPr>
+                          <w:lang w:val="en-GB"/>
+                        </w:rPr>
+                        <w:t>escodes</w:t>
+                      </w:r>
+                      <w:r>
+                        <w:rPr>
+                          <w:lang w:val="en-GB"/>
+                        </w:rPr>
+                        <w:t>_amap.Rdata</w:t>
+                      </w:r>
+                      <w:r>
+                        <w:rPr>
+                          <w:lang w:val="en-GB"/>
+                        </w:rPr>
+                        <w:t>)</w:t>
+                      </w:r>
+                    </w:p>
+                  </w:txbxContent>
+                </v:textbox>
+                <w10:wrap type="square"/>
+              </v:shape>
+            </w:pict>
+          </mc:Fallback>
+        </mc:AlternateContent>
+      </w:r>
+      <w:r>
+        <w:rPr>
+          <w:b/>
+          <w:noProof/>
+          <w:lang w:val="en-AU" w:eastAsia="en-AU"/>
+        </w:rPr>
+        <mc:AlternateContent>
+          <mc:Choice Requires="wps">
+            <w:drawing>
               <wp:anchor distT="45720" distB="45720" distL="114300" distR="114300" simplePos="0" relativeHeight="251798528" behindDoc="0" locked="0" layoutInCell="1" allowOverlap="1" wp14:anchorId="60C5AFB4" wp14:editId="1AF28806">
                 <wp:simplePos x="0" y="0"/>
                 <wp:positionH relativeFrom="column">
-                  <wp:posOffset>2310765</wp:posOffset>
+                  <wp:posOffset>4848860</wp:posOffset>
                 </wp:positionH>
                 <wp:positionV relativeFrom="paragraph">
-                  <wp:posOffset>4296410</wp:posOffset>
+                  <wp:posOffset>5158740</wp:posOffset>
                 </wp:positionV>
                 <wp:extent cx="2286000" cy="1404620"/>
                 <wp:effectExtent l="0" t="0" r="19050" b="24765"/>
@@ -3563,7 +4414,7 @@
           </mc:Choice>
           <mc:Fallback>
             <w:pict>
-              <v:shape w14:anchorId="60C5AFB4" id="_x0000_s1043" type="#_x0000_t202" style="position:absolute;margin-left:181.95pt;margin-top:338.3pt;width:180pt;height:110.6pt;z-index:251798528;visibility:visible;mso-wrap-style:square;mso-width-percent:0;mso-height-percent:200;mso-wrap-distance-left:9pt;mso-wrap-distance-top:3.6pt;mso-wrap-distance-right:9pt;mso-wrap-distance-bottom:3.6pt;mso-position-horizontal:absolute;mso-position-horizontal-relative:text;mso-position-vertical:absolute;mso-position-vertical-relative:text;mso-width-percent:0;mso-height-percent:200;mso-width-relative:margin;mso-height-relative:margin;v-text-anchor:top" o:gfxdata="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">
+              <v:shape w14:anchorId="60C5AFB4" id="_x0000_s1048" type="#_x0000_t202" style="position:absolute;margin-left:381.8pt;margin-top:406.2pt;width:180pt;height:110.6pt;z-index:251798528;visibility:visible;mso-wrap-style:square;mso-width-percent:0;mso-height-percent:200;mso-wrap-distance-left:9pt;mso-wrap-distance-top:3.6pt;mso-wrap-distance-right:9pt;mso-wrap-distance-bottom:3.6pt;mso-position-horizontal:absolute;mso-position-horizontal-relative:text;mso-position-vertical:absolute;mso-position-vertical-relative:text;mso-width-percent:0;mso-height-percent:200;mso-width-relative:margin;mso-height-relative:margin;v-text-anchor:top" o:gfxdata="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">
                 <v:textbox style="mso-fit-shape-to-text:t">
                   <w:txbxContent>
                     <w:p>
@@ -3577,6 +4428,201 @@
                           <w:lang w:val="en-GB"/>
                         </w:rPr>
                         <w:t>Tourism density and ES mapping</w:t>
+                      </w:r>
+                    </w:p>
+                  </w:txbxContent>
+                </v:textbox>
+                <w10:wrap type="square"/>
+              </v:shape>
+            </w:pict>
+          </mc:Fallback>
+        </mc:AlternateContent>
+      </w:r>
+      <w:r>
+        <w:rPr>
+          <w:noProof/>
+          <w:lang w:val="en-AU" w:eastAsia="en-AU"/>
+        </w:rPr>
+        <mc:AlternateContent>
+          <mc:Choice Requires="wps">
+            <w:drawing>
+              <wp:anchor distT="0" distB="0" distL="114300" distR="114300" simplePos="0" relativeHeight="251731968" behindDoc="0" locked="0" layoutInCell="1" allowOverlap="1" wp14:anchorId="474328D9" wp14:editId="7682F2BB">
+                <wp:simplePos x="0" y="0"/>
+                <wp:positionH relativeFrom="column">
+                  <wp:posOffset>4643754</wp:posOffset>
+                </wp:positionH>
+                <wp:positionV relativeFrom="paragraph">
+                  <wp:posOffset>2092325</wp:posOffset>
+                </wp:positionV>
+                <wp:extent cx="152400" cy="390525"/>
+                <wp:effectExtent l="0" t="0" r="57150" b="47625"/>
+                <wp:wrapNone/>
+                <wp:docPr id="30" name="Straight Arrow Connector 30"/>
+                <wp:cNvGraphicFramePr/>
+                <a:graphic xmlns:a="http://schemas.openxmlformats.org/drawingml/2006/main">
+                  <a:graphicData uri="http://schemas.microsoft.com/office/word/2010/wordprocessingShape">
+                    <wps:wsp>
+                      <wps:cNvCnPr/>
+                      <wps:spPr>
+                        <a:xfrm>
+                          <a:off x="0" y="0"/>
+                          <a:ext cx="152400" cy="390525"/>
+                        </a:xfrm>
+                        <a:prstGeom prst="straightConnector1">
+                          <a:avLst/>
+                        </a:prstGeom>
+                        <a:ln>
+                          <a:tailEnd type="triangle"/>
+                        </a:ln>
+                      </wps:spPr>
+                      <wps:style>
+                        <a:lnRef idx="1">
+                          <a:schemeClr val="accent1"/>
+                        </a:lnRef>
+                        <a:fillRef idx="0">
+                          <a:schemeClr val="accent1"/>
+                        </a:fillRef>
+                        <a:effectRef idx="0">
+                          <a:schemeClr val="accent1"/>
+                        </a:effectRef>
+                        <a:fontRef idx="minor">
+                          <a:schemeClr val="tx1"/>
+                        </a:fontRef>
+                      </wps:style>
+                      <wps:bodyPr/>
+                    </wps:wsp>
+                  </a:graphicData>
+                </a:graphic>
+                <wp14:sizeRelH relativeFrom="margin">
+                  <wp14:pctWidth>0</wp14:pctWidth>
+                </wp14:sizeRelH>
+                <wp14:sizeRelV relativeFrom="margin">
+                  <wp14:pctHeight>0</wp14:pctHeight>
+                </wp14:sizeRelV>
+              </wp:anchor>
+            </w:drawing>
+          </mc:Choice>
+          <mc:Fallback>
+            <w:pict>
+              <v:shape w14:anchorId="3C9D9935" id="Straight Arrow Connector 30" o:spid="_x0000_s1026" type="#_x0000_t32" style="position:absolute;margin-left:365.65pt;margin-top:164.75pt;width:12pt;height:30.75pt;z-index:251731968;visibility:visible;mso-wrap-style:square;mso-width-percent:0;mso-height-percent:0;mso-wrap-distance-left:9pt;mso-wrap-distance-top:0;mso-wrap-distance-right:9pt;mso-wrap-distance-bottom:0;mso-position-horizontal:absolute;mso-position-horizontal-relative:text;mso-position-vertical:absolute;mso-position-vertical-relative:text;mso-width-percent:0;mso-height-percent:0;mso-width-relative:margin;mso-height-relative:margin" o:gfxdata="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" strokecolor="#5b9bd5 [3204]" strokeweight=".5pt">
+                <v:stroke endarrow="block" joinstyle="miter"/>
+              </v:shape>
+            </w:pict>
+          </mc:Fallback>
+        </mc:AlternateContent>
+      </w:r>
+      <w:r>
+        <w:rPr>
+          <w:noProof/>
+          <w:lang w:val="en-AU" w:eastAsia="en-AU"/>
+        </w:rPr>
+        <mc:AlternateContent>
+          <mc:Choice Requires="wps">
+            <w:drawing>
+              <wp:anchor distT="45720" distB="45720" distL="114300" distR="114300" simplePos="0" relativeHeight="251729920" behindDoc="0" locked="0" layoutInCell="1" allowOverlap="1" wp14:anchorId="5E9543A2" wp14:editId="1F507F69">
+                <wp:simplePos x="0" y="0"/>
+                <wp:positionH relativeFrom="column">
+                  <wp:posOffset>3957955</wp:posOffset>
+                </wp:positionH>
+                <wp:positionV relativeFrom="paragraph">
+                  <wp:posOffset>2482850</wp:posOffset>
+                </wp:positionV>
+                <wp:extent cx="1952625" cy="1404620"/>
+                <wp:effectExtent l="0" t="0" r="28575" b="27305"/>
+                <wp:wrapSquare wrapText="bothSides"/>
+                <wp:docPr id="24" name="Text Box 2"/>
+                <wp:cNvGraphicFramePr>
+                  <a:graphicFrameLocks xmlns:a="http://schemas.openxmlformats.org/drawingml/2006/main"/>
+                </wp:cNvGraphicFramePr>
+                <a:graphic xmlns:a="http://schemas.openxmlformats.org/drawingml/2006/main">
+                  <a:graphicData uri="http://schemas.microsoft.com/office/word/2010/wordprocessingShape">
+                    <wps:wsp>
+                      <wps:cNvSpPr txBox="1">
+                        <a:spLocks noChangeArrowheads="1"/>
+                      </wps:cNvSpPr>
+                      <wps:spPr bwMode="auto">
+                        <a:xfrm>
+                          <a:off x="0" y="0"/>
+                          <a:ext cx="1952625" cy="1404620"/>
+                        </a:xfrm>
+                        <a:prstGeom prst="rect">
+                          <a:avLst/>
+                        </a:prstGeom>
+                        <a:solidFill>
+                          <a:schemeClr val="accent4">
+                            <a:lumMod val="40000"/>
+                            <a:lumOff val="60000"/>
+                          </a:schemeClr>
+                        </a:solidFill>
+                        <a:ln>
+                          <a:headEnd/>
+                          <a:tailEnd/>
+                        </a:ln>
+                      </wps:spPr>
+                      <wps:style>
+                        <a:lnRef idx="1">
+                          <a:schemeClr val="accent4"/>
+                        </a:lnRef>
+                        <a:fillRef idx="2">
+                          <a:schemeClr val="accent4"/>
+                        </a:fillRef>
+                        <a:effectRef idx="1">
+                          <a:schemeClr val="accent4"/>
+                        </a:effectRef>
+                        <a:fontRef idx="minor">
+                          <a:schemeClr val="dk1"/>
+                        </a:fontRef>
+                      </wps:style>
+                      <wps:txbx>
+                        <w:txbxContent>
+                          <w:p>
+                            <w:r>
+                              <w:t>Flickr_</w:t>
+                            </w:r>
+                            <w:r>
+                              <w:t>protectedarea_overlap</w:t>
+                            </w:r>
+                            <w:r>
+                              <w:t>.r</w:t>
+                            </w:r>
+                            <w:r>
+                              <w:t xml:space="preserve"> </w:t>
+                            </w:r>
+                          </w:p>
+                        </w:txbxContent>
+                      </wps:txbx>
+                      <wps:bodyPr rot="0" vert="horz" wrap="square" lIns="91440" tIns="45720" rIns="91440" bIns="45720" anchor="t" anchorCtr="0">
+                        <a:spAutoFit/>
+                      </wps:bodyPr>
+                    </wps:wsp>
+                  </a:graphicData>
+                </a:graphic>
+                <wp14:sizeRelH relativeFrom="margin">
+                  <wp14:pctWidth>0</wp14:pctWidth>
+                </wp14:sizeRelH>
+                <wp14:sizeRelV relativeFrom="margin">
+                  <wp14:pctHeight>20000</wp14:pctHeight>
+                </wp14:sizeRelV>
+              </wp:anchor>
+            </w:drawing>
+          </mc:Choice>
+          <mc:Fallback>
+            <w:pict>
+              <v:shape w14:anchorId="5E9543A2" id="_x0000_s1049" type="#_x0000_t202" style="position:absolute;margin-left:311.65pt;margin-top:195.5pt;width:153.75pt;height:110.6pt;z-index:251729920;visibility:visible;mso-wrap-style:square;mso-width-percent:0;mso-height-percent:200;mso-wrap-distance-left:9pt;mso-wrap-distance-top:3.6pt;mso-wrap-distance-right:9pt;mso-wrap-distance-bottom:3.6pt;mso-position-horizontal:absolute;mso-position-horizontal-relative:text;mso-position-vertical:absolute;mso-position-vertical-relative:text;mso-width-percent:0;mso-height-percent:200;mso-width-relative:margin;mso-height-relative:margin;v-text-anchor:top" o:gfxdata="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" fillcolor="#ffe599 [1303]" strokecolor="#ffc000 [3207]" strokeweight=".5pt">
+                <v:textbox style="mso-fit-shape-to-text:t">
+                  <w:txbxContent>
+                    <w:p>
+                      <w:r>
+                        <w:t>Flickr_</w:t>
+                      </w:r>
+                      <w:r>
+                        <w:t>protectedarea_overlap</w:t>
+                      </w:r>
+                      <w:r>
+                        <w:t>.r</w:t>
+                      </w:r>
+                      <w:r>
+                        <w:t xml:space="preserve"> </w:t>
                       </w:r>
                     </w:p>
                   </w:txbxContent>
@@ -3599,10 +4645,10 @@
               <wp:anchor distT="45720" distB="45720" distL="114300" distR="114300" simplePos="0" relativeHeight="251796480" behindDoc="0" locked="0" layoutInCell="1" allowOverlap="1" wp14:anchorId="28ED4D9B" wp14:editId="32C6F5FF">
                 <wp:simplePos x="0" y="0"/>
                 <wp:positionH relativeFrom="column">
-                  <wp:posOffset>6911798</wp:posOffset>
+                  <wp:posOffset>7435215</wp:posOffset>
                 </wp:positionH>
                 <wp:positionV relativeFrom="paragraph">
-                  <wp:posOffset>4999635</wp:posOffset>
+                  <wp:posOffset>5156200</wp:posOffset>
                 </wp:positionV>
                 <wp:extent cx="1993900" cy="1404620"/>
                 <wp:effectExtent l="0" t="0" r="25400" b="27305"/>
@@ -3671,7 +4717,7 @@
           </mc:Choice>
           <mc:Fallback>
             <w:pict>
-              <v:shape w14:anchorId="28ED4D9B" id="_x0000_s1044" type="#_x0000_t202" style="position:absolute;margin-left:544.25pt;margin-top:393.65pt;width:157pt;height:110.6pt;z-index:251796480;visibility:visible;mso-wrap-style:square;mso-width-percent:0;mso-height-percent:200;mso-wrap-distance-left:9pt;mso-wrap-distance-top:3.6pt;mso-wrap-distance-right:9pt;mso-wrap-distance-bottom:3.6pt;mso-position-horizontal:absolute;mso-position-horizontal-relative:text;mso-position-vertical:absolute;mso-position-vertical-relative:text;mso-width-percent:0;mso-height-percent:200;mso-width-relative:margin;mso-height-relative:margin;v-text-anchor:top" o:gfxdata="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">
+              <v:shape w14:anchorId="28ED4D9B" id="_x0000_s1050" type="#_x0000_t202" style="position:absolute;margin-left:585.45pt;margin-top:406pt;width:157pt;height:110.6pt;z-index:251796480;visibility:visible;mso-wrap-style:square;mso-width-percent:0;mso-height-percent:200;mso-wrap-distance-left:9pt;mso-wrap-distance-top:3.6pt;mso-wrap-distance-right:9pt;mso-wrap-distance-bottom:3.6pt;mso-position-horizontal:absolute;mso-position-horizontal-relative:text;mso-position-vertical:absolute;mso-position-vertical-relative:text;mso-width-percent:0;mso-height-percent:200;mso-width-relative:margin;mso-height-relative:margin;v-text-anchor:top" o:gfxdata="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">
                 <v:textbox style="mso-fit-shape-to-text:t">
                   <w:txbxContent>
                     <w:p>
@@ -3684,19 +4730,7 @@
                         <w:rPr>
                           <w:lang w:val="en-GB"/>
                         </w:rPr>
-                        <w:t>Models &amp;</w:t>
-                      </w:r>
-                      <w:r>
-                        <w:rPr>
-                          <w:lang w:val="en-GB"/>
-                        </w:rPr>
-                        <w:t xml:space="preserve"> footprint</w:t>
-                      </w:r>
-                      <w:r>
-                        <w:rPr>
-                          <w:lang w:val="en-GB"/>
-                        </w:rPr>
-                        <w:t xml:space="preserve"> analysis</w:t>
+                        <w:t>Models &amp; footprint analysis</w:t>
                       </w:r>
                     </w:p>
                   </w:txbxContent>
@@ -3715,18 +4749,18 @@
         <mc:AlternateContent>
           <mc:Choice Requires="wps">
             <w:drawing>
-              <wp:anchor distT="0" distB="0" distL="114300" distR="114300" simplePos="0" relativeHeight="251794432" behindDoc="0" locked="0" layoutInCell="1" allowOverlap="1" wp14:anchorId="0BDD089D" wp14:editId="39A0261C">
+              <wp:anchor distT="0" distB="0" distL="114300" distR="114300" simplePos="0" relativeHeight="251813888" behindDoc="0" locked="0" layoutInCell="1" allowOverlap="1" wp14:anchorId="43290814" wp14:editId="1827BBF0">
                 <wp:simplePos x="0" y="0"/>
                 <wp:positionH relativeFrom="column">
-                  <wp:posOffset>7924800</wp:posOffset>
+                  <wp:posOffset>2510154</wp:posOffset>
                 </wp:positionH>
                 <wp:positionV relativeFrom="paragraph">
-                  <wp:posOffset>4293870</wp:posOffset>
+                  <wp:posOffset>2092325</wp:posOffset>
                 </wp:positionV>
-                <wp:extent cx="45085" cy="621030"/>
-                <wp:effectExtent l="38100" t="0" r="50165" b="64770"/>
+                <wp:extent cx="1709420" cy="1885950"/>
+                <wp:effectExtent l="38100" t="0" r="24130" b="57150"/>
                 <wp:wrapNone/>
-                <wp:docPr id="232" name="Straight Arrow Connector 232"/>
+                <wp:docPr id="240" name="Straight Arrow Connector 240"/>
                 <wp:cNvGraphicFramePr/>
                 <a:graphic xmlns:a="http://schemas.openxmlformats.org/drawingml/2006/main">
                   <a:graphicData uri="http://schemas.microsoft.com/office/word/2010/wordprocessingShape">
@@ -3735,13 +4769,13 @@
                       <wps:spPr>
                         <a:xfrm flipH="1">
                           <a:off x="0" y="0"/>
-                          <a:ext cx="45085" cy="621030"/>
+                          <a:ext cx="1709420" cy="1885950"/>
                         </a:xfrm>
                         <a:prstGeom prst="straightConnector1">
                           <a:avLst/>
                         </a:prstGeom>
                         <a:ln>
-                          <a:prstDash val="lgDash"/>
+                          <a:prstDash val="solid"/>
                           <a:tailEnd type="triangle"/>
                         </a:ln>
                       </wps:spPr>
@@ -3774,285 +4808,7 @@
           </mc:Choice>
           <mc:Fallback>
             <w:pict>
-              <v:shape w14:anchorId="01A660B1" id="Straight Arrow Connector 232" o:spid="_x0000_s1026" type="#_x0000_t32" style="position:absolute;margin-left:624pt;margin-top:338.1pt;width:3.55pt;height:48.9pt;flip:x;z-index:251794432;visibility:visible;mso-wrap-style:square;mso-width-percent:0;mso-height-percent:0;mso-wrap-distance-left:9pt;mso-wrap-distance-top:0;mso-wrap-distance-right:9pt;mso-wrap-distance-bottom:0;mso-position-horizontal:absolute;mso-position-horizontal-relative:text;mso-position-vertical:absolute;mso-position-vertical-relative:text;mso-width-percent:0;mso-height-percent:0;mso-width-relative:margin;mso-height-relative:margin" o:gfxdata="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" strokecolor="#5b9bd5 [3204]" strokeweight=".5pt">
-                <v:stroke dashstyle="longDash" endarrow="block" joinstyle="miter"/>
-              </v:shape>
-            </w:pict>
-          </mc:Fallback>
-        </mc:AlternateContent>
-      </w:r>
-      <w:r>
-        <w:rPr>
-          <w:noProof/>
-          <w:lang w:val="en-AU" w:eastAsia="en-AU"/>
-        </w:rPr>
-        <mc:AlternateContent>
-          <mc:Choice Requires="wps">
-            <w:drawing>
-              <wp:anchor distT="45720" distB="45720" distL="114300" distR="114300" simplePos="0" relativeHeight="251734016" behindDoc="0" locked="0" layoutInCell="1" allowOverlap="1" wp14:anchorId="2DB76D7A" wp14:editId="70EFB16A">
-                <wp:simplePos x="0" y="0"/>
-                <wp:positionH relativeFrom="column">
-                  <wp:posOffset>7368540</wp:posOffset>
-                </wp:positionH>
-                <wp:positionV relativeFrom="paragraph">
-                  <wp:posOffset>3390103</wp:posOffset>
-                </wp:positionV>
-                <wp:extent cx="1993900" cy="1404620"/>
-                <wp:effectExtent l="0" t="0" r="25400" b="19050"/>
-                <wp:wrapSquare wrapText="bothSides"/>
-                <wp:docPr id="198" name="Text Box 2"/>
-                <wp:cNvGraphicFramePr>
-                  <a:graphicFrameLocks xmlns:a="http://schemas.openxmlformats.org/drawingml/2006/main"/>
-                </wp:cNvGraphicFramePr>
-                <a:graphic xmlns:a="http://schemas.openxmlformats.org/drawingml/2006/main">
-                  <a:graphicData uri="http://schemas.microsoft.com/office/word/2010/wordprocessingShape">
-                    <wps:wsp>
-                      <wps:cNvSpPr txBox="1">
-                        <a:spLocks noChangeArrowheads="1"/>
-                      </wps:cNvSpPr>
-                      <wps:spPr bwMode="auto">
-                        <a:xfrm>
-                          <a:off x="0" y="0"/>
-                          <a:ext cx="1993900" cy="1404620"/>
-                        </a:xfrm>
-                        <a:prstGeom prst="rect">
-                          <a:avLst/>
-                        </a:prstGeom>
-                        <a:solidFill>
-                          <a:srgbClr val="FFFFFF"/>
-                        </a:solidFill>
-                        <a:ln w="9525">
-                          <a:solidFill>
-                            <a:srgbClr val="000000"/>
-                          </a:solidFill>
-                          <a:miter lim="800000"/>
-                          <a:headEnd/>
-                          <a:tailEnd/>
-                        </a:ln>
-                      </wps:spPr>
-                      <wps:txbx>
-                        <w:txbxContent>
-                          <w:p>
-                            <w:pPr>
-                              <w:rPr>
-                                <w:lang w:val="en-GB"/>
-                              </w:rPr>
-                            </w:pPr>
-                            <w:r>
-                              <w:rPr>
-                                <w:lang w:val="en-GB"/>
-                              </w:rPr>
-                              <w:t>Dataset output and used for analysis:</w:t>
-                            </w:r>
-                          </w:p>
-                          <w:p>
-                            <w:pPr>
-                              <w:rPr>
-                                <w:lang w:val="en-GB"/>
-                              </w:rPr>
-                            </w:pPr>
-                            <w:r>
-                              <w:rPr>
-                                <w:lang w:val="en-GB"/>
-                              </w:rPr>
-                              <w:t>(</w:t>
-                            </w:r>
-                            <w:r>
-                              <w:rPr>
-                                <w:lang w:val="en-GB"/>
-                              </w:rPr>
-                              <w:t>Flickr_Artic_60N_</w:t>
-                            </w:r>
-                            <w:r>
-                              <w:rPr>
-                                <w:lang w:val="en-GB"/>
-                              </w:rPr>
-                              <w:t>escodes</w:t>
-                            </w:r>
-                            <w:r>
-                              <w:rPr>
-                                <w:lang w:val="en-GB"/>
-                              </w:rPr>
-                              <w:t>_amap</w:t>
-                            </w:r>
-                            <w:r>
-                              <w:rPr>
-                                <w:lang w:val="en-GB"/>
-                              </w:rPr>
-                              <w:t>_plusPAs</w:t>
-                            </w:r>
-                            <w:r>
-                              <w:rPr>
-                                <w:lang w:val="en-GB"/>
-                              </w:rPr>
-                              <w:t>.Rdata</w:t>
-                            </w:r>
-                            <w:r>
-                              <w:rPr>
-                                <w:lang w:val="en-GB"/>
-                              </w:rPr>
-                              <w:t>)</w:t>
-                            </w:r>
-                          </w:p>
-                        </w:txbxContent>
-                      </wps:txbx>
-                      <wps:bodyPr rot="0" vert="horz" wrap="square" lIns="91440" tIns="45720" rIns="91440" bIns="45720" anchor="t" anchorCtr="0">
-                        <a:spAutoFit/>
-                      </wps:bodyPr>
-                    </wps:wsp>
-                  </a:graphicData>
-                </a:graphic>
-                <wp14:sizeRelH relativeFrom="margin">
-                  <wp14:pctWidth>0</wp14:pctWidth>
-                </wp14:sizeRelH>
-                <wp14:sizeRelV relativeFrom="margin">
-                  <wp14:pctHeight>20000</wp14:pctHeight>
-                </wp14:sizeRelV>
-              </wp:anchor>
-            </w:drawing>
-          </mc:Choice>
-          <mc:Fallback>
-            <w:pict>
-              <v:shape w14:anchorId="2DB76D7A" id="_x0000_s1045" type="#_x0000_t202" style="position:absolute;margin-left:580.2pt;margin-top:266.95pt;width:157pt;height:110.6pt;z-index:251734016;visibility:visible;mso-wrap-style:square;mso-width-percent:0;mso-height-percent:200;mso-wrap-distance-left:9pt;mso-wrap-distance-top:3.6pt;mso-wrap-distance-right:9pt;mso-wrap-distance-bottom:3.6pt;mso-position-horizontal:absolute;mso-position-horizontal-relative:text;mso-position-vertical:absolute;mso-position-vertical-relative:text;mso-width-percent:0;mso-height-percent:200;mso-width-relative:margin;mso-height-relative:margin;v-text-anchor:top" o:gfxdata="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">
-                <v:textbox style="mso-fit-shape-to-text:t">
-                  <w:txbxContent>
-                    <w:p>
-                      <w:pPr>
-                        <w:rPr>
-                          <w:lang w:val="en-GB"/>
-                        </w:rPr>
-                      </w:pPr>
-                      <w:r>
-                        <w:rPr>
-                          <w:lang w:val="en-GB"/>
-                        </w:rPr>
-                        <w:t>Dataset output and used for analysis:</w:t>
-                      </w:r>
-                    </w:p>
-                    <w:p>
-                      <w:pPr>
-                        <w:rPr>
-                          <w:lang w:val="en-GB"/>
-                        </w:rPr>
-                      </w:pPr>
-                      <w:r>
-                        <w:rPr>
-                          <w:lang w:val="en-GB"/>
-                        </w:rPr>
-                        <w:t>(</w:t>
-                      </w:r>
-                      <w:r>
-                        <w:rPr>
-                          <w:lang w:val="en-GB"/>
-                        </w:rPr>
-                        <w:t>Flickr_Artic_60N_</w:t>
-                      </w:r>
-                      <w:r>
-                        <w:rPr>
-                          <w:lang w:val="en-GB"/>
-                        </w:rPr>
-                        <w:t>escodes</w:t>
-                      </w:r>
-                      <w:r>
-                        <w:rPr>
-                          <w:lang w:val="en-GB"/>
-                        </w:rPr>
-                        <w:t>_amap</w:t>
-                      </w:r>
-                      <w:r>
-                        <w:rPr>
-                          <w:lang w:val="en-GB"/>
-                        </w:rPr>
-                        <w:t>_plusPAs</w:t>
-                      </w:r>
-                      <w:r>
-                        <w:rPr>
-                          <w:lang w:val="en-GB"/>
-                        </w:rPr>
-                        <w:t>.Rdata</w:t>
-                      </w:r>
-                      <w:r>
-                        <w:rPr>
-                          <w:lang w:val="en-GB"/>
-                        </w:rPr>
-                        <w:t>)</w:t>
-                      </w:r>
-                    </w:p>
-                  </w:txbxContent>
-                </v:textbox>
-                <w10:wrap type="square"/>
-              </v:shape>
-            </w:pict>
-          </mc:Fallback>
-        </mc:AlternateContent>
-      </w:r>
-      <w:r>
-        <w:rPr>
-          <w:noProof/>
-          <w:lang w:val="en-AU" w:eastAsia="en-AU"/>
-        </w:rPr>
-        <mc:AlternateContent>
-          <mc:Choice Requires="wps">
-            <w:drawing>
-              <wp:anchor distT="0" distB="0" distL="114300" distR="114300" simplePos="0" relativeHeight="251731968" behindDoc="0" locked="0" layoutInCell="1" allowOverlap="1" wp14:anchorId="474328D9" wp14:editId="7682F2BB">
-                <wp:simplePos x="0" y="0"/>
-                <wp:positionH relativeFrom="column">
-                  <wp:posOffset>4831154</wp:posOffset>
-                </wp:positionH>
-                <wp:positionV relativeFrom="paragraph">
-                  <wp:posOffset>2127545</wp:posOffset>
-                </wp:positionV>
-                <wp:extent cx="1360967" cy="765545"/>
-                <wp:effectExtent l="0" t="0" r="67945" b="53975"/>
-                <wp:wrapNone/>
-                <wp:docPr id="30" name="Straight Arrow Connector 30"/>
-                <wp:cNvGraphicFramePr/>
-                <a:graphic xmlns:a="http://schemas.openxmlformats.org/drawingml/2006/main">
-                  <a:graphicData uri="http://schemas.microsoft.com/office/word/2010/wordprocessingShape">
-                    <wps:wsp>
-                      <wps:cNvCnPr/>
-                      <wps:spPr>
-                        <a:xfrm>
-                          <a:off x="0" y="0"/>
-                          <a:ext cx="1360967" cy="765545"/>
-                        </a:xfrm>
-                        <a:prstGeom prst="straightConnector1">
-                          <a:avLst/>
-                        </a:prstGeom>
-                        <a:ln>
-                          <a:tailEnd type="triangle"/>
-                        </a:ln>
-                      </wps:spPr>
-                      <wps:style>
-                        <a:lnRef idx="1">
-                          <a:schemeClr val="accent1"/>
-                        </a:lnRef>
-                        <a:fillRef idx="0">
-                          <a:schemeClr val="accent1"/>
-                        </a:fillRef>
-                        <a:effectRef idx="0">
-                          <a:schemeClr val="accent1"/>
-                        </a:effectRef>
-                        <a:fontRef idx="minor">
-                          <a:schemeClr val="tx1"/>
-                        </a:fontRef>
-                      </wps:style>
-                      <wps:bodyPr/>
-                    </wps:wsp>
-                  </a:graphicData>
-                </a:graphic>
-                <wp14:sizeRelH relativeFrom="margin">
-                  <wp14:pctWidth>0</wp14:pctWidth>
-                </wp14:sizeRelH>
-                <wp14:sizeRelV relativeFrom="margin">
-                  <wp14:pctHeight>0</wp14:pctHeight>
-                </wp14:sizeRelV>
-              </wp:anchor>
-            </w:drawing>
-          </mc:Choice>
-          <mc:Fallback>
-            <w:pict>
-              <v:shape w14:anchorId="52821BD7" id="Straight Arrow Connector 30" o:spid="_x0000_s1026" type="#_x0000_t32" style="position:absolute;margin-left:380.4pt;margin-top:167.5pt;width:107.15pt;height:60.3pt;z-index:251731968;visibility:visible;mso-wrap-style:square;mso-width-percent:0;mso-height-percent:0;mso-wrap-distance-left:9pt;mso-wrap-distance-top:0;mso-wrap-distance-right:9pt;mso-wrap-distance-bottom:0;mso-position-horizontal:absolute;mso-position-horizontal-relative:text;mso-position-vertical:absolute;mso-position-vertical-relative:text;mso-width-percent:0;mso-height-percent:0;mso-width-relative:margin;mso-height-relative:margin" o:gfxdata="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" strokecolor="#5b9bd5 [3204]" strokeweight=".5pt">
+              <v:shape w14:anchorId="324B5576" id="Straight Arrow Connector 240" o:spid="_x0000_s1026" type="#_x0000_t32" style="position:absolute;margin-left:197.65pt;margin-top:164.75pt;width:134.6pt;height:148.5pt;flip:x;z-index:251813888;visibility:visible;mso-wrap-style:square;mso-width-percent:0;mso-height-percent:0;mso-wrap-distance-left:9pt;mso-wrap-distance-top:0;mso-wrap-distance-right:9pt;mso-wrap-distance-bottom:0;mso-position-horizontal:absolute;mso-position-horizontal-relative:text;mso-position-vertical:absolute;mso-position-vertical-relative:text;mso-width-percent:0;mso-height-percent:0;mso-width-relative:margin;mso-height-relative:margin" o:gfxdata="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" strokecolor="#5b9bd5 [3204]" strokeweight=".5pt">
                 <v:stroke endarrow="block" joinstyle="miter"/>
               </v:shape>
             </w:pict>
@@ -4067,165 +4823,18 @@
         <mc:AlternateContent>
           <mc:Choice Requires="wps">
             <w:drawing>
-              <wp:anchor distT="0" distB="0" distL="114300" distR="114300" simplePos="0" relativeHeight="251792384" behindDoc="0" locked="0" layoutInCell="1" allowOverlap="1">
+              <wp:anchor distT="45720" distB="45720" distL="114300" distR="114300" simplePos="0" relativeHeight="251809792" behindDoc="0" locked="0" layoutInCell="1" allowOverlap="1" wp14:anchorId="6D2EF5AB" wp14:editId="3D938A52">
                 <wp:simplePos x="0" y="0"/>
                 <wp:positionH relativeFrom="column">
-                  <wp:posOffset>3773510</wp:posOffset>
+                  <wp:posOffset>224155</wp:posOffset>
                 </wp:positionH>
                 <wp:positionV relativeFrom="paragraph">
-                  <wp:posOffset>2106280</wp:posOffset>
-                </wp:positionV>
-                <wp:extent cx="823728" cy="2147777"/>
-                <wp:effectExtent l="38100" t="0" r="33655" b="62230"/>
-                <wp:wrapNone/>
-                <wp:docPr id="231" name="Straight Arrow Connector 231"/>
-                <wp:cNvGraphicFramePr/>
-                <a:graphic xmlns:a="http://schemas.openxmlformats.org/drawingml/2006/main">
-                  <a:graphicData uri="http://schemas.microsoft.com/office/word/2010/wordprocessingShape">
-                    <wps:wsp>
-                      <wps:cNvCnPr/>
-                      <wps:spPr>
-                        <a:xfrm flipH="1">
-                          <a:off x="0" y="0"/>
-                          <a:ext cx="823728" cy="2147777"/>
-                        </a:xfrm>
-                        <a:prstGeom prst="straightConnector1">
-                          <a:avLst/>
-                        </a:prstGeom>
-                        <a:ln>
-                          <a:prstDash val="lgDash"/>
-                          <a:tailEnd type="triangle"/>
-                        </a:ln>
-                      </wps:spPr>
-                      <wps:style>
-                        <a:lnRef idx="1">
-                          <a:schemeClr val="accent1"/>
-                        </a:lnRef>
-                        <a:fillRef idx="0">
-                          <a:schemeClr val="accent1"/>
-                        </a:fillRef>
-                        <a:effectRef idx="0">
-                          <a:schemeClr val="accent1"/>
-                        </a:effectRef>
-                        <a:fontRef idx="minor">
-                          <a:schemeClr val="tx1"/>
-                        </a:fontRef>
-                      </wps:style>
-                      <wps:bodyPr/>
-                    </wps:wsp>
-                  </a:graphicData>
-                </a:graphic>
-                <wp14:sizeRelH relativeFrom="margin">
-                  <wp14:pctWidth>0</wp14:pctWidth>
-                </wp14:sizeRelH>
-                <wp14:sizeRelV relativeFrom="margin">
-                  <wp14:pctHeight>0</wp14:pctHeight>
-                </wp14:sizeRelV>
-              </wp:anchor>
-            </w:drawing>
-          </mc:Choice>
-          <mc:Fallback>
-            <w:pict>
-              <v:shape w14:anchorId="4F477058" id="Straight Arrow Connector 231" o:spid="_x0000_s1026" type="#_x0000_t32" style="position:absolute;margin-left:297.15pt;margin-top:165.85pt;width:64.85pt;height:169.1pt;flip:x;z-index:251792384;visibility:visible;mso-wrap-style:square;mso-width-percent:0;mso-height-percent:0;mso-wrap-distance-left:9pt;mso-wrap-distance-top:0;mso-wrap-distance-right:9pt;mso-wrap-distance-bottom:0;mso-position-horizontal:absolute;mso-position-horizontal-relative:text;mso-position-vertical:absolute;mso-position-vertical-relative:text;mso-width-percent:0;mso-height-percent:0;mso-width-relative:margin;mso-height-relative:margin" o:gfxdata="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" strokecolor="#5b9bd5 [3204]" strokeweight=".5pt">
-                <v:stroke dashstyle="longDash" endarrow="block" joinstyle="miter"/>
-              </v:shape>
-            </w:pict>
-          </mc:Fallback>
-        </mc:AlternateContent>
-      </w:r>
-      <w:r>
-        <w:rPr>
-          <w:noProof/>
-          <w:lang w:val="en-AU" w:eastAsia="en-AU"/>
-        </w:rPr>
-        <mc:AlternateContent>
-          <mc:Choice Requires="wps">
-            <w:drawing>
-              <wp:anchor distT="0" distB="0" distL="114300" distR="114300" simplePos="0" relativeHeight="251736064" behindDoc="0" locked="0" layoutInCell="1" allowOverlap="1" wp14:anchorId="0FFEBFB5" wp14:editId="3B0D4750">
-                <wp:simplePos x="0" y="0"/>
-                <wp:positionH relativeFrom="column">
-                  <wp:posOffset>7498006</wp:posOffset>
-                </wp:positionH>
-                <wp:positionV relativeFrom="paragraph">
-                  <wp:posOffset>3021020</wp:posOffset>
-                </wp:positionV>
-                <wp:extent cx="47791" cy="349857"/>
-                <wp:effectExtent l="38100" t="0" r="85725" b="50800"/>
-                <wp:wrapNone/>
-                <wp:docPr id="199" name="Straight Arrow Connector 199"/>
-                <wp:cNvGraphicFramePr/>
-                <a:graphic xmlns:a="http://schemas.openxmlformats.org/drawingml/2006/main">
-                  <a:graphicData uri="http://schemas.microsoft.com/office/word/2010/wordprocessingShape">
-                    <wps:wsp>
-                      <wps:cNvCnPr/>
-                      <wps:spPr>
-                        <a:xfrm>
-                          <a:off x="0" y="0"/>
-                          <a:ext cx="47791" cy="349857"/>
-                        </a:xfrm>
-                        <a:prstGeom prst="straightConnector1">
-                          <a:avLst/>
-                        </a:prstGeom>
-                        <a:ln>
-                          <a:tailEnd type="triangle"/>
-                        </a:ln>
-                      </wps:spPr>
-                      <wps:style>
-                        <a:lnRef idx="1">
-                          <a:schemeClr val="accent1"/>
-                        </a:lnRef>
-                        <a:fillRef idx="0">
-                          <a:schemeClr val="accent1"/>
-                        </a:fillRef>
-                        <a:effectRef idx="0">
-                          <a:schemeClr val="accent1"/>
-                        </a:effectRef>
-                        <a:fontRef idx="minor">
-                          <a:schemeClr val="tx1"/>
-                        </a:fontRef>
-                      </wps:style>
-                      <wps:bodyPr/>
-                    </wps:wsp>
-                  </a:graphicData>
-                </a:graphic>
-                <wp14:sizeRelH relativeFrom="margin">
-                  <wp14:pctWidth>0</wp14:pctWidth>
-                </wp14:sizeRelH>
-                <wp14:sizeRelV relativeFrom="margin">
-                  <wp14:pctHeight>0</wp14:pctHeight>
-                </wp14:sizeRelV>
-              </wp:anchor>
-            </w:drawing>
-          </mc:Choice>
-          <mc:Fallback>
-            <w:pict>
-              <v:shape w14:anchorId="27702BDA" id="Straight Arrow Connector 199" o:spid="_x0000_s1026" type="#_x0000_t32" style="position:absolute;margin-left:590.4pt;margin-top:237.9pt;width:3.75pt;height:27.55pt;z-index:251736064;visibility:visible;mso-wrap-style:square;mso-width-percent:0;mso-height-percent:0;mso-wrap-distance-left:9pt;mso-wrap-distance-top:0;mso-wrap-distance-right:9pt;mso-wrap-distance-bottom:0;mso-position-horizontal:absolute;mso-position-horizontal-relative:text;mso-position-vertical:absolute;mso-position-vertical-relative:text;mso-width-percent:0;mso-height-percent:0;mso-width-relative:margin;mso-height-relative:margin" o:gfxdata="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" strokecolor="#5b9bd5 [3204]" strokeweight=".5pt">
-                <v:stroke endarrow="block" joinstyle="miter"/>
-              </v:shape>
-            </w:pict>
-          </mc:Fallback>
-        </mc:AlternateContent>
-      </w:r>
-      <w:r>
-        <w:rPr>
-          <w:noProof/>
-          <w:lang w:val="en-AU" w:eastAsia="en-AU"/>
-        </w:rPr>
-        <mc:AlternateContent>
-          <mc:Choice Requires="wps">
-            <w:drawing>
-              <wp:anchor distT="45720" distB="45720" distL="114300" distR="114300" simplePos="0" relativeHeight="251729920" behindDoc="0" locked="0" layoutInCell="1" allowOverlap="1" wp14:anchorId="5E9543A2" wp14:editId="1F507F69">
-                <wp:simplePos x="0" y="0"/>
-                <wp:positionH relativeFrom="column">
-                  <wp:posOffset>6196049</wp:posOffset>
-                </wp:positionH>
-                <wp:positionV relativeFrom="paragraph">
-                  <wp:posOffset>2687511</wp:posOffset>
+                  <wp:posOffset>4054475</wp:posOffset>
                 </wp:positionV>
                 <wp:extent cx="2927350" cy="1404620"/>
                 <wp:effectExtent l="0" t="0" r="25400" b="27305"/>
                 <wp:wrapSquare wrapText="bothSides"/>
-                <wp:docPr id="24" name="Text Box 2"/>
+                <wp:docPr id="238" name="Text Box 2"/>
                 <wp:cNvGraphicFramePr>
                   <a:graphicFrameLocks xmlns:a="http://schemas.openxmlformats.org/drawingml/2006/main"/>
                 </wp:cNvGraphicFramePr>
@@ -4243,12 +4852,6 @@
                         <a:prstGeom prst="rect">
                           <a:avLst/>
                         </a:prstGeom>
-                        <a:solidFill>
-                          <a:schemeClr val="accent4">
-                            <a:lumMod val="40000"/>
-                            <a:lumOff val="60000"/>
-                          </a:schemeClr>
-                        </a:solidFill>
                         <a:ln>
                           <a:headEnd/>
                           <a:tailEnd/>
@@ -4272,16 +4875,13 @@
                         <w:txbxContent>
                           <w:p>
                             <w:r>
-                              <w:t>Flickr_</w:t>
-                            </w:r>
-                            <w:r>
-                              <w:t>protectedarea_overlap</w:t>
+                              <w:t>Flickr_googlecloudvision_</w:t>
+                            </w:r>
+                            <w:r>
+                              <w:t>Paper3b_Table1</w:t>
                             </w:r>
                             <w:r>
                               <w:t>.r</w:t>
-                            </w:r>
-                            <w:r>
-                              <w:t xml:space="preserve"> </w:t>
                             </w:r>
                           </w:p>
                         </w:txbxContent>
@@ -4303,202 +4903,21 @@
           </mc:Choice>
           <mc:Fallback>
             <w:pict>
-              <v:shape w14:anchorId="5E9543A2" id="_x0000_s1046" type="#_x0000_t202" style="position:absolute;margin-left:487.9pt;margin-top:211.6pt;width:230.5pt;height:110.6pt;z-index:251729920;visibility:visible;mso-wrap-style:square;mso-width-percent:0;mso-height-percent:200;mso-wrap-distance-left:9pt;mso-wrap-distance-top:3.6pt;mso-wrap-distance-right:9pt;mso-wrap-distance-bottom:3.6pt;mso-position-horizontal:absolute;mso-position-horizontal-relative:text;mso-position-vertical:absolute;mso-position-vertical-relative:text;mso-width-percent:0;mso-height-percent:200;mso-width-relative:margin;mso-height-relative:margin;v-text-anchor:top" o:gfxdata="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" fillcolor="#ffe599 [1303]" strokecolor="#ffc000 [3207]" strokeweight=".5pt">
+              <v:shape w14:anchorId="6D2EF5AB" id="_x0000_s1051" type="#_x0000_t202" style="position:absolute;margin-left:17.65pt;margin-top:319.25pt;width:230.5pt;height:110.6pt;z-index:251809792;visibility:visible;mso-wrap-style:square;mso-width-percent:0;mso-height-percent:200;mso-wrap-distance-left:9pt;mso-wrap-distance-top:3.6pt;mso-wrap-distance-right:9pt;mso-wrap-distance-bottom:3.6pt;mso-position-horizontal:absolute;mso-position-horizontal-relative:text;mso-position-vertical:absolute;mso-position-vertical-relative:text;mso-width-percent:0;mso-height-percent:200;mso-width-relative:margin;mso-height-relative:margin;v-text-anchor:top" o:gfxdata="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" fillcolor="#ffd555 [2167]" strokecolor="#ffc000 [3207]" strokeweight=".5pt">
+                <v:fill color2="#ffcc31 [2615]" rotate="t" colors="0 #ffdd9c;.5 #ffd78e;1 #ffd479" focus="100%" type="gradient">
+                  <o:fill v:ext="view" type="gradientUnscaled"/>
+                </v:fill>
                 <v:textbox style="mso-fit-shape-to-text:t">
                   <w:txbxContent>
                     <w:p>
                       <w:r>
-                        <w:t>Flickr_</w:t>
-                      </w:r>
-                      <w:r>
-                        <w:t>protectedarea_overlap</w:t>
+                        <w:t>Flickr_googlecloudvision_</w:t>
+                      </w:r>
+                      <w:r>
+                        <w:t>Paper3b_Table1</w:t>
                       </w:r>
                       <w:r>
                         <w:t>.r</w:t>
-                      </w:r>
-                      <w:r>
-                        <w:t xml:space="preserve"> </w:t>
-                      </w:r>
-                    </w:p>
-                  </w:txbxContent>
-                </v:textbox>
-                <w10:wrap type="square"/>
-              </v:shape>
-            </w:pict>
-          </mc:Fallback>
-        </mc:AlternateContent>
-      </w:r>
-      <w:r>
-        <w:rPr>
-          <w:noProof/>
-          <w:lang w:val="en-AU" w:eastAsia="en-AU"/>
-        </w:rPr>
-        <mc:AlternateContent>
-          <mc:Choice Requires="wps">
-            <w:drawing>
-              <wp:anchor distT="45720" distB="45720" distL="114300" distR="114300" simplePos="0" relativeHeight="251727872" behindDoc="0" locked="0" layoutInCell="1" allowOverlap="1" wp14:anchorId="10571B4A" wp14:editId="78BEA8A4">
-                <wp:simplePos x="0" y="0"/>
-                <wp:positionH relativeFrom="column">
-                  <wp:posOffset>6339072</wp:posOffset>
-                </wp:positionH>
-                <wp:positionV relativeFrom="paragraph">
-                  <wp:posOffset>1591694</wp:posOffset>
-                </wp:positionV>
-                <wp:extent cx="1993900" cy="1404620"/>
-                <wp:effectExtent l="0" t="0" r="25400" b="27305"/>
-                <wp:wrapSquare wrapText="bothSides"/>
-                <wp:docPr id="15" name="Text Box 2"/>
-                <wp:cNvGraphicFramePr>
-                  <a:graphicFrameLocks xmlns:a="http://schemas.openxmlformats.org/drawingml/2006/main"/>
-                </wp:cNvGraphicFramePr>
-                <a:graphic xmlns:a="http://schemas.openxmlformats.org/drawingml/2006/main">
-                  <a:graphicData uri="http://schemas.microsoft.com/office/word/2010/wordprocessingShape">
-                    <wps:wsp>
-                      <wps:cNvSpPr txBox="1">
-                        <a:spLocks noChangeArrowheads="1"/>
-                      </wps:cNvSpPr>
-                      <wps:spPr bwMode="auto">
-                        <a:xfrm>
-                          <a:off x="0" y="0"/>
-                          <a:ext cx="1993900" cy="1404620"/>
-                        </a:xfrm>
-                        <a:prstGeom prst="rect">
-                          <a:avLst/>
-                        </a:prstGeom>
-                        <a:solidFill>
-                          <a:srgbClr val="FFFFFF"/>
-                        </a:solidFill>
-                        <a:ln w="9525">
-                          <a:solidFill>
-                            <a:srgbClr val="000000"/>
-                          </a:solidFill>
-                          <a:miter lim="800000"/>
-                          <a:headEnd/>
-                          <a:tailEnd/>
-                        </a:ln>
-                      </wps:spPr>
-                      <wps:txbx>
-                        <w:txbxContent>
-                          <w:p>
-                            <w:pPr>
-                              <w:rPr>
-                                <w:lang w:val="en-GB"/>
-                              </w:rPr>
-                            </w:pPr>
-                            <w:r>
-                              <w:rPr>
-                                <w:lang w:val="en-GB"/>
-                              </w:rPr>
-                              <w:t>Dataset output and used for analysis:</w:t>
-                            </w:r>
-                          </w:p>
-                          <w:p>
-                            <w:pPr>
-                              <w:rPr>
-                                <w:lang w:val="en-GB"/>
-                              </w:rPr>
-                            </w:pPr>
-                            <w:r>
-                              <w:rPr>
-                                <w:lang w:val="en-GB"/>
-                              </w:rPr>
-                              <w:t>(</w:t>
-                            </w:r>
-                            <w:r>
-                              <w:rPr>
-                                <w:lang w:val="en-GB"/>
-                              </w:rPr>
-                              <w:t>Flickr_Artic_60N_</w:t>
-                            </w:r>
-                            <w:r>
-                              <w:rPr>
-                                <w:lang w:val="en-GB"/>
-                              </w:rPr>
-                              <w:t>escodes</w:t>
-                            </w:r>
-                            <w:r>
-                              <w:rPr>
-                                <w:lang w:val="en-GB"/>
-                              </w:rPr>
-                              <w:t>_amap.Rdata</w:t>
-                            </w:r>
-                            <w:r>
-                              <w:rPr>
-                                <w:lang w:val="en-GB"/>
-                              </w:rPr>
-                              <w:t>)</w:t>
-                            </w:r>
-                          </w:p>
-                        </w:txbxContent>
-                      </wps:txbx>
-                      <wps:bodyPr rot="0" vert="horz" wrap="square" lIns="91440" tIns="45720" rIns="91440" bIns="45720" anchor="t" anchorCtr="0">
-                        <a:spAutoFit/>
-                      </wps:bodyPr>
-                    </wps:wsp>
-                  </a:graphicData>
-                </a:graphic>
-                <wp14:sizeRelH relativeFrom="margin">
-                  <wp14:pctWidth>0</wp14:pctWidth>
-                </wp14:sizeRelH>
-                <wp14:sizeRelV relativeFrom="margin">
-                  <wp14:pctHeight>20000</wp14:pctHeight>
-                </wp14:sizeRelV>
-              </wp:anchor>
-            </w:drawing>
-          </mc:Choice>
-          <mc:Fallback>
-            <w:pict>
-              <v:shape w14:anchorId="10571B4A" id="_x0000_s1047" type="#_x0000_t202" style="position:absolute;margin-left:499.15pt;margin-top:125.35pt;width:157pt;height:110.6pt;z-index:251727872;visibility:visible;mso-wrap-style:square;mso-width-percent:0;mso-height-percent:200;mso-wrap-distance-left:9pt;mso-wrap-distance-top:3.6pt;mso-wrap-distance-right:9pt;mso-wrap-distance-bottom:3.6pt;mso-position-horizontal:absolute;mso-position-horizontal-relative:text;mso-position-vertical:absolute;mso-position-vertical-relative:text;mso-width-percent:0;mso-height-percent:200;mso-width-relative:margin;mso-height-relative:margin;v-text-anchor:top" o:gfxdata="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">
-                <v:textbox style="mso-fit-shape-to-text:t">
-                  <w:txbxContent>
-                    <w:p>
-                      <w:pPr>
-                        <w:rPr>
-                          <w:lang w:val="en-GB"/>
-                        </w:rPr>
-                      </w:pPr>
-                      <w:r>
-                        <w:rPr>
-                          <w:lang w:val="en-GB"/>
-                        </w:rPr>
-                        <w:t>Dataset output and used for analysis:</w:t>
-                      </w:r>
-                    </w:p>
-                    <w:p>
-                      <w:pPr>
-                        <w:rPr>
-                          <w:lang w:val="en-GB"/>
-                        </w:rPr>
-                      </w:pPr>
-                      <w:r>
-                        <w:rPr>
-                          <w:lang w:val="en-GB"/>
-                        </w:rPr>
-                        <w:t>(</w:t>
-                      </w:r>
-                      <w:r>
-                        <w:rPr>
-                          <w:lang w:val="en-GB"/>
-                        </w:rPr>
-                        <w:t>Flickr_Artic_60N_</w:t>
-                      </w:r>
-                      <w:r>
-                        <w:rPr>
-                          <w:lang w:val="en-GB"/>
-                        </w:rPr>
-                        <w:t>escodes</w:t>
-                      </w:r>
-                      <w:r>
-                        <w:rPr>
-                          <w:lang w:val="en-GB"/>
-                        </w:rPr>
-                        <w:t>_amap.Rdata</w:t>
-                      </w:r>
-                      <w:r>
-                        <w:rPr>
-                          <w:lang w:val="en-GB"/>
-                        </w:rPr>
-                        <w:t>)</w:t>
                       </w:r>
                     </w:p>
                   </w:txbxContent>
@@ -5123,79 +5542,11 @@
         <w:t>Models &amp; footprint analysis</w:t>
       </w:r>
     </w:p>
-    <w:p/>
     <w:p>
-      <w:r>
-        <w:rPr>
-          <w:noProof/>
-          <w:lang w:val="en-AU" w:eastAsia="en-AU"/>
-        </w:rPr>
-        <mc:AlternateContent>
-          <mc:Choice Requires="wps">
-            <w:drawing>
-              <wp:anchor distT="0" distB="0" distL="114300" distR="114300" simplePos="0" relativeHeight="251770880" behindDoc="0" locked="0" layoutInCell="1" allowOverlap="1">
-                <wp:simplePos x="0" y="0"/>
-                <wp:positionH relativeFrom="column">
-                  <wp:posOffset>2555786</wp:posOffset>
-                </wp:positionH>
-                <wp:positionV relativeFrom="paragraph">
-                  <wp:posOffset>2650638</wp:posOffset>
-                </wp:positionV>
-                <wp:extent cx="10633" cy="749979"/>
-                <wp:effectExtent l="76200" t="0" r="66040" b="50165"/>
-                <wp:wrapNone/>
-                <wp:docPr id="221" name="Straight Arrow Connector 221"/>
-                <wp:cNvGraphicFramePr/>
-                <a:graphic xmlns:a="http://schemas.openxmlformats.org/drawingml/2006/main">
-                  <a:graphicData uri="http://schemas.microsoft.com/office/word/2010/wordprocessingShape">
-                    <wps:wsp>
-                      <wps:cNvCnPr/>
-                      <wps:spPr>
-                        <a:xfrm flipH="1">
-                          <a:off x="0" y="0"/>
-                          <a:ext cx="10633" cy="749979"/>
-                        </a:xfrm>
-                        <a:prstGeom prst="straightConnector1">
-                          <a:avLst/>
-                        </a:prstGeom>
-                        <a:ln>
-                          <a:tailEnd type="triangle"/>
-                        </a:ln>
-                      </wps:spPr>
-                      <wps:style>
-                        <a:lnRef idx="1">
-                          <a:schemeClr val="accent1"/>
-                        </a:lnRef>
-                        <a:fillRef idx="0">
-                          <a:schemeClr val="accent1"/>
-                        </a:fillRef>
-                        <a:effectRef idx="0">
-                          <a:schemeClr val="accent1"/>
-                        </a:effectRef>
-                        <a:fontRef idx="minor">
-                          <a:schemeClr val="tx1"/>
-                        </a:fontRef>
-                      </wps:style>
-                      <wps:bodyPr/>
-                    </wps:wsp>
-                  </a:graphicData>
-                </a:graphic>
-              </wp:anchor>
-            </w:drawing>
-          </mc:Choice>
-          <mc:Fallback>
-            <w:pict>
-              <v:shapetype w14:anchorId="502D079E" id="_x0000_t32" coordsize="21600,21600" o:spt="32" o:oned="t" path="m,l21600,21600e" filled="f">
-                <v:path arrowok="t" fillok="f" o:connecttype="none"/>
-                <o:lock v:ext="edit" shapetype="t"/>
-              </v:shapetype>
-              <v:shape id="Straight Arrow Connector 221" o:spid="_x0000_s1026" type="#_x0000_t32" style="position:absolute;margin-left:201.25pt;margin-top:208.7pt;width:.85pt;height:59.05pt;flip:x;z-index:251770880;visibility:visible;mso-wrap-style:square;mso-wrap-distance-left:9pt;mso-wrap-distance-top:0;mso-wrap-distance-right:9pt;mso-wrap-distance-bottom:0;mso-position-horizontal:absolute;mso-position-horizontal-relative:text;mso-position-vertical:absolute;mso-position-vertical-relative:text" o:gfxdata="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" strokecolor="#5b9bd5 [3204]" strokeweight=".5pt">
-                <v:stroke endarrow="block" joinstyle="miter"/>
-              </v:shape>
-            </w:pict>
-          </mc:Fallback>
-        </mc:AlternateContent>
-      </w:r>
+      <w:bookmarkStart w:id="0" w:name="_GoBack"/>
+      <w:bookmarkEnd w:id="0"/>
+    </w:p>
+    <w:p>
       <w:r>
         <w:rPr>
           <w:noProof/>
@@ -5256,7 +5607,7 @@
           </mc:Choice>
           <mc:Fallback>
             <w:pict>
-              <v:shape w14:anchorId="02E00DE6" id="Straight Arrow Connector 220" o:spid="_x0000_s1026" type="#_x0000_t32" style="position:absolute;margin-left:505.15pt;margin-top:208.7pt;width:34.35pt;height:59.5pt;flip:x;z-index:251769856;visibility:visible;mso-wrap-style:square;mso-wrap-distance-left:9pt;mso-wrap-distance-top:0;mso-wrap-distance-right:9pt;mso-wrap-distance-bottom:0;mso-position-horizontal:absolute;mso-position-horizontal-relative:text;mso-position-vertical:absolute;mso-position-vertical-relative:text" o:gfxdata="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" strokecolor="#5b9bd5 [3204]" strokeweight=".5pt">
+              <v:shape w14:anchorId="6A54D344" id="Straight Arrow Connector 220" o:spid="_x0000_s1026" type="#_x0000_t32" style="position:absolute;margin-left:505.15pt;margin-top:208.7pt;width:34.35pt;height:59.5pt;flip:x;z-index:251769856;visibility:visible;mso-wrap-style:square;mso-wrap-distance-left:9pt;mso-wrap-distance-top:0;mso-wrap-distance-right:9pt;mso-wrap-distance-bottom:0;mso-position-horizontal:absolute;mso-position-horizontal-relative:text;mso-position-vertical:absolute;mso-position-vertical-relative:text" o:gfxdata="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" strokecolor="#5b9bd5 [3204]" strokeweight=".5pt">
                 <v:stroke endarrow="block" joinstyle="miter"/>
               </v:shape>
             </w:pict>
@@ -5994,123 +6345,6 @@
         <mc:AlternateContent>
           <mc:Choice Requires="wps">
             <w:drawing>
-              <wp:anchor distT="45720" distB="45720" distL="114300" distR="114300" simplePos="0" relativeHeight="251764736" behindDoc="0" locked="0" layoutInCell="1" allowOverlap="1" wp14:anchorId="2700B4E9" wp14:editId="612925EF">
-                <wp:simplePos x="0" y="0"/>
-                <wp:positionH relativeFrom="margin">
-                  <wp:posOffset>3958826</wp:posOffset>
-                </wp:positionH>
-                <wp:positionV relativeFrom="paragraph">
-                  <wp:posOffset>3410555</wp:posOffset>
-                </wp:positionV>
-                <wp:extent cx="1285875" cy="1404620"/>
-                <wp:effectExtent l="0" t="0" r="28575" b="21590"/>
-                <wp:wrapSquare wrapText="bothSides"/>
-                <wp:docPr id="215" name="Text Box 2"/>
-                <wp:cNvGraphicFramePr>
-                  <a:graphicFrameLocks xmlns:a="http://schemas.openxmlformats.org/drawingml/2006/main"/>
-                </wp:cNvGraphicFramePr>
-                <a:graphic xmlns:a="http://schemas.openxmlformats.org/drawingml/2006/main">
-                  <a:graphicData uri="http://schemas.microsoft.com/office/word/2010/wordprocessingShape">
-                    <wps:wsp>
-                      <wps:cNvSpPr txBox="1">
-                        <a:spLocks noChangeArrowheads="1"/>
-                      </wps:cNvSpPr>
-                      <wps:spPr bwMode="auto">
-                        <a:xfrm>
-                          <a:off x="0" y="0"/>
-                          <a:ext cx="1285875" cy="1404620"/>
-                        </a:xfrm>
-                        <a:prstGeom prst="rect">
-                          <a:avLst/>
-                        </a:prstGeom>
-                        <a:ln>
-                          <a:headEnd/>
-                          <a:tailEnd/>
-                        </a:ln>
-                      </wps:spPr>
-                      <wps:style>
-                        <a:lnRef idx="1">
-                          <a:schemeClr val="accent5"/>
-                        </a:lnRef>
-                        <a:fillRef idx="2">
-                          <a:schemeClr val="accent5"/>
-                        </a:fillRef>
-                        <a:effectRef idx="1">
-                          <a:schemeClr val="accent5"/>
-                        </a:effectRef>
-                        <a:fontRef idx="minor">
-                          <a:schemeClr val="dk1"/>
-                        </a:fontRef>
-                      </wps:style>
-                      <wps:txbx>
-                        <w:txbxContent>
-                          <w:p>
-                            <w:pPr>
-                              <w:rPr>
-                                <w:lang w:val="en-GB"/>
-                              </w:rPr>
-                            </w:pPr>
-                            <w:r>
-                              <w:rPr>
-                                <w:lang w:val="en-GB"/>
-                              </w:rPr>
-                              <w:t>Calculations of Arctic tourism footprint across time.</w:t>
-                            </w:r>
-                          </w:p>
-                        </w:txbxContent>
-                      </wps:txbx>
-                      <wps:bodyPr rot="0" vert="horz" wrap="square" lIns="91440" tIns="45720" rIns="91440" bIns="45720" anchor="t" anchorCtr="0">
-                        <a:spAutoFit/>
-                      </wps:bodyPr>
-                    </wps:wsp>
-                  </a:graphicData>
-                </a:graphic>
-                <wp14:sizeRelH relativeFrom="margin">
-                  <wp14:pctWidth>0</wp14:pctWidth>
-                </wp14:sizeRelH>
-                <wp14:sizeRelV relativeFrom="margin">
-                  <wp14:pctHeight>20000</wp14:pctHeight>
-                </wp14:sizeRelV>
-              </wp:anchor>
-            </w:drawing>
-          </mc:Choice>
-          <mc:Fallback>
-            <w:pict>
-              <v:shape w14:anchorId="2700B4E9" id="_x0000_s1055" type="#_x0000_t202" style="position:absolute;margin-left:311.7pt;margin-top:268.55pt;width:101.25pt;height:110.6pt;z-index:251764736;visibility:visible;mso-wrap-style:square;mso-width-percent:0;mso-height-percent:200;mso-wrap-distance-left:9pt;mso-wrap-distance-top:3.6pt;mso-wrap-distance-right:9pt;mso-wrap-distance-bottom:3.6pt;mso-position-horizontal:absolute;mso-position-horizontal-relative:margin;mso-position-vertical:absolute;mso-position-vertical-relative:text;mso-width-percent:0;mso-height-percent:200;mso-width-relative:margin;mso-height-relative:margin;v-text-anchor:top" o:gfxdata="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" fillcolor="#82a0d7 [2168]" strokecolor="#4472c4 [3208]" strokeweight=".5pt">
-                <v:fill color2="#678ccf [2616]" rotate="t" colors="0 #a8b7df;.5 #9aabd9;1 #879ed7" focus="100%" type="gradient">
-                  <o:fill v:ext="view" type="gradientUnscaled"/>
-                </v:fill>
-                <v:textbox style="mso-fit-shape-to-text:t">
-                  <w:txbxContent>
-                    <w:p>
-                      <w:pPr>
-                        <w:rPr>
-                          <w:lang w:val="en-GB"/>
-                        </w:rPr>
-                      </w:pPr>
-                      <w:r>
-                        <w:rPr>
-                          <w:lang w:val="en-GB"/>
-                        </w:rPr>
-                        <w:t>Calculations of Arctic tourism footprint across time.</w:t>
-                      </w:r>
-                    </w:p>
-                  </w:txbxContent>
-                </v:textbox>
-                <w10:wrap type="square" anchorx="margin"/>
-              </v:shape>
-            </w:pict>
-          </mc:Fallback>
-        </mc:AlternateContent>
-      </w:r>
-      <w:r>
-        <w:rPr>
-          <w:noProof/>
-          <w:lang w:val="en-AU" w:eastAsia="en-AU"/>
-        </w:rPr>
-        <mc:AlternateContent>
-          <mc:Choice Requires="wps">
-            <w:drawing>
               <wp:anchor distT="45720" distB="45720" distL="114300" distR="114300" simplePos="0" relativeHeight="251758592" behindDoc="0" locked="0" layoutInCell="1" allowOverlap="1" wp14:anchorId="7E6637CD" wp14:editId="3277BF84">
                 <wp:simplePos x="0" y="0"/>
                 <wp:positionH relativeFrom="column">
@@ -6185,7 +6419,7 @@
           </mc:Choice>
           <mc:Fallback>
             <w:pict>
-              <v:shape w14:anchorId="7E6637CD" id="_x0000_s1056" type="#_x0000_t202" style="position:absolute;margin-left:423.9pt;margin-top:268.55pt;width:106.3pt;height:110.6pt;z-index:251758592;visibility:visible;mso-wrap-style:square;mso-width-percent:0;mso-height-percent:200;mso-wrap-distance-left:9pt;mso-wrap-distance-top:3.6pt;mso-wrap-distance-right:9pt;mso-wrap-distance-bottom:3.6pt;mso-position-horizontal:absolute;mso-position-horizontal-relative:text;mso-position-vertical:absolute;mso-position-vertical-relative:text;mso-width-percent:0;mso-height-percent:200;mso-width-relative:margin;mso-height-relative:margin;v-text-anchor:top" o:gfxdata="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" fillcolor="#ffd555 [2167]" strokecolor="#ffc000 [3207]" strokeweight=".5pt">
+              <v:shape w14:anchorId="7E6637CD" id="_x0000_s1059" type="#_x0000_t202" style="position:absolute;margin-left:423.9pt;margin-top:268.55pt;width:106.3pt;height:110.6pt;z-index:251758592;visibility:visible;mso-wrap-style:square;mso-width-percent:0;mso-height-percent:200;mso-wrap-distance-left:9pt;mso-wrap-distance-top:3.6pt;mso-wrap-distance-right:9pt;mso-wrap-distance-bottom:3.6pt;mso-position-horizontal:absolute;mso-position-horizontal-relative:text;mso-position-vertical:absolute;mso-position-vertical-relative:text;mso-width-percent:0;mso-height-percent:200;mso-width-relative:margin;mso-height-relative:margin;v-text-anchor:top" o:gfxdata="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" fillcolor="#ffd555 [2167]" strokecolor="#ffc000 [3207]" strokeweight=".5pt">
                 <v:fill color2="#ffcc31 [2615]" rotate="t" colors="0 #ffdd9c;.5 #ffd78e;1 #ffd479" focus="100%" type="gradient">
                   <o:fill v:ext="view" type="gradientUnscaled"/>
                 </v:fill>
@@ -6193,363 +6427,12 @@
                   <w:txbxContent>
                     <w:p>
                       <w:r>
-                        <w:t>GAM_</w:t>
-                      </w:r>
-                      <w:r>
-                        <w:t>footprint</w:t>
-                      </w:r>
-                      <w:r>
-                        <w:t>.r</w:t>
+                        <w:t>GAM_footprint.r</w:t>
                       </w:r>
                     </w:p>
                   </w:txbxContent>
                 </v:textbox>
                 <w10:wrap type="square"/>
-              </v:shape>
-            </w:pict>
-          </mc:Fallback>
-        </mc:AlternateContent>
-      </w:r>
-      <w:r>
-        <w:rPr>
-          <w:noProof/>
-          <w:lang w:val="en-AU" w:eastAsia="en-AU"/>
-        </w:rPr>
-        <mc:AlternateContent>
-          <mc:Choice Requires="wps">
-            <w:drawing>
-              <wp:anchor distT="45720" distB="45720" distL="114300" distR="114300" simplePos="0" relativeHeight="251754496" behindDoc="0" locked="0" layoutInCell="1" allowOverlap="1" wp14:anchorId="06B20294" wp14:editId="76199146">
-                <wp:simplePos x="0" y="0"/>
-                <wp:positionH relativeFrom="column">
-                  <wp:posOffset>1939335</wp:posOffset>
-                </wp:positionH>
-                <wp:positionV relativeFrom="paragraph">
-                  <wp:posOffset>3410113</wp:posOffset>
-                </wp:positionV>
-                <wp:extent cx="1137285" cy="1404620"/>
-                <wp:effectExtent l="0" t="0" r="24765" b="27305"/>
-                <wp:wrapSquare wrapText="bothSides"/>
-                <wp:docPr id="210" name="Text Box 2"/>
-                <wp:cNvGraphicFramePr>
-                  <a:graphicFrameLocks xmlns:a="http://schemas.openxmlformats.org/drawingml/2006/main"/>
-                </wp:cNvGraphicFramePr>
-                <a:graphic xmlns:a="http://schemas.openxmlformats.org/drawingml/2006/main">
-                  <a:graphicData uri="http://schemas.microsoft.com/office/word/2010/wordprocessingShape">
-                    <wps:wsp>
-                      <wps:cNvSpPr txBox="1">
-                        <a:spLocks noChangeArrowheads="1"/>
-                      </wps:cNvSpPr>
-                      <wps:spPr bwMode="auto">
-                        <a:xfrm>
-                          <a:off x="0" y="0"/>
-                          <a:ext cx="1137285" cy="1404620"/>
-                        </a:xfrm>
-                        <a:prstGeom prst="rect">
-                          <a:avLst/>
-                        </a:prstGeom>
-                        <a:ln>
-                          <a:headEnd/>
-                          <a:tailEnd/>
-                        </a:ln>
-                      </wps:spPr>
-                      <wps:style>
-                        <a:lnRef idx="1">
-                          <a:schemeClr val="accent4"/>
-                        </a:lnRef>
-                        <a:fillRef idx="2">
-                          <a:schemeClr val="accent4"/>
-                        </a:fillRef>
-                        <a:effectRef idx="1">
-                          <a:schemeClr val="accent4"/>
-                        </a:effectRef>
-                        <a:fontRef idx="minor">
-                          <a:schemeClr val="dk1"/>
-                        </a:fontRef>
-                      </wps:style>
-                      <wps:txbx>
-                        <w:txbxContent>
-                          <w:p>
-                            <w:r>
-                              <w:t>GAM_models.r</w:t>
-                            </w:r>
-                          </w:p>
-                        </w:txbxContent>
-                      </wps:txbx>
-                      <wps:bodyPr rot="0" vert="horz" wrap="square" lIns="91440" tIns="45720" rIns="91440" bIns="45720" anchor="t" anchorCtr="0">
-                        <a:spAutoFit/>
-                      </wps:bodyPr>
-                    </wps:wsp>
-                  </a:graphicData>
-                </a:graphic>
-                <wp14:sizeRelH relativeFrom="margin">
-                  <wp14:pctWidth>0</wp14:pctWidth>
-                </wp14:sizeRelH>
-                <wp14:sizeRelV relativeFrom="margin">
-                  <wp14:pctHeight>20000</wp14:pctHeight>
-                </wp14:sizeRelV>
-              </wp:anchor>
-            </w:drawing>
-          </mc:Choice>
-          <mc:Fallback>
-            <w:pict>
-              <v:shape w14:anchorId="06B20294" id="_x0000_s1057" type="#_x0000_t202" style="position:absolute;margin-left:152.7pt;margin-top:268.5pt;width:89.55pt;height:110.6pt;z-index:251754496;visibility:visible;mso-wrap-style:square;mso-width-percent:0;mso-height-percent:200;mso-wrap-distance-left:9pt;mso-wrap-distance-top:3.6pt;mso-wrap-distance-right:9pt;mso-wrap-distance-bottom:3.6pt;mso-position-horizontal:absolute;mso-position-horizontal-relative:text;mso-position-vertical:absolute;mso-position-vertical-relative:text;mso-width-percent:0;mso-height-percent:200;mso-width-relative:margin;mso-height-relative:margin;v-text-anchor:top" o:gfxdata="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" fillcolor="#ffd555 [2167]" strokecolor="#ffc000 [3207]" strokeweight=".5pt">
-                <v:fill color2="#ffcc31 [2615]" rotate="t" colors="0 #ffdd9c;.5 #ffd78e;1 #ffd479" focus="100%" type="gradient">
-                  <o:fill v:ext="view" type="gradientUnscaled"/>
-                </v:fill>
-                <v:textbox style="mso-fit-shape-to-text:t">
-                  <w:txbxContent>
-                    <w:p>
-                      <w:r>
-                        <w:t>GAM_model</w:t>
-                      </w:r>
-                      <w:r>
-                        <w:t>s</w:t>
-                      </w:r>
-                      <w:r>
-                        <w:t>.r</w:t>
-                      </w:r>
-                    </w:p>
-                  </w:txbxContent>
-                </v:textbox>
-                <w10:wrap type="square"/>
-              </v:shape>
-            </w:pict>
-          </mc:Fallback>
-        </mc:AlternateContent>
-      </w:r>
-      <w:r>
-        <w:rPr>
-          <w:noProof/>
-          <w:lang w:val="en-AU" w:eastAsia="en-AU"/>
-        </w:rPr>
-        <mc:AlternateContent>
-          <mc:Choice Requires="wps">
-            <w:drawing>
-              <wp:anchor distT="45720" distB="45720" distL="114300" distR="114300" simplePos="0" relativeHeight="251756544" behindDoc="0" locked="0" layoutInCell="1" allowOverlap="1" wp14:anchorId="26849421" wp14:editId="473377A0">
-                <wp:simplePos x="0" y="0"/>
-                <wp:positionH relativeFrom="margin">
-                  <wp:posOffset>67310</wp:posOffset>
-                </wp:positionH>
-                <wp:positionV relativeFrom="paragraph">
-                  <wp:posOffset>3325495</wp:posOffset>
-                </wp:positionV>
-                <wp:extent cx="1285875" cy="1404620"/>
-                <wp:effectExtent l="0" t="0" r="28575" b="21590"/>
-                <wp:wrapSquare wrapText="bothSides"/>
-                <wp:docPr id="211" name="Text Box 2"/>
-                <wp:cNvGraphicFramePr>
-                  <a:graphicFrameLocks xmlns:a="http://schemas.openxmlformats.org/drawingml/2006/main"/>
-                </wp:cNvGraphicFramePr>
-                <a:graphic xmlns:a="http://schemas.openxmlformats.org/drawingml/2006/main">
-                  <a:graphicData uri="http://schemas.microsoft.com/office/word/2010/wordprocessingShape">
-                    <wps:wsp>
-                      <wps:cNvSpPr txBox="1">
-                        <a:spLocks noChangeArrowheads="1"/>
-                      </wps:cNvSpPr>
-                      <wps:spPr bwMode="auto">
-                        <a:xfrm>
-                          <a:off x="0" y="0"/>
-                          <a:ext cx="1285875" cy="1404620"/>
-                        </a:xfrm>
-                        <a:prstGeom prst="rect">
-                          <a:avLst/>
-                        </a:prstGeom>
-                        <a:ln>
-                          <a:headEnd/>
-                          <a:tailEnd/>
-                        </a:ln>
-                      </wps:spPr>
-                      <wps:style>
-                        <a:lnRef idx="1">
-                          <a:schemeClr val="accent5"/>
-                        </a:lnRef>
-                        <a:fillRef idx="2">
-                          <a:schemeClr val="accent5"/>
-                        </a:fillRef>
-                        <a:effectRef idx="1">
-                          <a:schemeClr val="accent5"/>
-                        </a:effectRef>
-                        <a:fontRef idx="minor">
-                          <a:schemeClr val="dk1"/>
-                        </a:fontRef>
-                      </wps:style>
-                      <wps:txbx>
-                        <w:txbxContent>
-                          <w:p>
-                            <w:pPr>
-                              <w:rPr>
-                                <w:lang w:val="en-GB"/>
-                              </w:rPr>
-                            </w:pPr>
-                            <w:r>
-                              <w:rPr>
-                                <w:lang w:val="en-GB"/>
-                              </w:rPr>
-                              <w:t>GAM models of accessibility vs presence/absence of tourists.</w:t>
-                            </w:r>
-                          </w:p>
-                        </w:txbxContent>
-                      </wps:txbx>
-                      <wps:bodyPr rot="0" vert="horz" wrap="square" lIns="91440" tIns="45720" rIns="91440" bIns="45720" anchor="t" anchorCtr="0">
-                        <a:spAutoFit/>
-                      </wps:bodyPr>
-                    </wps:wsp>
-                  </a:graphicData>
-                </a:graphic>
-                <wp14:sizeRelH relativeFrom="margin">
-                  <wp14:pctWidth>0</wp14:pctWidth>
-                </wp14:sizeRelH>
-                <wp14:sizeRelV relativeFrom="margin">
-                  <wp14:pctHeight>20000</wp14:pctHeight>
-                </wp14:sizeRelV>
-              </wp:anchor>
-            </w:drawing>
-          </mc:Choice>
-          <mc:Fallback>
-            <w:pict>
-              <v:shapetype w14:anchorId="26849421" id="_x0000_t202" coordsize="21600,21600" o:spt="202" path="m,l,21600r21600,l21600,xe">
-                <v:stroke joinstyle="miter"/>
-                <v:path gradientshapeok="t" o:connecttype="rect"/>
-              </v:shapetype>
-              <v:shape id="_x0000_s1058" type="#_x0000_t202" style="position:absolute;margin-left:5.3pt;margin-top:261.85pt;width:101.25pt;height:110.6pt;z-index:251756544;visibility:visible;mso-wrap-style:square;mso-width-percent:0;mso-height-percent:200;mso-wrap-distance-left:9pt;mso-wrap-distance-top:3.6pt;mso-wrap-distance-right:9pt;mso-wrap-distance-bottom:3.6pt;mso-position-horizontal:absolute;mso-position-horizontal-relative:margin;mso-position-vertical:absolute;mso-position-vertical-relative:text;mso-width-percent:0;mso-height-percent:200;mso-width-relative:margin;mso-height-relative:margin;v-text-anchor:top" o:gfxdata="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" fillcolor="#82a0d7 [2168]" strokecolor="#4472c4 [3208]" strokeweight=".5pt">
-                <v:fill color2="#678ccf [2616]" rotate="t" colors="0 #a8b7df;.5 #9aabd9;1 #879ed7" focus="100%" type="gradient">
-                  <o:fill v:ext="view" type="gradientUnscaled"/>
-                </v:fill>
-                <v:textbox style="mso-fit-shape-to-text:t">
-                  <w:txbxContent>
-                    <w:p>
-                      <w:pPr>
-                        <w:rPr>
-                          <w:lang w:val="en-GB"/>
-                        </w:rPr>
-                      </w:pPr>
-                      <w:r>
-                        <w:rPr>
-                          <w:lang w:val="en-GB"/>
-                        </w:rPr>
-                        <w:t>GAM models of accessibility vs presence/absence of tourists.</w:t>
-                      </w:r>
-                    </w:p>
-                  </w:txbxContent>
-                </v:textbox>
-                <w10:wrap type="square" anchorx="margin"/>
-              </v:shape>
-            </w:pict>
-          </mc:Fallback>
-        </mc:AlternateContent>
-      </w:r>
-      <w:r>
-        <w:rPr>
-          <w:noProof/>
-          <w:lang w:val="en-AU" w:eastAsia="en-AU"/>
-        </w:rPr>
-        <mc:AlternateContent>
-          <mc:Choice Requires="wps">
-            <w:drawing>
-              <wp:anchor distT="45720" distB="45720" distL="114300" distR="114300" simplePos="0" relativeHeight="251752448" behindDoc="0" locked="0" layoutInCell="1" allowOverlap="1" wp14:anchorId="4C908861" wp14:editId="5FCCD378">
-                <wp:simplePos x="0" y="0"/>
-                <wp:positionH relativeFrom="margin">
-                  <wp:posOffset>67310</wp:posOffset>
-                </wp:positionH>
-                <wp:positionV relativeFrom="paragraph">
-                  <wp:posOffset>2251710</wp:posOffset>
-                </wp:positionV>
-                <wp:extent cx="1286510" cy="1404620"/>
-                <wp:effectExtent l="0" t="0" r="27940" b="19050"/>
-                <wp:wrapSquare wrapText="bothSides"/>
-                <wp:docPr id="209" name="Text Box 2"/>
-                <wp:cNvGraphicFramePr>
-                  <a:graphicFrameLocks xmlns:a="http://schemas.openxmlformats.org/drawingml/2006/main"/>
-                </wp:cNvGraphicFramePr>
-                <a:graphic xmlns:a="http://schemas.openxmlformats.org/drawingml/2006/main">
-                  <a:graphicData uri="http://schemas.microsoft.com/office/word/2010/wordprocessingShape">
-                    <wps:wsp>
-                      <wps:cNvSpPr txBox="1">
-                        <a:spLocks noChangeArrowheads="1"/>
-                      </wps:cNvSpPr>
-                      <wps:spPr bwMode="auto">
-                        <a:xfrm>
-                          <a:off x="0" y="0"/>
-                          <a:ext cx="1286510" cy="1404620"/>
-                        </a:xfrm>
-                        <a:prstGeom prst="rect">
-                          <a:avLst/>
-                        </a:prstGeom>
-                        <a:ln>
-                          <a:headEnd/>
-                          <a:tailEnd/>
-                        </a:ln>
-                      </wps:spPr>
-                      <wps:style>
-                        <a:lnRef idx="1">
-                          <a:schemeClr val="accent5"/>
-                        </a:lnRef>
-                        <a:fillRef idx="2">
-                          <a:schemeClr val="accent5"/>
-                        </a:fillRef>
-                        <a:effectRef idx="1">
-                          <a:schemeClr val="accent5"/>
-                        </a:effectRef>
-                        <a:fontRef idx="minor">
-                          <a:schemeClr val="dk1"/>
-                        </a:fontRef>
-                      </wps:style>
-                      <wps:txbx>
-                        <w:txbxContent>
-                          <w:p>
-                            <w:pPr>
-                              <w:rPr>
-                                <w:lang w:val="en-GB"/>
-                              </w:rPr>
-                            </w:pPr>
-                            <w:r>
-                              <w:rPr>
-                                <w:lang w:val="en-GB"/>
-                              </w:rPr>
-                              <w:t>Calculated PUD in each grid cell</w:t>
-                            </w:r>
-                          </w:p>
-                        </w:txbxContent>
-                      </wps:txbx>
-                      <wps:bodyPr rot="0" vert="horz" wrap="square" lIns="91440" tIns="45720" rIns="91440" bIns="45720" anchor="t" anchorCtr="0">
-                        <a:spAutoFit/>
-                      </wps:bodyPr>
-                    </wps:wsp>
-                  </a:graphicData>
-                </a:graphic>
-                <wp14:sizeRelH relativeFrom="margin">
-                  <wp14:pctWidth>0</wp14:pctWidth>
-                </wp14:sizeRelH>
-                <wp14:sizeRelV relativeFrom="margin">
-                  <wp14:pctHeight>20000</wp14:pctHeight>
-                </wp14:sizeRelV>
-              </wp:anchor>
-            </w:drawing>
-          </mc:Choice>
-          <mc:Fallback>
-            <w:pict>
-              <v:shape w14:anchorId="4C908861" id="_x0000_s1059" type="#_x0000_t202" style="position:absolute;margin-left:5.3pt;margin-top:177.3pt;width:101.3pt;height:110.6pt;z-index:251752448;visibility:visible;mso-wrap-style:square;mso-width-percent:0;mso-height-percent:200;mso-wrap-distance-left:9pt;mso-wrap-distance-top:3.6pt;mso-wrap-distance-right:9pt;mso-wrap-distance-bottom:3.6pt;mso-position-horizontal:absolute;mso-position-horizontal-relative:margin;mso-position-vertical:absolute;mso-position-vertical-relative:text;mso-width-percent:0;mso-height-percent:200;mso-width-relative:margin;mso-height-relative:margin;v-text-anchor:top" o:gfxdata="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" fillcolor="#82a0d7 [2168]" strokecolor="#4472c4 [3208]" strokeweight=".5pt">
-                <v:fill color2="#678ccf [2616]" rotate="t" colors="0 #a8b7df;.5 #9aabd9;1 #879ed7" focus="100%" type="gradient">
-                  <o:fill v:ext="view" type="gradientUnscaled"/>
-                </v:fill>
-                <v:textbox style="mso-fit-shape-to-text:t">
-                  <w:txbxContent>
-                    <w:p>
-                      <w:pPr>
-                        <w:rPr>
-                          <w:lang w:val="en-GB"/>
-                        </w:rPr>
-                      </w:pPr>
-                      <w:r>
-                        <w:rPr>
-                          <w:lang w:val="en-GB"/>
-                        </w:rPr>
-                        <w:t>Calculated PUD in each grid cell</w:t>
-                      </w:r>
-                    </w:p>
-                  </w:txbxContent>
-                </v:textbox>
-                <w10:wrap type="square" anchorx="margin"/>
               </v:shape>
             </w:pict>
           </mc:Fallback>
@@ -6625,6 +6508,12 @@
                               </w:rPr>
                               <w:t>Make hexagonal grid then spatial overlap of hexagonal grid with shapefiles of accessibility (roads, airports etc) and protected area boundaries to estimate coverage in each grid cell.</w:t>
                             </w:r>
+                            <w:r>
+                              <w:rPr>
+                                <w:lang w:val="en-GB"/>
+                              </w:rPr>
+                              <w:t xml:space="preserve"> If 20% of cell is within PA, then PA=TRUE</w:t>
+                            </w:r>
                           </w:p>
                         </w:txbxContent>
                       </wps:txbx>
@@ -6645,7 +6534,7 @@
           </mc:Choice>
           <mc:Fallback>
             <w:pict>
-              <v:shape w14:anchorId="325517AB" id="_x0000_s1062" type="#_x0000_t202" style="position:absolute;margin-left:0;margin-top:56.3pt;width:221pt;height:110.6pt;z-index:251746304;visibility:visible;mso-wrap-style:square;mso-width-percent:0;mso-height-percent:200;mso-wrap-distance-left:9pt;mso-wrap-distance-top:3.6pt;mso-wrap-distance-right:9pt;mso-wrap-distance-bottom:3.6pt;mso-position-horizontal:absolute;mso-position-horizontal-relative:margin;mso-position-vertical:absolute;mso-position-vertical-relative:text;mso-width-percent:0;mso-height-percent:200;mso-width-relative:margin;mso-height-relative:margin;v-text-anchor:top" o:gfxdata="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" fillcolor="#82a0d7 [2168]" strokecolor="#4472c4 [3208]" strokeweight=".5pt">
+              <v:shape w14:anchorId="325517AB" id="_x0000_s1060" type="#_x0000_t202" style="position:absolute;margin-left:0;margin-top:56.3pt;width:221pt;height:110.6pt;z-index:251746304;visibility:visible;mso-wrap-style:square;mso-width-percent:0;mso-height-percent:200;mso-wrap-distance-left:9pt;mso-wrap-distance-top:3.6pt;mso-wrap-distance-right:9pt;mso-wrap-distance-bottom:3.6pt;mso-position-horizontal:absolute;mso-position-horizontal-relative:margin;mso-position-vertical:absolute;mso-position-vertical-relative:text;mso-width-percent:0;mso-height-percent:200;mso-width-relative:margin;mso-height-relative:margin;v-text-anchor:top" o:gfxdata="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" fillcolor="#82a0d7 [2168]" strokecolor="#4472c4 [3208]" strokeweight=".5pt">
                 <v:fill color2="#678ccf [2616]" rotate="t" colors="0 #a8b7df;.5 #9aabd9;1 #879ed7" focus="100%" type="gradient">
                   <o:fill v:ext="view" type="gradientUnscaled"/>
                 </v:fill>
@@ -6661,19 +6550,13 @@
                         <w:rPr>
                           <w:lang w:val="en-GB"/>
                         </w:rPr>
-                        <w:t xml:space="preserve">Make </w:t>
-                      </w:r>
-                      <w:r>
-                        <w:rPr>
-                          <w:lang w:val="en-GB"/>
-                        </w:rPr>
-                        <w:t xml:space="preserve">hexagonal grid </w:t>
-                      </w:r>
-                      <w:r>
-                        <w:rPr>
-                          <w:lang w:val="en-GB"/>
-                        </w:rPr>
-                        <w:t>then spatial overlap of hexagonal grid with shapefiles of accessibility (roads, airports etc) and protected area boundaries to estimate coverage in each grid cell.</w:t>
+                        <w:t>Make hexagonal grid then spatial overlap of hexagonal grid with shapefiles of accessibility (roads, airports etc) and protected area boundaries to estimate coverage in each grid cell.</w:t>
+                      </w:r>
+                      <w:r>
+                        <w:rPr>
+                          <w:lang w:val="en-GB"/>
+                        </w:rPr>
+                        <w:t xml:space="preserve"> If 20% of cell is within PA, then PA=TRUE</w:t>
                       </w:r>
                     </w:p>
                   </w:txbxContent>
@@ -6807,18 +6690,18 @@
         <mc:AlternateContent>
           <mc:Choice Requires="wps">
             <w:drawing>
-              <wp:anchor distT="45720" distB="45720" distL="114300" distR="114300" simplePos="0" relativeHeight="251807744" behindDoc="0" locked="0" layoutInCell="1" allowOverlap="1" wp14:anchorId="7865C209" wp14:editId="72D1D784">
+              <wp:anchor distT="45720" distB="45720" distL="114300" distR="114300" simplePos="0" relativeHeight="251752448" behindDoc="0" locked="0" layoutInCell="1" allowOverlap="1" wp14:anchorId="4C908861" wp14:editId="5FCCD378">
                 <wp:simplePos x="0" y="0"/>
                 <wp:positionH relativeFrom="margin">
-                  <wp:posOffset>1899179</wp:posOffset>
+                  <wp:posOffset>971550</wp:posOffset>
                 </wp:positionH>
                 <wp:positionV relativeFrom="paragraph">
-                  <wp:posOffset>4139487</wp:posOffset>
+                  <wp:posOffset>1919605</wp:posOffset>
                 </wp:positionV>
-                <wp:extent cx="1285875" cy="1404620"/>
-                <wp:effectExtent l="0" t="0" r="28575" b="21590"/>
+                <wp:extent cx="1286510" cy="1404620"/>
+                <wp:effectExtent l="0" t="0" r="27940" b="19050"/>
                 <wp:wrapSquare wrapText="bothSides"/>
-                <wp:docPr id="237" name="Text Box 2"/>
+                <wp:docPr id="209" name="Text Box 2"/>
                 <wp:cNvGraphicFramePr>
                   <a:graphicFrameLocks xmlns:a="http://schemas.openxmlformats.org/drawingml/2006/main"/>
                 </wp:cNvGraphicFramePr>
@@ -6831,7 +6714,7 @@
                       <wps:spPr bwMode="auto">
                         <a:xfrm>
                           <a:off x="0" y="0"/>
-                          <a:ext cx="1285875" cy="1404620"/>
+                          <a:ext cx="1286510" cy="1404620"/>
                         </a:xfrm>
                         <a:prstGeom prst="rect">
                           <a:avLst/>
@@ -6867,31 +6750,7 @@
                               <w:rPr>
                                 <w:lang w:val="en-GB"/>
                               </w:rPr>
-                              <w:t xml:space="preserve">GAM models of </w:t>
-                            </w:r>
-                            <w:r>
-                              <w:rPr>
-                                <w:lang w:val="en-GB"/>
-                              </w:rPr>
-                              <w:t>protected areas</w:t>
-                            </w:r>
-                            <w:r>
-                              <w:rPr>
-                                <w:lang w:val="en-GB"/>
-                              </w:rPr>
-                              <w:t xml:space="preserve"> vs presence/absence of </w:t>
-                            </w:r>
-                            <w:r>
-                              <w:rPr>
-                                <w:lang w:val="en-GB"/>
-                              </w:rPr>
-                              <w:t>nature photos</w:t>
-                            </w:r>
-                            <w:r>
-                              <w:rPr>
-                                <w:lang w:val="en-GB"/>
-                              </w:rPr>
-                              <w:t>.</w:t>
+                              <w:t>Calculated PUD in each grid cell</w:t>
                             </w:r>
                           </w:p>
                         </w:txbxContent>
@@ -6913,7 +6772,7 @@
           </mc:Choice>
           <mc:Fallback>
             <w:pict>
-              <v:shape w14:anchorId="7865C209" id="_x0000_s1062" type="#_x0000_t202" style="position:absolute;margin-left:149.55pt;margin-top:325.95pt;width:101.25pt;height:110.6pt;z-index:251807744;visibility:visible;mso-wrap-style:square;mso-width-percent:0;mso-height-percent:200;mso-wrap-distance-left:9pt;mso-wrap-distance-top:3.6pt;mso-wrap-distance-right:9pt;mso-wrap-distance-bottom:3.6pt;mso-position-horizontal:absolute;mso-position-horizontal-relative:margin;mso-position-vertical:absolute;mso-position-vertical-relative:text;mso-width-percent:0;mso-height-percent:200;mso-width-relative:margin;mso-height-relative:margin;v-text-anchor:top" o:gfxdata="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" fillcolor="#82a0d7 [2168]" strokecolor="#4472c4 [3208]" strokeweight=".5pt">
+              <v:shape w14:anchorId="4C908861" id="_x0000_s1062" type="#_x0000_t202" style="position:absolute;margin-left:76.5pt;margin-top:151.15pt;width:101.3pt;height:110.6pt;z-index:251752448;visibility:visible;mso-wrap-style:square;mso-width-percent:0;mso-height-percent:200;mso-wrap-distance-left:9pt;mso-wrap-distance-top:3.6pt;mso-wrap-distance-right:9pt;mso-wrap-distance-bottom:3.6pt;mso-position-horizontal:absolute;mso-position-horizontal-relative:margin;mso-position-vertical:absolute;mso-position-vertical-relative:text;mso-width-percent:0;mso-height-percent:200;mso-width-relative:margin;mso-height-relative:margin;v-text-anchor:top" o:gfxdata="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" fillcolor="#82a0d7 [2168]" strokecolor="#4472c4 [3208]" strokeweight=".5pt">
                 <v:fill color2="#678ccf [2616]" rotate="t" colors="0 #a8b7df;.5 #9aabd9;1 #879ed7" focus="100%" type="gradient">
                   <o:fill v:ext="view" type="gradientUnscaled"/>
                 </v:fill>
@@ -6929,31 +6788,124 @@
                         <w:rPr>
                           <w:lang w:val="en-GB"/>
                         </w:rPr>
-                        <w:t xml:space="preserve">GAM models of </w:t>
-                      </w:r>
-                      <w:r>
-                        <w:rPr>
-                          <w:lang w:val="en-GB"/>
-                        </w:rPr>
-                        <w:t>protected areas</w:t>
-                      </w:r>
-                      <w:r>
-                        <w:rPr>
-                          <w:lang w:val="en-GB"/>
-                        </w:rPr>
-                        <w:t xml:space="preserve"> vs presence/absence of </w:t>
-                      </w:r>
-                      <w:r>
-                        <w:rPr>
-                          <w:lang w:val="en-GB"/>
-                        </w:rPr>
-                        <w:t>nature photos</w:t>
-                      </w:r>
-                      <w:r>
-                        <w:rPr>
-                          <w:lang w:val="en-GB"/>
-                        </w:rPr>
-                        <w:t>.</w:t>
+                        <w:t>Calculated PUD in each grid cell</w:t>
+                      </w:r>
+                    </w:p>
+                  </w:txbxContent>
+                </v:textbox>
+                <w10:wrap type="square" anchorx="margin"/>
+              </v:shape>
+            </w:pict>
+          </mc:Fallback>
+        </mc:AlternateContent>
+      </w:r>
+      <w:r>
+        <w:rPr>
+          <w:noProof/>
+          <w:lang w:val="en-AU" w:eastAsia="en-AU"/>
+        </w:rPr>
+        <mc:AlternateContent>
+          <mc:Choice Requires="wps">
+            <w:drawing>
+              <wp:anchor distT="45720" distB="45720" distL="114300" distR="114300" simplePos="0" relativeHeight="251756544" behindDoc="0" locked="0" layoutInCell="1" allowOverlap="1" wp14:anchorId="26849421" wp14:editId="473377A0">
+                <wp:simplePos x="0" y="0"/>
+                <wp:positionH relativeFrom="margin">
+                  <wp:posOffset>1338580</wp:posOffset>
+                </wp:positionH>
+                <wp:positionV relativeFrom="paragraph">
+                  <wp:posOffset>3894455</wp:posOffset>
+                </wp:positionV>
+                <wp:extent cx="1299210" cy="768985"/>
+                <wp:effectExtent l="0" t="0" r="15240" b="12065"/>
+                <wp:wrapSquare wrapText="bothSides"/>
+                <wp:docPr id="211" name="Text Box 2"/>
+                <wp:cNvGraphicFramePr>
+                  <a:graphicFrameLocks xmlns:a="http://schemas.openxmlformats.org/drawingml/2006/main"/>
+                </wp:cNvGraphicFramePr>
+                <a:graphic xmlns:a="http://schemas.openxmlformats.org/drawingml/2006/main">
+                  <a:graphicData uri="http://schemas.microsoft.com/office/word/2010/wordprocessingShape">
+                    <wps:wsp>
+                      <wps:cNvSpPr txBox="1">
+                        <a:spLocks noChangeArrowheads="1"/>
+                      </wps:cNvSpPr>
+                      <wps:spPr bwMode="auto">
+                        <a:xfrm>
+                          <a:off x="0" y="0"/>
+                          <a:ext cx="1299210" cy="768985"/>
+                        </a:xfrm>
+                        <a:prstGeom prst="rect">
+                          <a:avLst/>
+                        </a:prstGeom>
+                        <a:ln>
+                          <a:headEnd/>
+                          <a:tailEnd/>
+                        </a:ln>
+                      </wps:spPr>
+                      <wps:style>
+                        <a:lnRef idx="1">
+                          <a:schemeClr val="accent5"/>
+                        </a:lnRef>
+                        <a:fillRef idx="2">
+                          <a:schemeClr val="accent5"/>
+                        </a:fillRef>
+                        <a:effectRef idx="1">
+                          <a:schemeClr val="accent5"/>
+                        </a:effectRef>
+                        <a:fontRef idx="minor">
+                          <a:schemeClr val="dk1"/>
+                        </a:fontRef>
+                      </wps:style>
+                      <wps:txbx>
+                        <w:txbxContent>
+                          <w:p>
+                            <w:pPr>
+                              <w:rPr>
+                                <w:lang w:val="en-GB"/>
+                              </w:rPr>
+                            </w:pPr>
+                            <w:r>
+                              <w:rPr>
+                                <w:lang w:val="en-GB"/>
+                              </w:rPr>
+                              <w:t>GAM models of accessibility vs presence/absence of tourists.</w:t>
+                            </w:r>
+                          </w:p>
+                        </w:txbxContent>
+                      </wps:txbx>
+                      <wps:bodyPr rot="0" vert="horz" wrap="square" lIns="91440" tIns="45720" rIns="91440" bIns="45720" anchor="t" anchorCtr="0">
+                        <a:noAutofit/>
+                      </wps:bodyPr>
+                    </wps:wsp>
+                  </a:graphicData>
+                </a:graphic>
+                <wp14:sizeRelH relativeFrom="margin">
+                  <wp14:pctWidth>0</wp14:pctWidth>
+                </wp14:sizeRelH>
+                <wp14:sizeRelV relativeFrom="margin">
+                  <wp14:pctHeight>0</wp14:pctHeight>
+                </wp14:sizeRelV>
+              </wp:anchor>
+            </w:drawing>
+          </mc:Choice>
+          <mc:Fallback>
+            <w:pict>
+              <v:shape w14:anchorId="26849421" id="_x0000_s1063" type="#_x0000_t202" style="position:absolute;margin-left:105.4pt;margin-top:306.65pt;width:102.3pt;height:60.55pt;z-index:251756544;visibility:visible;mso-wrap-style:square;mso-width-percent:0;mso-height-percent:0;mso-wrap-distance-left:9pt;mso-wrap-distance-top:3.6pt;mso-wrap-distance-right:9pt;mso-wrap-distance-bottom:3.6pt;mso-position-horizontal:absolute;mso-position-horizontal-relative:margin;mso-position-vertical:absolute;mso-position-vertical-relative:text;mso-width-percent:0;mso-height-percent:0;mso-width-relative:margin;mso-height-relative:margin;v-text-anchor:top" o:gfxdata="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" fillcolor="#82a0d7 [2168]" strokecolor="#4472c4 [3208]" strokeweight=".5pt">
+                <v:fill color2="#678ccf [2616]" rotate="t" colors="0 #a8b7df;.5 #9aabd9;1 #879ed7" focus="100%" type="gradient">
+                  <o:fill v:ext="view" type="gradientUnscaled"/>
+                </v:fill>
+                <v:textbox>
+                  <w:txbxContent>
+                    <w:p>
+                      <w:pPr>
+                        <w:rPr>
+                          <w:lang w:val="en-GB"/>
+                        </w:rPr>
+                      </w:pPr>
+                      <w:r>
+                        <w:rPr>
+                          <w:lang w:val="en-GB"/>
+                        </w:rPr>
+                        <w:t>GAM models of accessibility vs presence/absence of tourists.</w:t>
                       </w:r>
                     </w:p>
                   </w:txbxContent>
@@ -6976,13 +6928,13 @@
               <wp:anchor distT="45720" distB="45720" distL="114300" distR="114300" simplePos="0" relativeHeight="251805696" behindDoc="0" locked="0" layoutInCell="1" allowOverlap="1" wp14:anchorId="3DB82B0B" wp14:editId="5D58249A">
                 <wp:simplePos x="0" y="0"/>
                 <wp:positionH relativeFrom="column">
-                  <wp:posOffset>3312810</wp:posOffset>
+                  <wp:posOffset>3205480</wp:posOffset>
                 </wp:positionH>
                 <wp:positionV relativeFrom="paragraph">
-                  <wp:posOffset>4588081</wp:posOffset>
+                  <wp:posOffset>4664075</wp:posOffset>
                 </wp:positionV>
-                <wp:extent cx="1993900" cy="1404620"/>
-                <wp:effectExtent l="0" t="0" r="25400" b="27305"/>
+                <wp:extent cx="1993900" cy="354965"/>
+                <wp:effectExtent l="0" t="0" r="25400" b="26035"/>
                 <wp:wrapSquare wrapText="bothSides"/>
                 <wp:docPr id="236" name="Text Box 2"/>
                 <wp:cNvGraphicFramePr>
@@ -6997,7 +6949,7 @@
                       <wps:spPr bwMode="auto">
                         <a:xfrm>
                           <a:off x="0" y="0"/>
-                          <a:ext cx="1993900" cy="1404620"/>
+                          <a:ext cx="1993900" cy="354965"/>
                         </a:xfrm>
                         <a:prstGeom prst="rect">
                           <a:avLst/>
@@ -7026,19 +6978,338 @@
                               <w:rPr>
                                 <w:lang w:val="en-GB"/>
                               </w:rPr>
-                              <w:t>Paper 3b</w:t>
-                            </w:r>
-                            <w:r>
-                              <w:rPr>
-                                <w:lang w:val="en-GB"/>
-                              </w:rPr>
-                              <w:t xml:space="preserve"> </w:t>
-                            </w:r>
-                            <w:r>
-                              <w:rPr>
-                                <w:lang w:val="en-GB"/>
-                              </w:rPr>
-                              <w:t>Nature gaze</w:t>
+                              <w:t>Paper 3b Nature gaze</w:t>
+                            </w:r>
+                          </w:p>
+                        </w:txbxContent>
+                      </wps:txbx>
+                      <wps:bodyPr rot="0" vert="horz" wrap="square" lIns="91440" tIns="45720" rIns="91440" bIns="45720" anchor="t" anchorCtr="0">
+                        <a:noAutofit/>
+                      </wps:bodyPr>
+                    </wps:wsp>
+                  </a:graphicData>
+                </a:graphic>
+                <wp14:sizeRelH relativeFrom="margin">
+                  <wp14:pctWidth>0</wp14:pctWidth>
+                </wp14:sizeRelH>
+                <wp14:sizeRelV relativeFrom="margin">
+                  <wp14:pctHeight>0</wp14:pctHeight>
+                </wp14:sizeRelV>
+              </wp:anchor>
+            </w:drawing>
+          </mc:Choice>
+          <mc:Fallback>
+            <w:pict>
+              <v:shape w14:anchorId="3DB82B0B" id="_x0000_s1064" type="#_x0000_t202" style="position:absolute;margin-left:252.4pt;margin-top:367.25pt;width:157pt;height:27.95pt;z-index:251805696;visibility:visible;mso-wrap-style:square;mso-width-percent:0;mso-height-percent:0;mso-wrap-distance-left:9pt;mso-wrap-distance-top:3.6pt;mso-wrap-distance-right:9pt;mso-wrap-distance-bottom:3.6pt;mso-position-horizontal:absolute;mso-position-horizontal-relative:text;mso-position-vertical:absolute;mso-position-vertical-relative:text;mso-width-percent:0;mso-height-percent:0;mso-width-relative:margin;mso-height-relative:margin;v-text-anchor:top" o:gfxdata="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">
+                <v:textbox>
+                  <w:txbxContent>
+                    <w:p>
+                      <w:pPr>
+                        <w:rPr>
+                          <w:lang w:val="en-GB"/>
+                        </w:rPr>
+                      </w:pPr>
+                      <w:r>
+                        <w:rPr>
+                          <w:lang w:val="en-GB"/>
+                        </w:rPr>
+                        <w:t>Paper 3b Nature gaze</w:t>
+                      </w:r>
+                    </w:p>
+                  </w:txbxContent>
+                </v:textbox>
+                <w10:wrap type="square"/>
+              </v:shape>
+            </w:pict>
+          </mc:Fallback>
+        </mc:AlternateContent>
+      </w:r>
+      <w:r>
+        <w:rPr>
+          <w:b/>
+          <w:noProof/>
+          <w:lang w:val="en-AU" w:eastAsia="en-AU"/>
+        </w:rPr>
+        <mc:AlternateContent>
+          <mc:Choice Requires="wps">
+            <w:drawing>
+              <wp:anchor distT="45720" distB="45720" distL="114300" distR="114300" simplePos="0" relativeHeight="251787264" behindDoc="0" locked="0" layoutInCell="1" allowOverlap="1" wp14:anchorId="5430C896" wp14:editId="6E8C07DE">
+                <wp:simplePos x="0" y="0"/>
+                <wp:positionH relativeFrom="column">
+                  <wp:posOffset>881380</wp:posOffset>
+                </wp:positionH>
+                <wp:positionV relativeFrom="paragraph">
+                  <wp:posOffset>4664075</wp:posOffset>
+                </wp:positionV>
+                <wp:extent cx="1762125" cy="354965"/>
+                <wp:effectExtent l="0" t="0" r="28575" b="26035"/>
+                <wp:wrapSquare wrapText="bothSides"/>
+                <wp:docPr id="226" name="Text Box 2"/>
+                <wp:cNvGraphicFramePr>
+                  <a:graphicFrameLocks xmlns:a="http://schemas.openxmlformats.org/drawingml/2006/main"/>
+                </wp:cNvGraphicFramePr>
+                <a:graphic xmlns:a="http://schemas.openxmlformats.org/drawingml/2006/main">
+                  <a:graphicData uri="http://schemas.microsoft.com/office/word/2010/wordprocessingShape">
+                    <wps:wsp>
+                      <wps:cNvSpPr txBox="1">
+                        <a:spLocks noChangeArrowheads="1"/>
+                      </wps:cNvSpPr>
+                      <wps:spPr bwMode="auto">
+                        <a:xfrm>
+                          <a:off x="0" y="0"/>
+                          <a:ext cx="1762125" cy="354965"/>
+                        </a:xfrm>
+                        <a:prstGeom prst="rect">
+                          <a:avLst/>
+                        </a:prstGeom>
+                        <a:solidFill>
+                          <a:srgbClr val="FFFFFF"/>
+                        </a:solidFill>
+                        <a:ln w="9525">
+                          <a:solidFill>
+                            <a:srgbClr val="000000"/>
+                          </a:solidFill>
+                          <a:miter lim="800000"/>
+                          <a:headEnd/>
+                          <a:tailEnd/>
+                        </a:ln>
+                      </wps:spPr>
+                      <wps:txbx>
+                        <w:txbxContent>
+                          <w:p>
+                            <w:pPr>
+                              <w:rPr>
+                                <w:lang w:val="en-GB"/>
+                              </w:rPr>
+                            </w:pPr>
+                            <w:r>
+                              <w:rPr>
+                                <w:lang w:val="en-GB"/>
+                              </w:rPr>
+                              <w:t>Paper 3a Tourism footprint</w:t>
+                            </w:r>
+                          </w:p>
+                        </w:txbxContent>
+                      </wps:txbx>
+                      <wps:bodyPr rot="0" vert="horz" wrap="square" lIns="91440" tIns="45720" rIns="91440" bIns="45720" anchor="t" anchorCtr="0">
+                        <a:noAutofit/>
+                      </wps:bodyPr>
+                    </wps:wsp>
+                  </a:graphicData>
+                </a:graphic>
+                <wp14:sizeRelH relativeFrom="margin">
+                  <wp14:pctWidth>0</wp14:pctWidth>
+                </wp14:sizeRelH>
+                <wp14:sizeRelV relativeFrom="margin">
+                  <wp14:pctHeight>0</wp14:pctHeight>
+                </wp14:sizeRelV>
+              </wp:anchor>
+            </w:drawing>
+          </mc:Choice>
+          <mc:Fallback>
+            <w:pict>
+              <v:shape w14:anchorId="5430C896" id="_x0000_s1065" type="#_x0000_t202" style="position:absolute;margin-left:69.4pt;margin-top:367.25pt;width:138.75pt;height:27.95pt;z-index:251787264;visibility:visible;mso-wrap-style:square;mso-width-percent:0;mso-height-percent:0;mso-wrap-distance-left:9pt;mso-wrap-distance-top:3.6pt;mso-wrap-distance-right:9pt;mso-wrap-distance-bottom:3.6pt;mso-position-horizontal:absolute;mso-position-horizontal-relative:text;mso-position-vertical:absolute;mso-position-vertical-relative:text;mso-width-percent:0;mso-height-percent:0;mso-width-relative:margin;mso-height-relative:margin;v-text-anchor:top" o:gfxdata="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">
+                <v:textbox>
+                  <w:txbxContent>
+                    <w:p>
+                      <w:pPr>
+                        <w:rPr>
+                          <w:lang w:val="en-GB"/>
+                        </w:rPr>
+                      </w:pPr>
+                      <w:r>
+                        <w:rPr>
+                          <w:lang w:val="en-GB"/>
+                        </w:rPr>
+                        <w:t>Paper 3a Tourism footprint</w:t>
+                      </w:r>
+                    </w:p>
+                  </w:txbxContent>
+                </v:textbox>
+                <w10:wrap type="square"/>
+              </v:shape>
+            </w:pict>
+          </mc:Fallback>
+        </mc:AlternateContent>
+      </w:r>
+      <w:r>
+        <w:rPr>
+          <w:noProof/>
+          <w:lang w:val="en-AU" w:eastAsia="en-AU"/>
+        </w:rPr>
+        <mc:AlternateContent>
+          <mc:Choice Requires="wps">
+            <w:drawing>
+              <wp:anchor distT="45720" distB="45720" distL="114300" distR="114300" simplePos="0" relativeHeight="251807744" behindDoc="0" locked="0" layoutInCell="1" allowOverlap="1" wp14:anchorId="7865C209" wp14:editId="72D1D784">
+                <wp:simplePos x="0" y="0"/>
+                <wp:positionH relativeFrom="margin">
+                  <wp:posOffset>3215005</wp:posOffset>
+                </wp:positionH>
+                <wp:positionV relativeFrom="paragraph">
+                  <wp:posOffset>3895090</wp:posOffset>
+                </wp:positionV>
+                <wp:extent cx="1637665" cy="768985"/>
+                <wp:effectExtent l="0" t="0" r="19685" b="12065"/>
+                <wp:wrapSquare wrapText="bothSides"/>
+                <wp:docPr id="237" name="Text Box 2"/>
+                <wp:cNvGraphicFramePr>
+                  <a:graphicFrameLocks xmlns:a="http://schemas.openxmlformats.org/drawingml/2006/main"/>
+                </wp:cNvGraphicFramePr>
+                <a:graphic xmlns:a="http://schemas.openxmlformats.org/drawingml/2006/main">
+                  <a:graphicData uri="http://schemas.microsoft.com/office/word/2010/wordprocessingShape">
+                    <wps:wsp>
+                      <wps:cNvSpPr txBox="1">
+                        <a:spLocks noChangeArrowheads="1"/>
+                      </wps:cNvSpPr>
+                      <wps:spPr bwMode="auto">
+                        <a:xfrm>
+                          <a:off x="0" y="0"/>
+                          <a:ext cx="1637665" cy="768985"/>
+                        </a:xfrm>
+                        <a:prstGeom prst="rect">
+                          <a:avLst/>
+                        </a:prstGeom>
+                        <a:ln>
+                          <a:headEnd/>
+                          <a:tailEnd/>
+                        </a:ln>
+                      </wps:spPr>
+                      <wps:style>
+                        <a:lnRef idx="1">
+                          <a:schemeClr val="accent5"/>
+                        </a:lnRef>
+                        <a:fillRef idx="2">
+                          <a:schemeClr val="accent5"/>
+                        </a:fillRef>
+                        <a:effectRef idx="1">
+                          <a:schemeClr val="accent5"/>
+                        </a:effectRef>
+                        <a:fontRef idx="minor">
+                          <a:schemeClr val="dk1"/>
+                        </a:fontRef>
+                      </wps:style>
+                      <wps:txbx>
+                        <w:txbxContent>
+                          <w:p>
+                            <w:pPr>
+                              <w:rPr>
+                                <w:lang w:val="en-GB"/>
+                              </w:rPr>
+                            </w:pPr>
+                            <w:r>
+                              <w:rPr>
+                                <w:lang w:val="en-GB"/>
+                              </w:rPr>
+                              <w:t>GAM models of protected areas vs presence/absence of nature photos.</w:t>
+                            </w:r>
+                          </w:p>
+                        </w:txbxContent>
+                      </wps:txbx>
+                      <wps:bodyPr rot="0" vert="horz" wrap="square" lIns="91440" tIns="45720" rIns="91440" bIns="45720" anchor="t" anchorCtr="0">
+                        <a:noAutofit/>
+                      </wps:bodyPr>
+                    </wps:wsp>
+                  </a:graphicData>
+                </a:graphic>
+                <wp14:sizeRelH relativeFrom="margin">
+                  <wp14:pctWidth>0</wp14:pctWidth>
+                </wp14:sizeRelH>
+                <wp14:sizeRelV relativeFrom="margin">
+                  <wp14:pctHeight>0</wp14:pctHeight>
+                </wp14:sizeRelV>
+              </wp:anchor>
+            </w:drawing>
+          </mc:Choice>
+          <mc:Fallback>
+            <w:pict>
+              <v:shape w14:anchorId="7865C209" id="_x0000_s1066" type="#_x0000_t202" style="position:absolute;margin-left:253.15pt;margin-top:306.7pt;width:128.95pt;height:60.55pt;z-index:251807744;visibility:visible;mso-wrap-style:square;mso-width-percent:0;mso-height-percent:0;mso-wrap-distance-left:9pt;mso-wrap-distance-top:3.6pt;mso-wrap-distance-right:9pt;mso-wrap-distance-bottom:3.6pt;mso-position-horizontal:absolute;mso-position-horizontal-relative:margin;mso-position-vertical:absolute;mso-position-vertical-relative:text;mso-width-percent:0;mso-height-percent:0;mso-width-relative:margin;mso-height-relative:margin;v-text-anchor:top" o:gfxdata="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" fillcolor="#82a0d7 [2168]" strokecolor="#4472c4 [3208]" strokeweight=".5pt">
+                <v:fill color2="#678ccf [2616]" rotate="t" colors="0 #a8b7df;.5 #9aabd9;1 #879ed7" focus="100%" type="gradient">
+                  <o:fill v:ext="view" type="gradientUnscaled"/>
+                </v:fill>
+                <v:textbox>
+                  <w:txbxContent>
+                    <w:p>
+                      <w:pPr>
+                        <w:rPr>
+                          <w:lang w:val="en-GB"/>
+                        </w:rPr>
+                      </w:pPr>
+                      <w:r>
+                        <w:rPr>
+                          <w:lang w:val="en-GB"/>
+                        </w:rPr>
+                        <w:t>GAM models of protected areas vs presence/absence of nature photos.</w:t>
+                      </w:r>
+                    </w:p>
+                  </w:txbxContent>
+                </v:textbox>
+                <w10:wrap type="square" anchorx="margin"/>
+              </v:shape>
+            </w:pict>
+          </mc:Fallback>
+        </mc:AlternateContent>
+      </w:r>
+      <w:r>
+        <w:rPr>
+          <w:noProof/>
+          <w:lang w:val="en-AU" w:eastAsia="en-AU"/>
+        </w:rPr>
+        <mc:AlternateContent>
+          <mc:Choice Requires="wps">
+            <w:drawing>
+              <wp:anchor distT="45720" distB="45720" distL="114300" distR="114300" simplePos="0" relativeHeight="251754496" behindDoc="0" locked="0" layoutInCell="1" allowOverlap="1" wp14:anchorId="06B20294" wp14:editId="76199146">
+                <wp:simplePos x="0" y="0"/>
+                <wp:positionH relativeFrom="column">
+                  <wp:posOffset>1497330</wp:posOffset>
+                </wp:positionH>
+                <wp:positionV relativeFrom="paragraph">
+                  <wp:posOffset>3470910</wp:posOffset>
+                </wp:positionV>
+                <wp:extent cx="1137285" cy="1404620"/>
+                <wp:effectExtent l="0" t="0" r="15240" b="27305"/>
+                <wp:wrapSquare wrapText="bothSides"/>
+                <wp:docPr id="210" name="Text Box 2"/>
+                <wp:cNvGraphicFramePr>
+                  <a:graphicFrameLocks xmlns:a="http://schemas.openxmlformats.org/drawingml/2006/main"/>
+                </wp:cNvGraphicFramePr>
+                <a:graphic xmlns:a="http://schemas.openxmlformats.org/drawingml/2006/main">
+                  <a:graphicData uri="http://schemas.microsoft.com/office/word/2010/wordprocessingShape">
+                    <wps:wsp>
+                      <wps:cNvSpPr txBox="1">
+                        <a:spLocks noChangeArrowheads="1"/>
+                      </wps:cNvSpPr>
+                      <wps:spPr bwMode="auto">
+                        <a:xfrm>
+                          <a:off x="0" y="0"/>
+                          <a:ext cx="1137285" cy="1404620"/>
+                        </a:xfrm>
+                        <a:prstGeom prst="rect">
+                          <a:avLst/>
+                        </a:prstGeom>
+                        <a:ln>
+                          <a:headEnd/>
+                          <a:tailEnd/>
+                        </a:ln>
+                      </wps:spPr>
+                      <wps:style>
+                        <a:lnRef idx="1">
+                          <a:schemeClr val="accent4"/>
+                        </a:lnRef>
+                        <a:fillRef idx="2">
+                          <a:schemeClr val="accent4"/>
+                        </a:fillRef>
+                        <a:effectRef idx="1">
+                          <a:schemeClr val="accent4"/>
+                        </a:effectRef>
+                        <a:fontRef idx="minor">
+                          <a:schemeClr val="dk1"/>
+                        </a:fontRef>
+                      </wps:style>
+                      <wps:txbx>
+                        <w:txbxContent>
+                          <w:p>
+                            <w:r>
+                              <w:t>GAM_models.r</w:t>
                             </w:r>
                           </w:p>
                         </w:txbxContent>
@@ -7060,32 +7331,15 @@
           </mc:Choice>
           <mc:Fallback>
             <w:pict>
-              <v:shape w14:anchorId="3DB82B0B" id="_x0000_s1063" type="#_x0000_t202" style="position:absolute;margin-left:260.85pt;margin-top:361.25pt;width:157pt;height:110.6pt;z-index:251805696;visibility:visible;mso-wrap-style:square;mso-width-percent:0;mso-height-percent:200;mso-wrap-distance-left:9pt;mso-wrap-distance-top:3.6pt;mso-wrap-distance-right:9pt;mso-wrap-distance-bottom:3.6pt;mso-position-horizontal:absolute;mso-position-horizontal-relative:text;mso-position-vertical:absolute;mso-position-vertical-relative:text;mso-width-percent:0;mso-height-percent:200;mso-width-relative:margin;mso-height-relative:margin;v-text-anchor:top" o:gfxdata="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">
+              <v:shape w14:anchorId="06B20294" id="_x0000_s1067" type="#_x0000_t202" style="position:absolute;margin-left:117.9pt;margin-top:273.3pt;width:89.55pt;height:110.6pt;z-index:251754496;visibility:visible;mso-wrap-style:square;mso-width-percent:0;mso-height-percent:200;mso-wrap-distance-left:9pt;mso-wrap-distance-top:3.6pt;mso-wrap-distance-right:9pt;mso-wrap-distance-bottom:3.6pt;mso-position-horizontal:absolute;mso-position-horizontal-relative:text;mso-position-vertical:absolute;mso-position-vertical-relative:text;mso-width-percent:0;mso-height-percent:200;mso-width-relative:margin;mso-height-relative:margin;v-text-anchor:top" o:gfxdata="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" fillcolor="#ffd555 [2167]" strokecolor="#ffc000 [3207]" strokeweight=".5pt">
+                <v:fill color2="#ffcc31 [2615]" rotate="t" colors="0 #ffdd9c;.5 #ffd78e;1 #ffd479" focus="100%" type="gradient">
+                  <o:fill v:ext="view" type="gradientUnscaled"/>
+                </v:fill>
                 <v:textbox style="mso-fit-shape-to-text:t">
                   <w:txbxContent>
                     <w:p>
-                      <w:pPr>
-                        <w:rPr>
-                          <w:lang w:val="en-GB"/>
-                        </w:rPr>
-                      </w:pPr>
-                      <w:r>
-                        <w:rPr>
-                          <w:lang w:val="en-GB"/>
-                        </w:rPr>
-                        <w:t>Paper 3b</w:t>
-                      </w:r>
-                      <w:r>
-                        <w:rPr>
-                          <w:lang w:val="en-GB"/>
-                        </w:rPr>
-                        <w:t xml:space="preserve"> </w:t>
-                      </w:r>
-                      <w:r>
-                        <w:rPr>
-                          <w:lang w:val="en-GB"/>
-                        </w:rPr>
-                        <w:t>Nature gaze</w:t>
+                      <w:r>
+                        <w:t>GAM_models.r</w:t>
                       </w:r>
                     </w:p>
                   </w:txbxContent>
@@ -7104,13 +7358,86 @@
         <mc:AlternateContent>
           <mc:Choice Requires="wps">
             <w:drawing>
+              <wp:anchor distT="0" distB="0" distL="114300" distR="114300" simplePos="0" relativeHeight="251770880" behindDoc="0" locked="0" layoutInCell="1" allowOverlap="1">
+                <wp:simplePos x="0" y="0"/>
+                <wp:positionH relativeFrom="column">
+                  <wp:posOffset>2043429</wp:posOffset>
+                </wp:positionH>
+                <wp:positionV relativeFrom="paragraph">
+                  <wp:posOffset>2409191</wp:posOffset>
+                </wp:positionV>
+                <wp:extent cx="578485" cy="1066800"/>
+                <wp:effectExtent l="38100" t="0" r="31115" b="57150"/>
+                <wp:wrapNone/>
+                <wp:docPr id="221" name="Straight Arrow Connector 221"/>
+                <wp:cNvGraphicFramePr/>
+                <a:graphic xmlns:a="http://schemas.openxmlformats.org/drawingml/2006/main">
+                  <a:graphicData uri="http://schemas.microsoft.com/office/word/2010/wordprocessingShape">
+                    <wps:wsp>
+                      <wps:cNvCnPr/>
+                      <wps:spPr>
+                        <a:xfrm flipH="1">
+                          <a:off x="0" y="0"/>
+                          <a:ext cx="578485" cy="1066800"/>
+                        </a:xfrm>
+                        <a:prstGeom prst="straightConnector1">
+                          <a:avLst/>
+                        </a:prstGeom>
+                        <a:ln>
+                          <a:tailEnd type="triangle"/>
+                        </a:ln>
+                      </wps:spPr>
+                      <wps:style>
+                        <a:lnRef idx="1">
+                          <a:schemeClr val="accent1"/>
+                        </a:lnRef>
+                        <a:fillRef idx="0">
+                          <a:schemeClr val="accent1"/>
+                        </a:fillRef>
+                        <a:effectRef idx="0">
+                          <a:schemeClr val="accent1"/>
+                        </a:effectRef>
+                        <a:fontRef idx="minor">
+                          <a:schemeClr val="tx1"/>
+                        </a:fontRef>
+                      </wps:style>
+                      <wps:bodyPr/>
+                    </wps:wsp>
+                  </a:graphicData>
+                </a:graphic>
+                <wp14:sizeRelH relativeFrom="margin">
+                  <wp14:pctWidth>0</wp14:pctWidth>
+                </wp14:sizeRelH>
+                <wp14:sizeRelV relativeFrom="margin">
+                  <wp14:pctHeight>0</wp14:pctHeight>
+                </wp14:sizeRelV>
+              </wp:anchor>
+            </w:drawing>
+          </mc:Choice>
+          <mc:Fallback>
+            <w:pict>
+              <v:shape w14:anchorId="79AFB66C" id="Straight Arrow Connector 221" o:spid="_x0000_s1026" type="#_x0000_t32" style="position:absolute;margin-left:160.9pt;margin-top:189.7pt;width:45.55pt;height:84pt;flip:x;z-index:251770880;visibility:visible;mso-wrap-style:square;mso-width-percent:0;mso-height-percent:0;mso-wrap-distance-left:9pt;mso-wrap-distance-top:0;mso-wrap-distance-right:9pt;mso-wrap-distance-bottom:0;mso-position-horizontal:absolute;mso-position-horizontal-relative:text;mso-position-vertical:absolute;mso-position-vertical-relative:text;mso-width-percent:0;mso-height-percent:0;mso-width-relative:margin;mso-height-relative:margin" o:gfxdata="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" strokecolor="#5b9bd5 [3204]" strokeweight=".5pt">
+                <v:stroke endarrow="block" joinstyle="miter"/>
+              </v:shape>
+            </w:pict>
+          </mc:Fallback>
+        </mc:AlternateContent>
+      </w:r>
+      <w:r>
+        <w:rPr>
+          <w:noProof/>
+          <w:lang w:val="en-AU" w:eastAsia="en-AU"/>
+        </w:rPr>
+        <mc:AlternateContent>
+          <mc:Choice Requires="wps">
+            <w:drawing>
               <wp:anchor distT="45720" distB="45720" distL="114300" distR="114300" simplePos="0" relativeHeight="251803648" behindDoc="0" locked="0" layoutInCell="1" allowOverlap="1" wp14:anchorId="3F945C5F" wp14:editId="39A88E44">
                 <wp:simplePos x="0" y="0"/>
                 <wp:positionH relativeFrom="column">
-                  <wp:posOffset>3273425</wp:posOffset>
+                  <wp:posOffset>3213100</wp:posOffset>
                 </wp:positionH>
                 <wp:positionV relativeFrom="paragraph">
-                  <wp:posOffset>4139565</wp:posOffset>
+                  <wp:posOffset>3474085</wp:posOffset>
                 </wp:positionV>
                 <wp:extent cx="1637665" cy="1404620"/>
                 <wp:effectExtent l="0" t="0" r="19685" b="27305"/>
@@ -7156,13 +7483,7 @@
                         <w:txbxContent>
                           <w:p>
                             <w:r>
-                              <w:t>GAM_models</w:t>
-                            </w:r>
-                            <w:r>
-                              <w:t>_nature</w:t>
-                            </w:r>
-                            <w:r>
-                              <w:t>.r</w:t>
+                              <w:t>GAM_models_nature.r</w:t>
                             </w:r>
                           </w:p>
                         </w:txbxContent>
@@ -7184,7 +7505,7 @@
           </mc:Choice>
           <mc:Fallback>
             <w:pict>
-              <v:shape w14:anchorId="3F945C5F" id="_x0000_s1064" type="#_x0000_t202" style="position:absolute;margin-left:257.75pt;margin-top:325.95pt;width:128.95pt;height:110.6pt;z-index:251803648;visibility:visible;mso-wrap-style:square;mso-width-percent:0;mso-height-percent:200;mso-wrap-distance-left:9pt;mso-wrap-distance-top:3.6pt;mso-wrap-distance-right:9pt;mso-wrap-distance-bottom:3.6pt;mso-position-horizontal:absolute;mso-position-horizontal-relative:text;mso-position-vertical:absolute;mso-position-vertical-relative:text;mso-width-percent:0;mso-height-percent:200;mso-width-relative:margin;mso-height-relative:margin;v-text-anchor:top" o:gfxdata="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" fillcolor="#ffd555 [2167]" strokecolor="#ffc000 [3207]" strokeweight=".5pt">
+              <v:shape w14:anchorId="3F945C5F" id="_x0000_s1068" type="#_x0000_t202" style="position:absolute;margin-left:253pt;margin-top:273.55pt;width:128.95pt;height:110.6pt;z-index:251803648;visibility:visible;mso-wrap-style:square;mso-width-percent:0;mso-height-percent:200;mso-wrap-distance-left:9pt;mso-wrap-distance-top:3.6pt;mso-wrap-distance-right:9pt;mso-wrap-distance-bottom:3.6pt;mso-position-horizontal:absolute;mso-position-horizontal-relative:text;mso-position-vertical:absolute;mso-position-vertical-relative:text;mso-width-percent:0;mso-height-percent:200;mso-width-relative:margin;mso-height-relative:margin;v-text-anchor:top" o:gfxdata="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" fillcolor="#ffd555 [2167]" strokecolor="#ffc000 [3207]" strokeweight=".5pt">
                 <v:fill color2="#ffcc31 [2615]" rotate="t" colors="0 #ffdd9c;.5 #ffd78e;1 #ffd479" focus="100%" type="gradient">
                   <o:fill v:ext="view" type="gradientUnscaled"/>
                 </v:fill>
@@ -7192,13 +7513,162 @@
                   <w:txbxContent>
                     <w:p>
                       <w:r>
-                        <w:t>GAM_models</w:t>
-                      </w:r>
-                      <w:r>
-                        <w:t>_nature</w:t>
-                      </w:r>
-                      <w:r>
-                        <w:t>.r</w:t>
+                        <w:t>GAM_models_nature.r</w:t>
+                      </w:r>
+                    </w:p>
+                  </w:txbxContent>
+                </v:textbox>
+                <w10:wrap type="square"/>
+              </v:shape>
+            </w:pict>
+          </mc:Fallback>
+        </mc:AlternateContent>
+      </w:r>
+      <w:r>
+        <w:rPr>
+          <w:noProof/>
+          <w:lang w:val="en-AU" w:eastAsia="en-AU"/>
+        </w:rPr>
+        <mc:AlternateContent>
+          <mc:Choice Requires="wps">
+            <w:drawing>
+              <wp:anchor distT="45720" distB="45720" distL="114300" distR="114300" simplePos="0" relativeHeight="251801600" behindDoc="0" locked="0" layoutInCell="1" allowOverlap="1" wp14:anchorId="272D3134" wp14:editId="0BC56585">
+                <wp:simplePos x="0" y="0"/>
+                <wp:positionH relativeFrom="column">
+                  <wp:posOffset>3215005</wp:posOffset>
+                </wp:positionH>
+                <wp:positionV relativeFrom="paragraph">
+                  <wp:posOffset>2590165</wp:posOffset>
+                </wp:positionV>
+                <wp:extent cx="1943100" cy="1404620"/>
+                <wp:effectExtent l="0" t="0" r="19050" b="16510"/>
+                <wp:wrapSquare wrapText="bothSides"/>
+                <wp:docPr id="230" name="Text Box 2"/>
+                <wp:cNvGraphicFramePr>
+                  <a:graphicFrameLocks xmlns:a="http://schemas.openxmlformats.org/drawingml/2006/main"/>
+                </wp:cNvGraphicFramePr>
+                <a:graphic xmlns:a="http://schemas.openxmlformats.org/drawingml/2006/main">
+                  <a:graphicData uri="http://schemas.microsoft.com/office/word/2010/wordprocessingShape">
+                    <wps:wsp>
+                      <wps:cNvSpPr txBox="1">
+                        <a:spLocks noChangeArrowheads="1"/>
+                      </wps:cNvSpPr>
+                      <wps:spPr bwMode="auto">
+                        <a:xfrm>
+                          <a:off x="0" y="0"/>
+                          <a:ext cx="1943100" cy="1404620"/>
+                        </a:xfrm>
+                        <a:prstGeom prst="rect">
+                          <a:avLst/>
+                        </a:prstGeom>
+                        <a:solidFill>
+                          <a:srgbClr val="FFFFFF"/>
+                        </a:solidFill>
+                        <a:ln w="9525">
+                          <a:solidFill>
+                            <a:srgbClr val="000000"/>
+                          </a:solidFill>
+                          <a:miter lim="800000"/>
+                          <a:headEnd/>
+                          <a:tailEnd/>
+                        </a:ln>
+                      </wps:spPr>
+                      <wps:txbx>
+                        <w:txbxContent>
+                          <w:p>
+                            <w:pPr>
+                              <w:rPr>
+                                <w:lang w:val="en-GB"/>
+                              </w:rPr>
+                            </w:pPr>
+                            <w:r>
+                              <w:rPr>
+                                <w:lang w:val="en-GB"/>
+                              </w:rPr>
+                              <w:t>gridYearPUD_models</w:t>
+                            </w:r>
+                            <w:r>
+                              <w:rPr>
+                                <w:lang w:val="en-GB"/>
+                              </w:rPr>
+                              <w:t>_</w:t>
+                            </w:r>
+                            <w:r>
+                              <w:rPr>
+                                <w:lang w:val="en-GB"/>
+                              </w:rPr>
+                              <w:t>10000_m</w:t>
+                            </w:r>
+                            <w:r>
+                              <w:rPr>
+                                <w:lang w:val="en-GB"/>
+                              </w:rPr>
+                              <w:t>_bioticnature</w:t>
+                            </w:r>
+                            <w:r>
+                              <w:rPr>
+                                <w:lang w:val="en-GB"/>
+                              </w:rPr>
+                              <w:t>.Rdata</w:t>
+                            </w:r>
+                          </w:p>
+                        </w:txbxContent>
+                      </wps:txbx>
+                      <wps:bodyPr rot="0" vert="horz" wrap="square" lIns="91440" tIns="45720" rIns="91440" bIns="45720" anchor="t" anchorCtr="0">
+                        <a:spAutoFit/>
+                      </wps:bodyPr>
+                    </wps:wsp>
+                  </a:graphicData>
+                </a:graphic>
+                <wp14:sizeRelH relativeFrom="margin">
+                  <wp14:pctWidth>0</wp14:pctWidth>
+                </wp14:sizeRelH>
+                <wp14:sizeRelV relativeFrom="margin">
+                  <wp14:pctHeight>20000</wp14:pctHeight>
+                </wp14:sizeRelV>
+              </wp:anchor>
+            </w:drawing>
+          </mc:Choice>
+          <mc:Fallback>
+            <w:pict>
+              <v:shape w14:anchorId="272D3134" id="_x0000_s1069" type="#_x0000_t202" style="position:absolute;margin-left:253.15pt;margin-top:203.95pt;width:153pt;height:110.6pt;z-index:251801600;visibility:visible;mso-wrap-style:square;mso-width-percent:0;mso-height-percent:200;mso-wrap-distance-left:9pt;mso-wrap-distance-top:3.6pt;mso-wrap-distance-right:9pt;mso-wrap-distance-bottom:3.6pt;mso-position-horizontal:absolute;mso-position-horizontal-relative:text;mso-position-vertical:absolute;mso-position-vertical-relative:text;mso-width-percent:0;mso-height-percent:200;mso-width-relative:margin;mso-height-relative:margin;v-text-anchor:top" o:gfxdata="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">
+                <v:textbox style="mso-fit-shape-to-text:t">
+                  <w:txbxContent>
+                    <w:p>
+                      <w:pPr>
+                        <w:rPr>
+                          <w:lang w:val="en-GB"/>
+                        </w:rPr>
+                      </w:pPr>
+                      <w:r>
+                        <w:rPr>
+                          <w:lang w:val="en-GB"/>
+                        </w:rPr>
+                        <w:t>gridYearPUD_models</w:t>
+                      </w:r>
+                      <w:r>
+                        <w:rPr>
+                          <w:lang w:val="en-GB"/>
+                        </w:rPr>
+                        <w:t>_</w:t>
+                      </w:r>
+                      <w:r>
+                        <w:rPr>
+                          <w:lang w:val="en-GB"/>
+                        </w:rPr>
+                        <w:t>10000_m</w:t>
+                      </w:r>
+                      <w:r>
+                        <w:rPr>
+                          <w:lang w:val="en-GB"/>
+                        </w:rPr>
+                        <w:t>_bioticnature</w:t>
+                      </w:r>
+                      <w:r>
+                        <w:rPr>
+                          <w:lang w:val="en-GB"/>
+                        </w:rPr>
+                        <w:t>.Rdata</w:t>
                       </w:r>
                     </w:p>
                   </w:txbxContent>
@@ -7221,13 +7691,13 @@
               <wp:anchor distT="0" distB="0" distL="114300" distR="114300" simplePos="0" relativeHeight="251799552" behindDoc="0" locked="0" layoutInCell="1" allowOverlap="1">
                 <wp:simplePos x="0" y="0"/>
                 <wp:positionH relativeFrom="column">
-                  <wp:posOffset>3733913</wp:posOffset>
+                  <wp:posOffset>3729355</wp:posOffset>
                 </wp:positionH>
                 <wp:positionV relativeFrom="paragraph">
-                  <wp:posOffset>2417488</wp:posOffset>
+                  <wp:posOffset>2418715</wp:posOffset>
                 </wp:positionV>
-                <wp:extent cx="45719" cy="1722213"/>
-                <wp:effectExtent l="38100" t="0" r="69215" b="49530"/>
+                <wp:extent cx="45719" cy="1057275"/>
+                <wp:effectExtent l="38100" t="0" r="69215" b="47625"/>
                 <wp:wrapNone/>
                 <wp:docPr id="7" name="Straight Arrow Connector 7"/>
                 <wp:cNvGraphicFramePr/>
@@ -7238,7 +7708,7 @@
                       <wps:spPr>
                         <a:xfrm>
                           <a:off x="0" y="0"/>
-                          <a:ext cx="45719" cy="1722213"/>
+                          <a:ext cx="45719" cy="1057275"/>
                         </a:xfrm>
                         <a:prstGeom prst="straightConnector1">
                           <a:avLst/>
@@ -7276,7 +7746,7 @@
           </mc:Choice>
           <mc:Fallback>
             <w:pict>
-              <v:shape w14:anchorId="228B375E" id="Straight Arrow Connector 7" o:spid="_x0000_s1026" type="#_x0000_t32" style="position:absolute;margin-left:294pt;margin-top:190.35pt;width:3.6pt;height:135.6pt;z-index:251799552;visibility:visible;mso-wrap-style:square;mso-width-percent:0;mso-height-percent:0;mso-wrap-distance-left:9pt;mso-wrap-distance-top:0;mso-wrap-distance-right:9pt;mso-wrap-distance-bottom:0;mso-position-horizontal:absolute;mso-position-horizontal-relative:text;mso-position-vertical:absolute;mso-position-vertical-relative:text;mso-width-percent:0;mso-height-percent:0;mso-width-relative:margin;mso-height-relative:margin" o:gfxdata="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" strokecolor="#5b9bd5 [3204]" strokeweight=".5pt">
+              <v:shape w14:anchorId="7150472B" id="Straight Arrow Connector 7" o:spid="_x0000_s1026" type="#_x0000_t32" style="position:absolute;margin-left:293.65pt;margin-top:190.45pt;width:3.6pt;height:83.25pt;z-index:251799552;visibility:visible;mso-wrap-style:square;mso-width-percent:0;mso-height-percent:0;mso-wrap-distance-left:9pt;mso-wrap-distance-top:0;mso-wrap-distance-right:9pt;mso-wrap-distance-bottom:0;mso-position-horizontal:absolute;mso-position-horizontal-relative:text;mso-position-vertical:absolute;mso-position-vertical-relative:text;mso-width-percent:0;mso-height-percent:0;mso-width-relative:margin;mso-height-relative:margin" o:gfxdata="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" strokecolor="#5b9bd5 [3204]" strokeweight=".5pt">
                 <v:stroke endarrow="block" joinstyle="miter"/>
               </v:shape>
             </w:pict>
@@ -7291,16 +7761,16 @@
         <mc:AlternateContent>
           <mc:Choice Requires="wps">
             <w:drawing>
-              <wp:anchor distT="45720" distB="45720" distL="114300" distR="114300" simplePos="0" relativeHeight="251750400" behindDoc="0" locked="0" layoutInCell="1" allowOverlap="1" wp14:anchorId="0FFE2BAB" wp14:editId="24DE0555">
+              <wp:anchor distT="45720" distB="45720" distL="114300" distR="114300" simplePos="0" relativeHeight="251821056" behindDoc="0" locked="0" layoutInCell="1" allowOverlap="1" wp14:anchorId="0FFE2BAB" wp14:editId="24DE0555">
                 <wp:simplePos x="0" y="0"/>
                 <wp:positionH relativeFrom="column">
-                  <wp:posOffset>896036</wp:posOffset>
+                  <wp:posOffset>969010</wp:posOffset>
                 </wp:positionH>
                 <wp:positionV relativeFrom="paragraph">
-                  <wp:posOffset>2510050</wp:posOffset>
+                  <wp:posOffset>2590165</wp:posOffset>
                 </wp:positionV>
                 <wp:extent cx="1993900" cy="1404620"/>
-                <wp:effectExtent l="0" t="0" r="25400" b="27305"/>
+                <wp:effectExtent l="0" t="0" r="25400" b="16510"/>
                 <wp:wrapSquare wrapText="bothSides"/>
                 <wp:docPr id="208" name="Text Box 2"/>
                 <wp:cNvGraphicFramePr>
@@ -7321,7 +7791,7 @@
                           <a:avLst/>
                         </a:prstGeom>
                         <a:solidFill>
-                          <a:srgbClr val="FFFFFF"/>
+                          <a:schemeClr val="bg1"/>
                         </a:solidFill>
                         <a:ln w="9525">
                           <a:solidFill>
@@ -7378,7 +7848,7 @@
           </mc:Choice>
           <mc:Fallback>
             <w:pict>
-              <v:shape w14:anchorId="0FFE2BAB" id="_x0000_s1065" type="#_x0000_t202" style="position:absolute;margin-left:70.55pt;margin-top:197.65pt;width:157pt;height:110.6pt;z-index:251750400;visibility:visible;mso-wrap-style:square;mso-width-percent:0;mso-height-percent:200;mso-wrap-distance-left:9pt;mso-wrap-distance-top:3.6pt;mso-wrap-distance-right:9pt;mso-wrap-distance-bottom:3.6pt;mso-position-horizontal:absolute;mso-position-horizontal-relative:text;mso-position-vertical:absolute;mso-position-vertical-relative:text;mso-width-percent:0;mso-height-percent:200;mso-width-relative:margin;mso-height-relative:margin;v-text-anchor:top" o:gfxdata="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">
+              <v:shape w14:anchorId="0FFE2BAB" id="_x0000_s1070" type="#_x0000_t202" style="position:absolute;margin-left:76.3pt;margin-top:203.95pt;width:157pt;height:110.6pt;z-index:251821056;visibility:visible;mso-wrap-style:square;mso-width-percent:0;mso-height-percent:200;mso-wrap-distance-left:9pt;mso-wrap-distance-top:3.6pt;mso-wrap-distance-right:9pt;mso-wrap-distance-bottom:3.6pt;mso-position-horizontal:absolute;mso-position-horizontal-relative:text;mso-position-vertical:absolute;mso-position-vertical-relative:text;mso-width-percent:0;mso-height-percent:200;mso-width-relative:margin;mso-height-relative:margin;v-text-anchor:top" o:gfxdata="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" fillcolor="white [3212]">
                 <v:textbox style="mso-fit-shape-to-text:t">
                   <w:txbxContent>
                     <w:p>
@@ -7422,18 +7892,18 @@
         <mc:AlternateContent>
           <mc:Choice Requires="wps">
             <w:drawing>
-              <wp:anchor distT="45720" distB="45720" distL="114300" distR="114300" simplePos="0" relativeHeight="251801600" behindDoc="0" locked="0" layoutInCell="1" allowOverlap="1" wp14:anchorId="272D3134" wp14:editId="0BC56585">
+              <wp:anchor distT="45720" distB="45720" distL="114300" distR="114300" simplePos="0" relativeHeight="251764736" behindDoc="0" locked="0" layoutInCell="1" allowOverlap="1" wp14:anchorId="2700B4E9" wp14:editId="612925EF">
                 <wp:simplePos x="0" y="0"/>
-                <wp:positionH relativeFrom="column">
-                  <wp:posOffset>3219836</wp:posOffset>
+                <wp:positionH relativeFrom="margin">
+                  <wp:posOffset>7238365</wp:posOffset>
                 </wp:positionH>
                 <wp:positionV relativeFrom="paragraph">
-                  <wp:posOffset>2586355</wp:posOffset>
+                  <wp:posOffset>3182620</wp:posOffset>
                 </wp:positionV>
-                <wp:extent cx="1993900" cy="1404620"/>
-                <wp:effectExtent l="0" t="0" r="25400" b="27305"/>
+                <wp:extent cx="1285875" cy="1404620"/>
+                <wp:effectExtent l="0" t="0" r="28575" b="21590"/>
                 <wp:wrapSquare wrapText="bothSides"/>
-                <wp:docPr id="230" name="Text Box 2"/>
+                <wp:docPr id="215" name="Text Box 2"/>
                 <wp:cNvGraphicFramePr>
                   <a:graphicFrameLocks xmlns:a="http://schemas.openxmlformats.org/drawingml/2006/main"/>
                 </wp:cNvGraphicFramePr>
@@ -7446,7 +7916,125 @@
                       <wps:spPr bwMode="auto">
                         <a:xfrm>
                           <a:off x="0" y="0"/>
-                          <a:ext cx="1993900" cy="1404620"/>
+                          <a:ext cx="1285875" cy="1404620"/>
+                        </a:xfrm>
+                        <a:prstGeom prst="rect">
+                          <a:avLst/>
+                        </a:prstGeom>
+                        <a:ln>
+                          <a:headEnd/>
+                          <a:tailEnd/>
+                        </a:ln>
+                      </wps:spPr>
+                      <wps:style>
+                        <a:lnRef idx="1">
+                          <a:schemeClr val="accent5"/>
+                        </a:lnRef>
+                        <a:fillRef idx="2">
+                          <a:schemeClr val="accent5"/>
+                        </a:fillRef>
+                        <a:effectRef idx="1">
+                          <a:schemeClr val="accent5"/>
+                        </a:effectRef>
+                        <a:fontRef idx="minor">
+                          <a:schemeClr val="dk1"/>
+                        </a:fontRef>
+                      </wps:style>
+                      <wps:txbx>
+                        <w:txbxContent>
+                          <w:p>
+                            <w:pPr>
+                              <w:rPr>
+                                <w:lang w:val="en-GB"/>
+                              </w:rPr>
+                            </w:pPr>
+                            <w:r>
+                              <w:rPr>
+                                <w:lang w:val="en-GB"/>
+                              </w:rPr>
+                              <w:t>Calculations of Arctic tourism footprint across time.</w:t>
+                            </w:r>
+                          </w:p>
+                        </w:txbxContent>
+                      </wps:txbx>
+                      <wps:bodyPr rot="0" vert="horz" wrap="square" lIns="91440" tIns="45720" rIns="91440" bIns="45720" anchor="t" anchorCtr="0">
+                        <a:spAutoFit/>
+                      </wps:bodyPr>
+                    </wps:wsp>
+                  </a:graphicData>
+                </a:graphic>
+                <wp14:sizeRelH relativeFrom="margin">
+                  <wp14:pctWidth>0</wp14:pctWidth>
+                </wp14:sizeRelH>
+                <wp14:sizeRelV relativeFrom="margin">
+                  <wp14:pctHeight>20000</wp14:pctHeight>
+                </wp14:sizeRelV>
+              </wp:anchor>
+            </w:drawing>
+          </mc:Choice>
+          <mc:Fallback>
+            <w:pict>
+              <v:shape w14:anchorId="2700B4E9" id="_x0000_s1071" type="#_x0000_t202" style="position:absolute;margin-left:569.95pt;margin-top:250.6pt;width:101.25pt;height:110.6pt;z-index:251764736;visibility:visible;mso-wrap-style:square;mso-width-percent:0;mso-height-percent:200;mso-wrap-distance-left:9pt;mso-wrap-distance-top:3.6pt;mso-wrap-distance-right:9pt;mso-wrap-distance-bottom:3.6pt;mso-position-horizontal:absolute;mso-position-horizontal-relative:margin;mso-position-vertical:absolute;mso-position-vertical-relative:text;mso-width-percent:0;mso-height-percent:200;mso-width-relative:margin;mso-height-relative:margin;v-text-anchor:top" o:gfxdata="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" fillcolor="#82a0d7 [2168]" strokecolor="#4472c4 [3208]" strokeweight=".5pt">
+                <v:fill color2="#678ccf [2616]" rotate="t" colors="0 #a8b7df;.5 #9aabd9;1 #879ed7" focus="100%" type="gradient">
+                  <o:fill v:ext="view" type="gradientUnscaled"/>
+                </v:fill>
+                <v:textbox style="mso-fit-shape-to-text:t">
+                  <w:txbxContent>
+                    <w:p>
+                      <w:pPr>
+                        <w:rPr>
+                          <w:lang w:val="en-GB"/>
+                        </w:rPr>
+                      </w:pPr>
+                      <w:r>
+                        <w:rPr>
+                          <w:lang w:val="en-GB"/>
+                        </w:rPr>
+                        <w:t>Calculations of Arctic tourism footprint across time.</w:t>
+                      </w:r>
+                    </w:p>
+                  </w:txbxContent>
+                </v:textbox>
+                <w10:wrap type="square" anchorx="margin"/>
+              </v:shape>
+            </w:pict>
+          </mc:Fallback>
+        </mc:AlternateContent>
+      </w:r>
+      <w:r>
+        <w:rPr>
+          <w:b/>
+          <w:noProof/>
+          <w:lang w:val="en-AU" w:eastAsia="en-AU"/>
+        </w:rPr>
+        <mc:AlternateContent>
+          <mc:Choice Requires="wps">
+            <w:drawing>
+              <wp:anchor distT="45720" distB="45720" distL="114300" distR="114300" simplePos="0" relativeHeight="251789312" behindDoc="0" locked="0" layoutInCell="1" allowOverlap="1" wp14:anchorId="5430C896" wp14:editId="6E8C07DE">
+                <wp:simplePos x="0" y="0"/>
+                <wp:positionH relativeFrom="column">
+                  <wp:posOffset>5243830</wp:posOffset>
+                </wp:positionH>
+                <wp:positionV relativeFrom="paragraph">
+                  <wp:posOffset>3637915</wp:posOffset>
+                </wp:positionV>
+                <wp:extent cx="1993900" cy="359410"/>
+                <wp:effectExtent l="0" t="0" r="25400" b="21590"/>
+                <wp:wrapSquare wrapText="bothSides"/>
+                <wp:docPr id="227" name="Text Box 2"/>
+                <wp:cNvGraphicFramePr>
+                  <a:graphicFrameLocks xmlns:a="http://schemas.openxmlformats.org/drawingml/2006/main"/>
+                </wp:cNvGraphicFramePr>
+                <a:graphic xmlns:a="http://schemas.openxmlformats.org/drawingml/2006/main">
+                  <a:graphicData uri="http://schemas.microsoft.com/office/word/2010/wordprocessingShape">
+                    <wps:wsp>
+                      <wps:cNvSpPr txBox="1">
+                        <a:spLocks noChangeArrowheads="1"/>
+                      </wps:cNvSpPr>
+                      <wps:spPr bwMode="auto">
+                        <a:xfrm>
+                          <a:off x="0" y="0"/>
+                          <a:ext cx="1993900" cy="359410"/>
                         </a:xfrm>
                         <a:prstGeom prst="rect">
                           <a:avLst/>
@@ -7475,37 +8063,13 @@
                               <w:rPr>
                                 <w:lang w:val="en-GB"/>
                               </w:rPr>
-                              <w:t>gridYearPUD_models</w:t>
-                            </w:r>
-                            <w:r>
-                              <w:rPr>
-                                <w:lang w:val="en-GB"/>
-                              </w:rPr>
-                              <w:t>_</w:t>
-                            </w:r>
-                            <w:r>
-                              <w:rPr>
-                                <w:lang w:val="en-GB"/>
-                              </w:rPr>
-                              <w:t>10000_m</w:t>
-                            </w:r>
-                            <w:r>
-                              <w:rPr>
-                                <w:lang w:val="en-GB"/>
-                              </w:rPr>
-                              <w:t>_bioticnature</w:t>
-                            </w:r>
-                            <w:r>
-                              <w:rPr>
-                                <w:lang w:val="en-GB"/>
-                              </w:rPr>
-                              <w:t>.Rdata</w:t>
+                              <w:t>Paper 3a Tourism footprint</w:t>
                             </w:r>
                           </w:p>
                         </w:txbxContent>
                       </wps:txbx>
                       <wps:bodyPr rot="0" vert="horz" wrap="square" lIns="91440" tIns="45720" rIns="91440" bIns="45720" anchor="t" anchorCtr="0">
-                        <a:spAutoFit/>
+                        <a:noAutofit/>
                       </wps:bodyPr>
                     </wps:wsp>
                   </a:graphicData>
@@ -7514,15 +8078,15 @@
                   <wp14:pctWidth>0</wp14:pctWidth>
                 </wp14:sizeRelH>
                 <wp14:sizeRelV relativeFrom="margin">
-                  <wp14:pctHeight>20000</wp14:pctHeight>
+                  <wp14:pctHeight>0</wp14:pctHeight>
                 </wp14:sizeRelV>
               </wp:anchor>
             </w:drawing>
           </mc:Choice>
           <mc:Fallback>
             <w:pict>
-              <v:shape w14:anchorId="272D3134" id="_x0000_s1066" type="#_x0000_t202" style="position:absolute;margin-left:253.55pt;margin-top:203.65pt;width:157pt;height:110.6pt;z-index:251801600;visibility:visible;mso-wrap-style:square;mso-width-percent:0;mso-height-percent:200;mso-wrap-distance-left:9pt;mso-wrap-distance-top:3.6pt;mso-wrap-distance-right:9pt;mso-wrap-distance-bottom:3.6pt;mso-position-horizontal:absolute;mso-position-horizontal-relative:text;mso-position-vertical:absolute;mso-position-vertical-relative:text;mso-width-percent:0;mso-height-percent:200;mso-width-relative:margin;mso-height-relative:margin;v-text-anchor:top" o:gfxdata="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">
-                <v:textbox style="mso-fit-shape-to-text:t">
+              <v:shape w14:anchorId="5430C896" id="_x0000_s1072" type="#_x0000_t202" style="position:absolute;margin-left:412.9pt;margin-top:286.45pt;width:157pt;height:28.3pt;z-index:251789312;visibility:visible;mso-wrap-style:square;mso-width-percent:0;mso-height-percent:0;mso-wrap-distance-left:9pt;mso-wrap-distance-top:3.6pt;mso-wrap-distance-right:9pt;mso-wrap-distance-bottom:3.6pt;mso-position-horizontal:absolute;mso-position-horizontal-relative:text;mso-position-vertical:absolute;mso-position-vertical-relative:text;mso-width-percent:0;mso-height-percent:0;mso-width-relative:margin;mso-height-relative:margin;v-text-anchor:top" o:gfxdata="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">
+                <v:textbox>
                   <w:txbxContent>
                     <w:p>
                       <w:pPr>
@@ -7534,31 +8098,7 @@
                         <w:rPr>
                           <w:lang w:val="en-GB"/>
                         </w:rPr>
-                        <w:t>gridYearPUD_models</w:t>
-                      </w:r>
-                      <w:r>
-                        <w:rPr>
-                          <w:lang w:val="en-GB"/>
-                        </w:rPr>
-                        <w:t>_</w:t>
-                      </w:r>
-                      <w:r>
-                        <w:rPr>
-                          <w:lang w:val="en-GB"/>
-                        </w:rPr>
-                        <w:t>10000_m</w:t>
-                      </w:r>
-                      <w:r>
-                        <w:rPr>
-                          <w:lang w:val="en-GB"/>
-                        </w:rPr>
-                        <w:t>_bioticnature</w:t>
-                      </w:r>
-                      <w:r>
-                        <w:rPr>
-                          <w:lang w:val="en-GB"/>
-                        </w:rPr>
-                        <w:t>.Rdata</w:t>
+                        <w:t>Paper 3a Tourism footprint</w:t>
                       </w:r>
                     </w:p>
                   </w:txbxContent>
@@ -7651,7 +8191,7 @@
           </mc:Choice>
           <mc:Fallback>
             <w:pict>
-              <v:shape w14:anchorId="01E1FCC9" id="_x0000_s1067" type="#_x0000_t202" style="position:absolute;margin-left:186.95pt;margin-top:163.35pt;width:124.7pt;height:110.6pt;z-index:251744256;visibility:visible;mso-wrap-style:square;mso-width-percent:0;mso-height-percent:200;mso-wrap-distance-left:9pt;mso-wrap-distance-top:3.6pt;mso-wrap-distance-right:9pt;mso-wrap-distance-bottom:3.6pt;mso-position-horizontal:absolute;mso-position-horizontal-relative:text;mso-position-vertical:absolute;mso-position-vertical-relative:text;mso-width-percent:0;mso-height-percent:200;mso-width-relative:margin;mso-height-relative:margin;v-text-anchor:top" o:gfxdata="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" fillcolor="#ffd555 [2167]" strokecolor="#ffc000 [3207]" strokeweight=".5pt">
+              <v:shape w14:anchorId="01E1FCC9" id="_x0000_s1073" type="#_x0000_t202" style="position:absolute;margin-left:186.95pt;margin-top:163.35pt;width:124.7pt;height:110.6pt;z-index:251744256;visibility:visible;mso-wrap-style:square;mso-width-percent:0;mso-height-percent:200;mso-wrap-distance-left:9pt;mso-wrap-distance-top:3.6pt;mso-wrap-distance-right:9pt;mso-wrap-distance-bottom:3.6pt;mso-position-horizontal:absolute;mso-position-horizontal-relative:text;mso-position-vertical:absolute;mso-position-vertical-relative:text;mso-width-percent:0;mso-height-percent:200;mso-width-relative:margin;mso-height-relative:margin;v-text-anchor:top" o:gfxdata="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" fillcolor="#ffd555 [2167]" strokecolor="#ffc000 [3207]" strokeweight=".5pt">
                 <v:fill color2="#ffcc31 [2615]" rotate="t" colors="0 #ffdd9c;.5 #ffd78e;1 #ffd479" focus="100%" type="gradient">
                   <o:fill v:ext="view" type="gradientUnscaled"/>
                 </v:fill>
@@ -7660,222 +8200,6 @@
                     <w:p>
                       <w:r>
                         <w:t>GAM_model_input.r</w:t>
-                      </w:r>
-                    </w:p>
-                  </w:txbxContent>
-                </v:textbox>
-                <w10:wrap type="square"/>
-              </v:shape>
-            </w:pict>
-          </mc:Fallback>
-        </mc:AlternateContent>
-      </w:r>
-      <w:r>
-        <w:rPr>
-          <w:b/>
-          <w:noProof/>
-          <w:lang w:val="en-AU" w:eastAsia="en-AU"/>
-        </w:rPr>
-        <mc:AlternateContent>
-          <mc:Choice Requires="wps">
-            <w:drawing>
-              <wp:anchor distT="45720" distB="45720" distL="114300" distR="114300" simplePos="0" relativeHeight="251787264" behindDoc="0" locked="0" layoutInCell="1" allowOverlap="1" wp14:anchorId="5430C896" wp14:editId="6E8C07DE">
-                <wp:simplePos x="0" y="0"/>
-                <wp:positionH relativeFrom="column">
-                  <wp:posOffset>1394857</wp:posOffset>
-                </wp:positionH>
-                <wp:positionV relativeFrom="paragraph">
-                  <wp:posOffset>3570523</wp:posOffset>
-                </wp:positionV>
-                <wp:extent cx="1993900" cy="1404620"/>
-                <wp:effectExtent l="0" t="0" r="25400" b="27305"/>
-                <wp:wrapSquare wrapText="bothSides"/>
-                <wp:docPr id="226" name="Text Box 2"/>
-                <wp:cNvGraphicFramePr>
-                  <a:graphicFrameLocks xmlns:a="http://schemas.openxmlformats.org/drawingml/2006/main"/>
-                </wp:cNvGraphicFramePr>
-                <a:graphic xmlns:a="http://schemas.openxmlformats.org/drawingml/2006/main">
-                  <a:graphicData uri="http://schemas.microsoft.com/office/word/2010/wordprocessingShape">
-                    <wps:wsp>
-                      <wps:cNvSpPr txBox="1">
-                        <a:spLocks noChangeArrowheads="1"/>
-                      </wps:cNvSpPr>
-                      <wps:spPr bwMode="auto">
-                        <a:xfrm>
-                          <a:off x="0" y="0"/>
-                          <a:ext cx="1993900" cy="1404620"/>
-                        </a:xfrm>
-                        <a:prstGeom prst="rect">
-                          <a:avLst/>
-                        </a:prstGeom>
-                        <a:solidFill>
-                          <a:srgbClr val="FFFFFF"/>
-                        </a:solidFill>
-                        <a:ln w="9525">
-                          <a:solidFill>
-                            <a:srgbClr val="000000"/>
-                          </a:solidFill>
-                          <a:miter lim="800000"/>
-                          <a:headEnd/>
-                          <a:tailEnd/>
-                        </a:ln>
-                      </wps:spPr>
-                      <wps:txbx>
-                        <w:txbxContent>
-                          <w:p>
-                            <w:pPr>
-                              <w:rPr>
-                                <w:lang w:val="en-GB"/>
-                              </w:rPr>
-                            </w:pPr>
-                            <w:r>
-                              <w:rPr>
-                                <w:lang w:val="en-GB"/>
-                              </w:rPr>
-                              <w:t>Paper 3a Tourism footprint</w:t>
-                            </w:r>
-                          </w:p>
-                        </w:txbxContent>
-                      </wps:txbx>
-                      <wps:bodyPr rot="0" vert="horz" wrap="square" lIns="91440" tIns="45720" rIns="91440" bIns="45720" anchor="t" anchorCtr="0">
-                        <a:spAutoFit/>
-                      </wps:bodyPr>
-                    </wps:wsp>
-                  </a:graphicData>
-                </a:graphic>
-                <wp14:sizeRelH relativeFrom="margin">
-                  <wp14:pctWidth>0</wp14:pctWidth>
-                </wp14:sizeRelH>
-                <wp14:sizeRelV relativeFrom="margin">
-                  <wp14:pctHeight>20000</wp14:pctHeight>
-                </wp14:sizeRelV>
-              </wp:anchor>
-            </w:drawing>
-          </mc:Choice>
-          <mc:Fallback>
-            <w:pict>
-              <v:shape w14:anchorId="5430C896" id="_x0000_s1068" type="#_x0000_t202" style="position:absolute;margin-left:109.85pt;margin-top:281.15pt;width:157pt;height:110.6pt;z-index:251787264;visibility:visible;mso-wrap-style:square;mso-width-percent:0;mso-height-percent:200;mso-wrap-distance-left:9pt;mso-wrap-distance-top:3.6pt;mso-wrap-distance-right:9pt;mso-wrap-distance-bottom:3.6pt;mso-position-horizontal:absolute;mso-position-horizontal-relative:text;mso-position-vertical:absolute;mso-position-vertical-relative:text;mso-width-percent:0;mso-height-percent:200;mso-width-relative:margin;mso-height-relative:margin;v-text-anchor:top" o:gfxdata="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">
-                <v:textbox style="mso-fit-shape-to-text:t">
-                  <w:txbxContent>
-                    <w:p>
-                      <w:pPr>
-                        <w:rPr>
-                          <w:lang w:val="en-GB"/>
-                        </w:rPr>
-                      </w:pPr>
-                      <w:r>
-                        <w:rPr>
-                          <w:lang w:val="en-GB"/>
-                        </w:rPr>
-                        <w:t>Paper 3a Tourism footprint</w:t>
-                      </w:r>
-                    </w:p>
-                  </w:txbxContent>
-                </v:textbox>
-                <w10:wrap type="square"/>
-              </v:shape>
-            </w:pict>
-          </mc:Fallback>
-        </mc:AlternateContent>
-      </w:r>
-      <w:r>
-        <w:rPr>
-          <w:b/>
-          <w:noProof/>
-          <w:lang w:val="en-AU" w:eastAsia="en-AU"/>
-        </w:rPr>
-        <mc:AlternateContent>
-          <mc:Choice Requires="wps">
-            <w:drawing>
-              <wp:anchor distT="45720" distB="45720" distL="114300" distR="114300" simplePos="0" relativeHeight="251789312" behindDoc="0" locked="0" layoutInCell="1" allowOverlap="1" wp14:anchorId="5430C896" wp14:editId="6E8C07DE">
-                <wp:simplePos x="0" y="0"/>
-                <wp:positionH relativeFrom="column">
-                  <wp:posOffset>5394045</wp:posOffset>
-                </wp:positionH>
-                <wp:positionV relativeFrom="paragraph">
-                  <wp:posOffset>3801110</wp:posOffset>
-                </wp:positionV>
-                <wp:extent cx="1993900" cy="1404620"/>
-                <wp:effectExtent l="0" t="0" r="25400" b="27305"/>
-                <wp:wrapSquare wrapText="bothSides"/>
-                <wp:docPr id="227" name="Text Box 2"/>
-                <wp:cNvGraphicFramePr>
-                  <a:graphicFrameLocks xmlns:a="http://schemas.openxmlformats.org/drawingml/2006/main"/>
-                </wp:cNvGraphicFramePr>
-                <a:graphic xmlns:a="http://schemas.openxmlformats.org/drawingml/2006/main">
-                  <a:graphicData uri="http://schemas.microsoft.com/office/word/2010/wordprocessingShape">
-                    <wps:wsp>
-                      <wps:cNvSpPr txBox="1">
-                        <a:spLocks noChangeArrowheads="1"/>
-                      </wps:cNvSpPr>
-                      <wps:spPr bwMode="auto">
-                        <a:xfrm>
-                          <a:off x="0" y="0"/>
-                          <a:ext cx="1993900" cy="1404620"/>
-                        </a:xfrm>
-                        <a:prstGeom prst="rect">
-                          <a:avLst/>
-                        </a:prstGeom>
-                        <a:solidFill>
-                          <a:srgbClr val="FFFFFF"/>
-                        </a:solidFill>
-                        <a:ln w="9525">
-                          <a:solidFill>
-                            <a:srgbClr val="000000"/>
-                          </a:solidFill>
-                          <a:miter lim="800000"/>
-                          <a:headEnd/>
-                          <a:tailEnd/>
-                        </a:ln>
-                      </wps:spPr>
-                      <wps:txbx>
-                        <w:txbxContent>
-                          <w:p>
-                            <w:pPr>
-                              <w:rPr>
-                                <w:lang w:val="en-GB"/>
-                              </w:rPr>
-                            </w:pPr>
-                            <w:r>
-                              <w:rPr>
-                                <w:lang w:val="en-GB"/>
-                              </w:rPr>
-                              <w:t>Paper 3a Tourism footprint</w:t>
-                            </w:r>
-                          </w:p>
-                        </w:txbxContent>
-                      </wps:txbx>
-                      <wps:bodyPr rot="0" vert="horz" wrap="square" lIns="91440" tIns="45720" rIns="91440" bIns="45720" anchor="t" anchorCtr="0">
-                        <a:spAutoFit/>
-                      </wps:bodyPr>
-                    </wps:wsp>
-                  </a:graphicData>
-                </a:graphic>
-                <wp14:sizeRelH relativeFrom="margin">
-                  <wp14:pctWidth>0</wp14:pctWidth>
-                </wp14:sizeRelH>
-                <wp14:sizeRelV relativeFrom="margin">
-                  <wp14:pctHeight>20000</wp14:pctHeight>
-                </wp14:sizeRelV>
-              </wp:anchor>
-            </w:drawing>
-          </mc:Choice>
-          <mc:Fallback>
-            <w:pict>
-              <v:shape w14:anchorId="5430C896" id="_x0000_s1069" type="#_x0000_t202" style="position:absolute;margin-left:424.75pt;margin-top:299.3pt;width:157pt;height:110.6pt;z-index:251789312;visibility:visible;mso-wrap-style:square;mso-width-percent:0;mso-height-percent:200;mso-wrap-distance-left:9pt;mso-wrap-distance-top:3.6pt;mso-wrap-distance-right:9pt;mso-wrap-distance-bottom:3.6pt;mso-position-horizontal:absolute;mso-position-horizontal-relative:text;mso-position-vertical:absolute;mso-position-vertical-relative:text;mso-width-percent:0;mso-height-percent:200;mso-width-relative:margin;mso-height-relative:margin;v-text-anchor:top" o:gfxdata="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">
-                <v:textbox style="mso-fit-shape-to-text:t">
-                  <w:txbxContent>
-                    <w:p>
-                      <w:pPr>
-                        <w:rPr>
-                          <w:lang w:val="en-GB"/>
-                        </w:rPr>
-                      </w:pPr>
-                      <w:r>
-                        <w:rPr>
-                          <w:lang w:val="en-GB"/>
-                        </w:rPr>
-                        <w:t>Paper 3a Tourism footprint</w:t>
                       </w:r>
                     </w:p>
                   </w:txbxContent>
@@ -9069,12 +9393,7 @@
                               <w:t>Flickr_googlecloudvision_</w:t>
                             </w:r>
                             <w:r>
-                              <w:t>esplots.</w:t>
-                            </w:r>
-                            <w:bookmarkStart w:id="0" w:name="_GoBack"/>
-                            <w:bookmarkEnd w:id="0"/>
-                            <w:r>
-                              <w:t>r</w:t>
+                              <w:t>esplots.r</w:t>
                             </w:r>
                           </w:p>
                         </w:txbxContent>

</xml_diff>